<commit_message>
some bugfixes and mobile compatability
</commit_message>
<xml_diff>
--- a/Changelog/trmSiteChangelog.docx
+++ b/Changelog/trmSiteChangelog.docx
@@ -1342,6 +1342,35 @@
       </w:pPr>
       <w:r>
         <w:t>Put version on General page</w:t>
+      </w:r>
+    </w:p>
+    <w:p>
+      <w:r>
+        <w:t>Beta 2.5.1</w:t>
+      </w:r>
+    </w:p>
+    <w:p>
+      <w:pPr>
+        <w:pStyle w:val="ListParagraph"/>
+        <w:numPr>
+          <w:ilvl w:val="0"/>
+          <w:numId w:val="2"/>
+        </w:numPr>
+      </w:pPr>
+      <w:r>
+        <w:t>Couple bugfixes</w:t>
+      </w:r>
+    </w:p>
+    <w:p>
+      <w:pPr>
+        <w:pStyle w:val="ListParagraph"/>
+        <w:numPr>
+          <w:ilvl w:val="0"/>
+          <w:numId w:val="2"/>
+        </w:numPr>
+      </w:pPr>
+      <w:r>
+        <w:t>Bit more mobile compatability</w:t>
       </w:r>
     </w:p>
     <w:sectPr>

</xml_diff>

<commit_message>
beta 2.6 (beta 1)
</commit_message>
<xml_diff>
--- a/Changelog/trmSiteChangelog.docx
+++ b/Changelog/trmSiteChangelog.docx
@@ -93,13 +93,7 @@
         <w:rPr>
           <w:color w:val="000000"/>
         </w:rPr>
-        <w:t xml:space="preserve">Added framework for footer (not enabled yet, will do </w:t>
-      </w:r>
-      <w:r>
-        <w:rPr>
-          <w:color w:val="000000"/>
-        </w:rPr>
-        <w:t>once I have more content, feel free to test it by removing the comment tags (&lt;!-- --&gt;)</w:t>
+        <w:t>Added framework for footer (not enabled yet, will do once I have more content, feel free to test it by removing the comment tags (&lt;!-- --&gt;)</w:t>
       </w:r>
     </w:p>
     <w:p>
@@ -156,13 +150,7 @@
         <w:rPr>
           <w:color w:val="000000"/>
         </w:rPr>
-        <w:t>Added some mobile compatibility with the responsive menubar – enables when the windows is &gt;700</w:t>
-      </w:r>
-      <w:r>
-        <w:rPr>
-          <w:color w:val="000000"/>
-        </w:rPr>
-        <w:t>px</w:t>
+        <w:t>Added some mobile compatibility with the responsive menubar – enables when the windows is &gt;700px</w:t>
       </w:r>
     </w:p>
     <w:p>
@@ -265,13 +253,7 @@
         <w:rPr>
           <w:color w:val="000000"/>
         </w:rPr>
-        <w:t>Fixed firefox but where menuba</w:t>
-      </w:r>
-      <w:r>
-        <w:rPr>
-          <w:color w:val="000000"/>
-        </w:rPr>
-        <w:t>r would not render</w:t>
+        <w:t>Fixed firefox but where menubar would not render</w:t>
       </w:r>
     </w:p>
     <w:p>
@@ -434,10 +416,7 @@
     <w:p/>
     <w:p>
       <w:r>
-        <w:t>Beta 2.0 (Original</w:t>
-      </w:r>
-      <w:r>
-        <w:t>ly named Beta 1.0)</w:t>
+        <w:t>Beta 2.0 (Originally named Beta 1.0)</w:t>
       </w:r>
     </w:p>
     <w:p>
@@ -537,13 +516,7 @@
         <w:rPr>
           <w:color w:val="000000"/>
         </w:rPr>
-        <w:t xml:space="preserve">Started working on </w:t>
-      </w:r>
-      <w:r>
-        <w:rPr>
-          <w:color w:val="000000"/>
-        </w:rPr>
-        <w:t>redesigning/porting many other sections including :</w:t>
+        <w:t>Started working on redesigning/porting many other sections including :</w:t>
       </w:r>
     </w:p>
     <w:p>
@@ -623,13 +596,7 @@
         <w:rPr>
           <w:color w:val="000000"/>
         </w:rPr>
-        <w:t>School – Adding old feature (was present on original site [OWS]) – Not sta</w:t>
-      </w:r>
-      <w:r>
-        <w:rPr>
-          <w:color w:val="000000"/>
-        </w:rPr>
-        <w:t>rted</w:t>
+        <w:t>School – Adding old feature (was present on original site [OWS]) – Not started</w:t>
       </w:r>
     </w:p>
     <w:p>
@@ -785,13 +752,7 @@
         <w:rPr>
           <w:color w:val="000000"/>
         </w:rPr>
-        <w:t xml:space="preserve">Made a lot of progress on ESO </w:t>
-      </w:r>
-      <w:r>
-        <w:rPr>
-          <w:color w:val="000000"/>
-        </w:rPr>
-        <w:t>section</w:t>
+        <w:t>Made a lot of progress on ESO section</w:t>
       </w:r>
     </w:p>
     <w:p>
@@ -902,13 +863,7 @@
         <w:rPr>
           <w:color w:val="000000"/>
         </w:rPr>
-        <w:t>Other thing</w:t>
-      </w:r>
-      <w:r>
-        <w:rPr>
-          <w:color w:val="000000"/>
-        </w:rPr>
-        <w:t>s</w:t>
+        <w:t>Other things</w:t>
       </w:r>
     </w:p>
     <w:p>
@@ -1042,13 +997,7 @@
           <w:color w:val="000000"/>
         </w:rPr>
         <w:lastRenderedPageBreak/>
-        <w:t>Better organization (renamed old, licence, resour</w:t>
-      </w:r>
-      <w:r>
-        <w:rPr>
-          <w:color w:val="000000"/>
-        </w:rPr>
-        <w:t>ce to 1old, 1licence, 1resource)</w:t>
+        <w:t>Better organization (renamed old, licence, resource to 1old, 1licence, 1resource)</w:t>
       </w:r>
     </w:p>
     <w:p>
@@ -1195,13 +1144,7 @@
         <w:rPr>
           <w:color w:val="000000"/>
         </w:rPr>
-        <w:t xml:space="preserve">Added message to use </w:t>
-      </w:r>
-      <w:r>
-        <w:rPr>
-          <w:color w:val="000000"/>
-        </w:rPr>
-        <w:t>the beta</w:t>
+        <w:t>Added message to use the beta</w:t>
       </w:r>
     </w:p>
     <w:p>
@@ -1286,13 +1229,7 @@
         <w:rPr>
           <w:color w:val="000000"/>
         </w:rPr>
-        <w:t xml:space="preserve">There was a bug where the NPA ENTER TEXT HYPERLINK was visible on </w:t>
-      </w:r>
-      <w:r>
-        <w:rPr>
-          <w:color w:val="000000"/>
-        </w:rPr>
-        <w:t>small screens</w:t>
+        <w:t>There was a bug where the NPA ENTER TEXT HYPERLINK was visible on small screens</w:t>
       </w:r>
     </w:p>
     <w:p>
@@ -1372,13 +1309,7 @@
         <w:rPr>
           <w:color w:val="000000"/>
         </w:rPr>
-        <w:t>Made the menu and associate</w:t>
-      </w:r>
-      <w:r>
-        <w:rPr>
-          <w:color w:val="000000"/>
-        </w:rPr>
-        <w:t>d pages work on mobile</w:t>
+        <w:t>Made the menu and associated pages work on mobile</w:t>
       </w:r>
     </w:p>
     <w:p>
@@ -1480,10 +1411,7 @@
     </w:p>
     <w:p>
       <w:r>
-        <w:t>Alpha 1.5</w:t>
-      </w:r>
-      <w:r>
-        <w:t>.4</w:t>
+        <w:t>Alpha 1.5.4</w:t>
       </w:r>
     </w:p>
     <w:p>
@@ -1530,13 +1458,7 @@
         <w:rPr>
           <w:color w:val="000000"/>
         </w:rPr>
-        <w:t xml:space="preserve">Made a TXT file as well as the DOCX file for the </w:t>
-      </w:r>
-      <w:r>
-        <w:rPr>
-          <w:color w:val="000000"/>
-        </w:rPr>
-        <w:t>changelog</w:t>
+        <w:t>Made a TXT file as well as the DOCX file for the changelog</w:t>
       </w:r>
     </w:p>
     <w:p>
@@ -1587,13 +1509,7 @@
           <w:color w:val="000000"/>
         </w:rPr>
         <w:lastRenderedPageBreak/>
-        <w:t>Ma</w:t>
-      </w:r>
-      <w:r>
-        <w:rPr>
-          <w:color w:val="000000"/>
-        </w:rPr>
-        <w:t>de good mobile compatibility</w:t>
+        <w:t>Made good mobile compatibility</w:t>
       </w:r>
     </w:p>
     <w:p>
@@ -1823,10 +1739,7 @@
         </w:numPr>
       </w:pPr>
       <w:r>
-        <w:t>A bit more</w:t>
-      </w:r>
-      <w:r>
-        <w:t xml:space="preserve"> mobile compatibility</w:t>
+        <w:t>A bit more mobile compatibility</w:t>
       </w:r>
     </w:p>
     <w:p>
@@ -1847,6 +1760,113 @@
       </w:r>
       <w:r>
         <w:t>if the server is https (like github pages)</w:t>
+      </w:r>
+    </w:p>
+    <w:p>
+      <w:r>
+        <w:t>Beta 2.6</w:t>
+      </w:r>
+    </w:p>
+    <w:p>
+      <w:pPr>
+        <w:pStyle w:val="ListParagraph"/>
+        <w:numPr>
+          <w:ilvl w:val="0"/>
+          <w:numId w:val="1"/>
+        </w:numPr>
+      </w:pPr>
+      <w:r>
+        <w:t>Started working on general section redesign</w:t>
+      </w:r>
+    </w:p>
+    <w:p>
+      <w:pPr>
+        <w:pStyle w:val="ListParagraph"/>
+        <w:numPr>
+          <w:ilvl w:val="0"/>
+          <w:numId w:val="1"/>
+        </w:numPr>
+      </w:pPr>
+      <w:r>
+        <w:t xml:space="preserve">Removed beta from </w:t>
+      </w:r>
+      <w:r>
+        <w:t xml:space="preserve">index </w:t>
+      </w:r>
+      <w:r>
+        <w:t>title</w:t>
+      </w:r>
+    </w:p>
+    <w:p>
+      <w:pPr>
+        <w:pStyle w:val="ListParagraph"/>
+        <w:numPr>
+          <w:ilvl w:val="0"/>
+          <w:numId w:val="1"/>
+        </w:numPr>
+      </w:pPr>
+      <w:r>
+        <w:t>Fixed a typo in the readme doc</w:t>
+      </w:r>
+      <w:r>
+        <w:t>ument</w:t>
+      </w:r>
+    </w:p>
+    <w:p>
+      <w:pPr>
+        <w:pStyle w:val="ListParagraph"/>
+        <w:numPr>
+          <w:ilvl w:val="0"/>
+          <w:numId w:val="1"/>
+        </w:numPr>
+      </w:pPr>
+      <w:r>
+        <w:t>Added credit where</w:t>
+      </w:r>
+      <w:r>
+        <w:t xml:space="preserve"> </w:t>
+      </w:r>
+      <w:r>
+        <w:t>due</w:t>
+      </w:r>
+      <w:r>
+        <w:t xml:space="preserve"> (fuel rats [general] &amp; alcast [ESO])</w:t>
+      </w:r>
+    </w:p>
+    <w:p>
+      <w:pPr>
+        <w:pStyle w:val="ListParagraph"/>
+        <w:numPr>
+          <w:ilvl w:val="0"/>
+          <w:numId w:val="1"/>
+        </w:numPr>
+      </w:pPr>
+      <w:r>
+        <w:t>Added plan for sitemap</w:t>
+      </w:r>
+    </w:p>
+    <w:p>
+      <w:pPr>
+        <w:pStyle w:val="ListParagraph"/>
+        <w:numPr>
+          <w:ilvl w:val="0"/>
+          <w:numId w:val="1"/>
+        </w:numPr>
+      </w:pPr>
+      <w:r>
+        <w:t>Added link for beta website</w:t>
+      </w:r>
+    </w:p>
+    <w:p>
+      <w:pPr>
+        <w:pStyle w:val="ListParagraph"/>
+        <w:numPr>
+          <w:ilvl w:val="0"/>
+          <w:numId w:val="1"/>
+        </w:numPr>
+      </w:pPr>
+      <w:r>
+        <w:t>Slightly better organized software section</w:t>
       </w:r>
     </w:p>
     <w:sectPr>

</xml_diff>

<commit_message>
updated mc and general
</commit_message>
<xml_diff>
--- a/Changelog/trmSiteChangelog.docx
+++ b/Changelog/trmSiteChangelog.docx
@@ -93,13 +93,7 @@
         <w:rPr>
           <w:color w:val="000000"/>
         </w:rPr>
-        <w:t xml:space="preserve">Added framework for footer (not enabled yet, will do </w:t>
-      </w:r>
-      <w:r>
-        <w:rPr>
-          <w:color w:val="000000"/>
-        </w:rPr>
-        <w:t>once I have more content, feel free to test it by removing the comment tags (&lt;!-- --&gt;)</w:t>
+        <w:t>Added framework for footer (not enabled yet, will do once I have more content, feel free to test it by removing the comment tags (&lt;!-- --&gt;)</w:t>
       </w:r>
     </w:p>
     <w:p>
@@ -156,13 +150,7 @@
         <w:rPr>
           <w:color w:val="000000"/>
         </w:rPr>
-        <w:t>Added some mobile compatibility with the responsive menubar – enables when the windows is &gt;700</w:t>
-      </w:r>
-      <w:r>
-        <w:rPr>
-          <w:color w:val="000000"/>
-        </w:rPr>
-        <w:t>px</w:t>
+        <w:t>Added some mobile compatibility with the responsive menubar – enables when the windows is &gt;700px</w:t>
       </w:r>
     </w:p>
     <w:p>
@@ -265,13 +253,7 @@
         <w:rPr>
           <w:color w:val="000000"/>
         </w:rPr>
-        <w:t>Fixed firefox but where menuba</w:t>
-      </w:r>
-      <w:r>
-        <w:rPr>
-          <w:color w:val="000000"/>
-        </w:rPr>
-        <w:t>r would not render</w:t>
+        <w:t>Fixed firefox but where menubar would not render</w:t>
       </w:r>
     </w:p>
     <w:p>
@@ -434,10 +416,7 @@
     <w:p/>
     <w:p>
       <w:r>
-        <w:t>Beta 2.0 (Original</w:t>
-      </w:r>
-      <w:r>
-        <w:t>ly named Beta 1.0)</w:t>
+        <w:t>Beta 2.0 (Originally named Beta 1.0)</w:t>
       </w:r>
     </w:p>
     <w:p>
@@ -537,13 +516,7 @@
         <w:rPr>
           <w:color w:val="000000"/>
         </w:rPr>
-        <w:t>Started working on redesigning/porting ma</w:t>
-      </w:r>
-      <w:r>
-        <w:rPr>
-          <w:color w:val="000000"/>
-        </w:rPr>
-        <w:t>ny other sections including :</w:t>
+        <w:t>Started working on redesigning/porting many other sections including :</w:t>
       </w:r>
     </w:p>
     <w:p>
@@ -639,13 +612,7 @@
         <w:rPr>
           <w:color w:val="000000"/>
         </w:rPr>
-        <w:t>Youtube – Undecid</w:t>
-      </w:r>
-      <w:r>
-        <w:rPr>
-          <w:color w:val="000000"/>
-        </w:rPr>
-        <w:t>ed – Imported old one for time being</w:t>
+        <w:t>Youtube – Undecided – Imported old one for time being</w:t>
       </w:r>
     </w:p>
     <w:p>
@@ -801,13 +768,7 @@
         <w:rPr>
           <w:color w:val="000000"/>
         </w:rPr>
-        <w:t xml:space="preserve">Refined theme </w:t>
-      </w:r>
-      <w:r>
-        <w:rPr>
-          <w:color w:val="000000"/>
-        </w:rPr>
-        <w:t>for the ESO section</w:t>
+        <w:t>Refined theme for the ESO section</w:t>
       </w:r>
     </w:p>
     <w:p>
@@ -939,13 +900,7 @@
         <w:rPr>
           <w:color w:val="000000"/>
         </w:rPr>
-        <w:t>Fi</w:t>
-      </w:r>
-      <w:r>
-        <w:rPr>
-          <w:color w:val="000000"/>
-        </w:rPr>
-        <w:t>xed no scrolling on certain pages</w:t>
+        <w:t>Fixed no scrolling on certain pages</w:t>
       </w:r>
     </w:p>
     <w:p>
@@ -1042,13 +997,7 @@
           <w:color w:val="000000"/>
         </w:rPr>
         <w:lastRenderedPageBreak/>
-        <w:t xml:space="preserve">Better organization (renamed old, licence, resource to 1old, 1licence, </w:t>
-      </w:r>
-      <w:r>
-        <w:rPr>
-          <w:color w:val="000000"/>
-        </w:rPr>
-        <w:t>1resource)</w:t>
+        <w:t>Better organization (renamed old, licence, resource to 1old, 1licence, 1resource)</w:t>
       </w:r>
     </w:p>
     <w:p>
@@ -1296,13 +1245,7 @@
         <w:rPr>
           <w:color w:val="000000"/>
         </w:rPr>
-        <w:t>Remo</w:t>
-      </w:r>
-      <w:r>
-        <w:rPr>
-          <w:color w:val="000000"/>
-        </w:rPr>
-        <w:t>ved additional dialogue box after NPA password is entered.</w:t>
+        <w:t>Removed additional dialogue box after NPA password is entered.</w:t>
       </w:r>
     </w:p>
     <w:p>
@@ -1366,13 +1309,7 @@
         <w:rPr>
           <w:color w:val="000000"/>
         </w:rPr>
-        <w:t>Made the menu and associated pages work on mo</w:t>
-      </w:r>
-      <w:r>
-        <w:rPr>
-          <w:color w:val="000000"/>
-        </w:rPr>
-        <w:t>bile</w:t>
+        <w:t>Made the menu and associated pages work on mobile</w:t>
       </w:r>
     </w:p>
     <w:p>
@@ -1490,13 +1427,7 @@
         <w:rPr>
           <w:color w:val="000000"/>
         </w:rPr>
-        <w:t xml:space="preserve">Fixed some </w:t>
-      </w:r>
-      <w:r>
-        <w:rPr>
-          <w:color w:val="000000"/>
-        </w:rPr>
-        <w:t>mobile compatibility (only for testing for the beta since the framework was already in place for alpha)</w:t>
+        <w:t>Fixed some mobile compatibility (only for testing for the beta since the framework was already in place for alpha)</w:t>
       </w:r>
     </w:p>
     <w:p>
@@ -1578,13 +1509,7 @@
           <w:color w:val="000000"/>
         </w:rPr>
         <w:lastRenderedPageBreak/>
-        <w:t>Made good mobile comp</w:t>
-      </w:r>
-      <w:r>
-        <w:rPr>
-          <w:color w:val="000000"/>
-        </w:rPr>
-        <w:t>atibility</w:t>
+        <w:t>Made good mobile compatibility</w:t>
       </w:r>
     </w:p>
     <w:p>
@@ -1733,13 +1658,7 @@
         <w:rPr>
           <w:color w:val="000000"/>
         </w:rPr>
-        <w:t>Fixed some of the main page bugs whe</w:t>
-      </w:r>
-      <w:r>
-        <w:rPr>
-          <w:color w:val="000000"/>
-        </w:rPr>
-        <w:t xml:space="preserve">re the mobile compatibility did not work on the </w:t>
+        <w:t xml:space="preserve">Fixed some of the main page bugs where the mobile compatibility did not work on the </w:t>
       </w:r>
       <w:r>
         <w:t>A</w:t>
@@ -1837,10 +1756,7 @@
         </w:numPr>
       </w:pPr>
       <w:r>
-        <w:t>Fix for devices t</w:t>
-      </w:r>
-      <w:r>
-        <w:t>hat use https (SSL) if the server is https (like github pages)</w:t>
+        <w:t>Fix for devices that use https (SSL) if the server is https (like github pages)</w:t>
       </w:r>
     </w:p>
     <w:p>
@@ -1905,10 +1821,7 @@
         </w:numPr>
       </w:pPr>
       <w:r>
-        <w:t xml:space="preserve">Create a </w:t>
-      </w:r>
-      <w:r>
-        <w:t>rudimentary, ugly sitemap</w:t>
+        <w:t>Create a rudimentary, ugly sitemap</w:t>
       </w:r>
     </w:p>
     <w:p>
@@ -2004,10 +1917,7 @@
         </w:numPr>
       </w:pPr>
       <w:r>
-        <w:t xml:space="preserve">Desktop </w:t>
-      </w:r>
-      <w:r>
-        <w:t>Compatibility</w:t>
+        <w:t>Desktop Compatibility</w:t>
       </w:r>
     </w:p>
     <w:p>
@@ -2079,10 +1989,7 @@
         </w:numPr>
       </w:pPr>
       <w:r>
-        <w:t>Add discontinuation me</w:t>
-      </w:r>
-      <w:r>
-        <w:t>ssage to 64support, and a landing page for 64support from the coding page</w:t>
+        <w:t>Add discontinuation message to 64support, and a landing page for 64support from the coding page</w:t>
       </w:r>
     </w:p>
     <w:p>
@@ -2120,6 +2027,47 @@
       <w:r>
         <w:lastRenderedPageBreak/>
         <w:t>Solved a TON of bugs with that new framework</w:t>
+      </w:r>
+    </w:p>
+    <w:p>
+      <w:pPr>
+        <w:pStyle w:val="ListParagraph"/>
+        <w:numPr>
+          <w:ilvl w:val="1"/>
+          <w:numId w:val="1"/>
+        </w:numPr>
+      </w:pPr>
+      <w:r>
+        <w:t>Fixed some more bugs with it</w:t>
+      </w:r>
+    </w:p>
+    <w:p>
+      <w:pPr>
+        <w:pStyle w:val="ListParagraph"/>
+        <w:numPr>
+          <w:ilvl w:val="1"/>
+          <w:numId w:val="1"/>
+        </w:numPr>
+      </w:pPr>
+      <w:r>
+        <w:t>Fixed bug where worlds page would not work</w:t>
+      </w:r>
+    </w:p>
+    <w:p>
+      <w:pPr>
+        <w:pStyle w:val="ListParagraph"/>
+        <w:numPr>
+          <w:ilvl w:val="1"/>
+          <w:numId w:val="1"/>
+        </w:numPr>
+      </w:pPr>
+      <w:r>
+        <w:t>Deleted old pages</w:t>
+      </w:r>
+    </w:p>
+    <w:p>
+      <w:r>
+        <w:t>I AM RELEASING 2.6 BEFORE FINISHING THE GENERAL SECTION</w:t>
       </w:r>
     </w:p>
     <w:sectPr>

</xml_diff>

<commit_message>
lot of small things
</commit_message>
<xml_diff>
--- a/Changelog/trmSiteChangelog.docx
+++ b/Changelog/trmSiteChangelog.docx
@@ -30,76 +30,122 @@
         <w:rPr>
           <w:color w:val="000000"/>
         </w:rPr>
-        <w:t>Added the changelog (that’s why there is nothing for the earlier versions)</w:t>
-      </w:r>
-    </w:p>
-    <w:p>
-      <w:pPr>
-        <w:widowControl/>
-        <w:numPr>
-          <w:ilvl w:val="0"/>
-          <w:numId w:val="1"/>
-        </w:numPr>
-        <w:spacing w:after="0"/>
-      </w:pPr>
-      <w:r>
-        <w:rPr>
-          <w:color w:val="000000"/>
-        </w:rPr>
-        <w:t>Did many bugfixes</w:t>
-      </w:r>
-    </w:p>
-    <w:p>
-      <w:pPr>
-        <w:widowControl/>
-        <w:numPr>
-          <w:ilvl w:val="0"/>
-          <w:numId w:val="1"/>
-        </w:numPr>
-        <w:spacing w:after="0"/>
-      </w:pPr>
-      <w:r>
-        <w:rPr>
-          <w:color w:val="000000"/>
-        </w:rPr>
-        <w:t>Added new information to Minecraft page</w:t>
-      </w:r>
-    </w:p>
-    <w:p>
-      <w:pPr>
-        <w:widowControl/>
-        <w:numPr>
-          <w:ilvl w:val="0"/>
-          <w:numId w:val="1"/>
-        </w:numPr>
-        <w:spacing w:after="0"/>
-      </w:pPr>
-      <w:r>
-        <w:rPr>
-          <w:color w:val="000000"/>
-        </w:rPr>
-        <w:t>Added new information to ESO page</w:t>
-      </w:r>
-    </w:p>
-    <w:p>
-      <w:pPr>
-        <w:widowControl/>
-        <w:numPr>
-          <w:ilvl w:val="0"/>
-          <w:numId w:val="1"/>
-        </w:numPr>
-      </w:pPr>
-      <w:r>
-        <w:rPr>
-          <w:color w:val="000000"/>
-        </w:rPr>
-        <w:t xml:space="preserve">Added framework for footer (not enabled yet, will do </w:t>
-      </w:r>
-      <w:r>
-        <w:rPr>
-          <w:color w:val="000000"/>
-        </w:rPr>
-        <w:t>once I have more content, feel free to test it by removing the comment tags (&lt;!-- --&gt;)</w:t>
+        <w:t>Added the changelog (</w:t>
+      </w:r>
+      <w:proofErr w:type="gramStart"/>
+      <w:r>
+        <w:rPr>
+          <w:color w:val="000000"/>
+        </w:rPr>
+        <w:t>that’s</w:t>
+      </w:r>
+      <w:proofErr w:type="gramEnd"/>
+      <w:r>
+        <w:rPr>
+          <w:color w:val="000000"/>
+        </w:rPr>
+        <w:t xml:space="preserve"> why there is nothing for the earlier versions)</w:t>
+      </w:r>
+    </w:p>
+    <w:p>
+      <w:pPr>
+        <w:widowControl/>
+        <w:numPr>
+          <w:ilvl w:val="0"/>
+          <w:numId w:val="1"/>
+        </w:numPr>
+        <w:spacing w:after="0"/>
+      </w:pPr>
+      <w:r>
+        <w:rPr>
+          <w:color w:val="000000"/>
+        </w:rPr>
+        <w:t xml:space="preserve">Did many </w:t>
+      </w:r>
+      <w:proofErr w:type="gramStart"/>
+      <w:r>
+        <w:rPr>
+          <w:color w:val="000000"/>
+        </w:rPr>
+        <w:t>bugfixes</w:t>
+      </w:r>
+      <w:proofErr w:type="gramEnd"/>
+    </w:p>
+    <w:p>
+      <w:pPr>
+        <w:widowControl/>
+        <w:numPr>
+          <w:ilvl w:val="0"/>
+          <w:numId w:val="1"/>
+        </w:numPr>
+        <w:spacing w:after="0"/>
+      </w:pPr>
+      <w:r>
+        <w:rPr>
+          <w:color w:val="000000"/>
+        </w:rPr>
+        <w:t xml:space="preserve">Added new information to Minecraft </w:t>
+      </w:r>
+      <w:proofErr w:type="gramStart"/>
+      <w:r>
+        <w:rPr>
+          <w:color w:val="000000"/>
+        </w:rPr>
+        <w:t>page</w:t>
+      </w:r>
+      <w:proofErr w:type="gramEnd"/>
+    </w:p>
+    <w:p>
+      <w:pPr>
+        <w:widowControl/>
+        <w:numPr>
+          <w:ilvl w:val="0"/>
+          <w:numId w:val="1"/>
+        </w:numPr>
+        <w:spacing w:after="0"/>
+      </w:pPr>
+      <w:r>
+        <w:rPr>
+          <w:color w:val="000000"/>
+        </w:rPr>
+        <w:t xml:space="preserve">Added new information to ESO </w:t>
+      </w:r>
+      <w:proofErr w:type="gramStart"/>
+      <w:r>
+        <w:rPr>
+          <w:color w:val="000000"/>
+        </w:rPr>
+        <w:t>page</w:t>
+      </w:r>
+      <w:proofErr w:type="gramEnd"/>
+    </w:p>
+    <w:p>
+      <w:pPr>
+        <w:widowControl/>
+        <w:numPr>
+          <w:ilvl w:val="0"/>
+          <w:numId w:val="1"/>
+        </w:numPr>
+      </w:pPr>
+      <w:r>
+        <w:rPr>
+          <w:color w:val="000000"/>
+        </w:rPr>
+        <w:t>Added framework for footer (not enabled yet, will do once I have more content, feel free to test it by removing the comment tags (</w:t>
+      </w:r>
+      <w:proofErr w:type="gramStart"/>
+      <w:r>
+        <w:rPr>
+          <w:color w:val="000000"/>
+        </w:rPr>
+        <w:t>&lt;!--</w:t>
+      </w:r>
+      <w:proofErr w:type="gramEnd"/>
+      <w:r>
+        <w:rPr>
+          <w:color w:val="000000"/>
+        </w:rPr>
+        <w:t xml:space="preserve"> --&gt;)</w:t>
       </w:r>
     </w:p>
     <w:p>
@@ -119,8 +165,16 @@
         <w:rPr>
           <w:color w:val="000000"/>
         </w:rPr>
-        <w:t>Added pictures to ESO page</w:t>
-      </w:r>
+        <w:t xml:space="preserve">Added pictures to ESO </w:t>
+      </w:r>
+      <w:proofErr w:type="gramStart"/>
+      <w:r>
+        <w:rPr>
+          <w:color w:val="000000"/>
+        </w:rPr>
+        <w:t>page</w:t>
+      </w:r>
+      <w:proofErr w:type="gramEnd"/>
     </w:p>
     <w:p>
       <w:r>
@@ -140,29 +194,59 @@
         <w:rPr>
           <w:color w:val="000000"/>
         </w:rPr>
-        <w:t>Fixed slow download speed</w:t>
-      </w:r>
-    </w:p>
-    <w:p>
-      <w:pPr>
-        <w:widowControl/>
-        <w:numPr>
-          <w:ilvl w:val="0"/>
-          <w:numId w:val="1"/>
-        </w:numPr>
-        <w:spacing w:after="0"/>
-      </w:pPr>
-      <w:r>
-        <w:rPr>
-          <w:color w:val="000000"/>
-        </w:rPr>
-        <w:t>Added some mobile compatibility with the responsive menubar – enables when the windows is &gt;700</w:t>
-      </w:r>
-      <w:r>
-        <w:rPr>
-          <w:color w:val="000000"/>
-        </w:rPr>
-        <w:t>px</w:t>
+        <w:t xml:space="preserve">Fixed slow download </w:t>
+      </w:r>
+      <w:proofErr w:type="gramStart"/>
+      <w:r>
+        <w:rPr>
+          <w:color w:val="000000"/>
+        </w:rPr>
+        <w:t>speed</w:t>
+      </w:r>
+      <w:proofErr w:type="gramEnd"/>
+    </w:p>
+    <w:p>
+      <w:pPr>
+        <w:widowControl/>
+        <w:numPr>
+          <w:ilvl w:val="0"/>
+          <w:numId w:val="1"/>
+        </w:numPr>
+        <w:spacing w:after="0"/>
+      </w:pPr>
+      <w:r>
+        <w:rPr>
+          <w:color w:val="000000"/>
+        </w:rPr>
+        <w:t xml:space="preserve">Added some mobile compatibility with the responsive </w:t>
+      </w:r>
+      <w:proofErr w:type="spellStart"/>
+      <w:r>
+        <w:rPr>
+          <w:color w:val="000000"/>
+        </w:rPr>
+        <w:t>menubar</w:t>
+      </w:r>
+      <w:proofErr w:type="spellEnd"/>
+      <w:r>
+        <w:rPr>
+          <w:color w:val="000000"/>
+        </w:rPr>
+        <w:t xml:space="preserve"> – enables when the windows </w:t>
+      </w:r>
+      <w:proofErr w:type="gramStart"/>
+      <w:r>
+        <w:rPr>
+          <w:color w:val="000000"/>
+        </w:rPr>
+        <w:t>is</w:t>
+      </w:r>
+      <w:proofErr w:type="gramEnd"/>
+      <w:r>
+        <w:rPr>
+          <w:color w:val="000000"/>
+        </w:rPr>
+        <w:t xml:space="preserve"> &gt;700px</w:t>
       </w:r>
     </w:p>
     <w:p>
@@ -190,43 +274,67 @@
         </w:numPr>
         <w:spacing w:after="0"/>
       </w:pPr>
-      <w:r>
-        <w:rPr>
-          <w:color w:val="000000"/>
-        </w:rPr>
-        <w:t>Bugfixed the mobile compatibility…</w:t>
-      </w:r>
-    </w:p>
-    <w:p>
-      <w:pPr>
-        <w:widowControl/>
-        <w:numPr>
-          <w:ilvl w:val="0"/>
-          <w:numId w:val="1"/>
-        </w:numPr>
-        <w:spacing w:after="0"/>
-      </w:pPr>
-      <w:r>
-        <w:rPr>
-          <w:color w:val="000000"/>
-        </w:rPr>
-        <w:t>Spent hours fixing the mobile compatibility</w:t>
-      </w:r>
-    </w:p>
-    <w:p>
-      <w:pPr>
-        <w:widowControl/>
-        <w:numPr>
-          <w:ilvl w:val="0"/>
-          <w:numId w:val="1"/>
-        </w:numPr>
-      </w:pPr>
-      <w:r>
-        <w:rPr>
-          <w:color w:val="000000"/>
-        </w:rPr>
-        <w:t>Added more useful comments</w:t>
-      </w:r>
+      <w:proofErr w:type="spellStart"/>
+      <w:r>
+        <w:rPr>
+          <w:color w:val="000000"/>
+        </w:rPr>
+        <w:t>Bugfixed</w:t>
+      </w:r>
+      <w:proofErr w:type="spellEnd"/>
+      <w:r>
+        <w:rPr>
+          <w:color w:val="000000"/>
+        </w:rPr>
+        <w:t xml:space="preserve"> the mobile compatibility…</w:t>
+      </w:r>
+    </w:p>
+    <w:p>
+      <w:pPr>
+        <w:widowControl/>
+        <w:numPr>
+          <w:ilvl w:val="0"/>
+          <w:numId w:val="1"/>
+        </w:numPr>
+        <w:spacing w:after="0"/>
+      </w:pPr>
+      <w:r>
+        <w:rPr>
+          <w:color w:val="000000"/>
+        </w:rPr>
+        <w:t xml:space="preserve">Spent hours fixing the mobile </w:t>
+      </w:r>
+      <w:proofErr w:type="gramStart"/>
+      <w:r>
+        <w:rPr>
+          <w:color w:val="000000"/>
+        </w:rPr>
+        <w:t>compatibility</w:t>
+      </w:r>
+      <w:proofErr w:type="gramEnd"/>
+    </w:p>
+    <w:p>
+      <w:pPr>
+        <w:widowControl/>
+        <w:numPr>
+          <w:ilvl w:val="0"/>
+          <w:numId w:val="1"/>
+        </w:numPr>
+      </w:pPr>
+      <w:r>
+        <w:rPr>
+          <w:color w:val="000000"/>
+        </w:rPr>
+        <w:t xml:space="preserve">Added more useful </w:t>
+      </w:r>
+      <w:proofErr w:type="gramStart"/>
+      <w:r>
+        <w:rPr>
+          <w:color w:val="000000"/>
+        </w:rPr>
+        <w:t>comments</w:t>
+      </w:r>
+      <w:proofErr w:type="gramEnd"/>
     </w:p>
     <w:p>
       <w:r>
@@ -245,7 +353,21 @@
         <w:rPr>
           <w:color w:val="000000"/>
         </w:rPr>
-        <w:t>Fixed the chrome bug (the ESO and MC pages would not work in chrome based browsers)</w:t>
+        <w:t xml:space="preserve">Fixed the chrome bug (the ESO and MC pages would not work in </w:t>
+      </w:r>
+      <w:proofErr w:type="gramStart"/>
+      <w:r>
+        <w:rPr>
+          <w:color w:val="000000"/>
+        </w:rPr>
+        <w:t>chrome based</w:t>
+      </w:r>
+      <w:proofErr w:type="gramEnd"/>
+      <w:r>
+        <w:rPr>
+          <w:color w:val="000000"/>
+        </w:rPr>
+        <w:t xml:space="preserve"> browsers)</w:t>
       </w:r>
     </w:p>
     <w:p>
@@ -265,14 +387,44 @@
         <w:rPr>
           <w:color w:val="000000"/>
         </w:rPr>
-        <w:t>Fixed firefox but where menuba</w:t>
-      </w:r>
-      <w:r>
-        <w:rPr>
-          <w:color w:val="000000"/>
-        </w:rPr>
-        <w:t>r would not render</w:t>
-      </w:r>
+        <w:t xml:space="preserve">Fixed </w:t>
+      </w:r>
+      <w:proofErr w:type="spellStart"/>
+      <w:r>
+        <w:rPr>
+          <w:color w:val="000000"/>
+        </w:rPr>
+        <w:t>firefox</w:t>
+      </w:r>
+      <w:proofErr w:type="spellEnd"/>
+      <w:r>
+        <w:rPr>
+          <w:color w:val="000000"/>
+        </w:rPr>
+        <w:t xml:space="preserve"> but where </w:t>
+      </w:r>
+      <w:proofErr w:type="spellStart"/>
+      <w:r>
+        <w:rPr>
+          <w:color w:val="000000"/>
+        </w:rPr>
+        <w:t>menubar</w:t>
+      </w:r>
+      <w:proofErr w:type="spellEnd"/>
+      <w:r>
+        <w:rPr>
+          <w:color w:val="000000"/>
+        </w:rPr>
+        <w:t xml:space="preserve"> would not </w:t>
+      </w:r>
+      <w:proofErr w:type="gramStart"/>
+      <w:r>
+        <w:rPr>
+          <w:color w:val="000000"/>
+        </w:rPr>
+        <w:t>render</w:t>
+      </w:r>
+      <w:proofErr w:type="gramEnd"/>
     </w:p>
     <w:p>
       <w:r>
@@ -292,7 +444,21 @@
         <w:rPr>
           <w:color w:val="000000"/>
         </w:rPr>
-        <w:t>Fixed bug where menuBar would render on top of some of the text making it impossible to see.</w:t>
+        <w:t xml:space="preserve">Fixed bug where </w:t>
+      </w:r>
+      <w:proofErr w:type="spellStart"/>
+      <w:r>
+        <w:rPr>
+          <w:color w:val="000000"/>
+        </w:rPr>
+        <w:t>menuBar</w:t>
+      </w:r>
+      <w:proofErr w:type="spellEnd"/>
+      <w:r>
+        <w:rPr>
+          <w:color w:val="000000"/>
+        </w:rPr>
+        <w:t xml:space="preserve"> would render on top of some of the text making it impossible to see.</w:t>
       </w:r>
     </w:p>
     <w:p>
@@ -344,24 +510,40 @@
         <w:rPr>
           <w:color w:val="000000"/>
         </w:rPr>
-        <w:t>Added my new ESO character</w:t>
-      </w:r>
-    </w:p>
-    <w:p>
-      <w:pPr>
-        <w:widowControl/>
-        <w:numPr>
-          <w:ilvl w:val="0"/>
-          <w:numId w:val="1"/>
-        </w:numPr>
-        <w:spacing w:after="0"/>
-      </w:pPr>
-      <w:r>
-        <w:rPr>
-          <w:color w:val="000000"/>
-        </w:rPr>
-        <w:t>Added a new program</w:t>
-      </w:r>
+        <w:t xml:space="preserve">Added my new ESO </w:t>
+      </w:r>
+      <w:proofErr w:type="gramStart"/>
+      <w:r>
+        <w:rPr>
+          <w:color w:val="000000"/>
+        </w:rPr>
+        <w:t>character</w:t>
+      </w:r>
+      <w:proofErr w:type="gramEnd"/>
+    </w:p>
+    <w:p>
+      <w:pPr>
+        <w:widowControl/>
+        <w:numPr>
+          <w:ilvl w:val="0"/>
+          <w:numId w:val="1"/>
+        </w:numPr>
+        <w:spacing w:after="0"/>
+      </w:pPr>
+      <w:r>
+        <w:rPr>
+          <w:color w:val="000000"/>
+        </w:rPr>
+        <w:t xml:space="preserve">Added a new </w:t>
+      </w:r>
+      <w:proofErr w:type="gramStart"/>
+      <w:r>
+        <w:rPr>
+          <w:color w:val="000000"/>
+        </w:rPr>
+        <w:t>program</w:t>
+      </w:r>
+      <w:proofErr w:type="gramEnd"/>
     </w:p>
     <w:p>
       <w:pPr>
@@ -413,8 +595,16 @@
         <w:rPr>
           <w:color w:val="000000"/>
         </w:rPr>
-        <w:t>Added links to the beta website</w:t>
-      </w:r>
+        <w:t xml:space="preserve">Added links to the beta </w:t>
+      </w:r>
+      <w:proofErr w:type="gramStart"/>
+      <w:r>
+        <w:rPr>
+          <w:color w:val="000000"/>
+        </w:rPr>
+        <w:t>website</w:t>
+      </w:r>
+      <w:proofErr w:type="gramEnd"/>
     </w:p>
     <w:p>
       <w:pPr>
@@ -434,90 +624,127 @@
     <w:p/>
     <w:p>
       <w:r>
-        <w:t>Beta 2.0 (Original</w:t>
-      </w:r>
-      <w:r>
-        <w:t>ly named Beta 1.0)</w:t>
-      </w:r>
-    </w:p>
-    <w:p>
-      <w:pPr>
-        <w:widowControl/>
-        <w:numPr>
-          <w:ilvl w:val="0"/>
-          <w:numId w:val="1"/>
-        </w:numPr>
-        <w:spacing w:after="0"/>
-      </w:pPr>
-      <w:r>
-        <w:rPr>
-          <w:color w:val="000000"/>
-        </w:rPr>
-        <w:t>Came out with a good concept for the redesign</w:t>
-      </w:r>
-    </w:p>
-    <w:p>
-      <w:pPr>
-        <w:widowControl/>
-        <w:numPr>
-          <w:ilvl w:val="0"/>
-          <w:numId w:val="1"/>
-        </w:numPr>
-        <w:spacing w:after="0"/>
-      </w:pPr>
-      <w:r>
-        <w:rPr>
-          <w:color w:val="000000"/>
-        </w:rPr>
-        <w:t>Implemented the new concept</w:t>
-      </w:r>
-    </w:p>
-    <w:p>
-      <w:pPr>
-        <w:widowControl/>
-        <w:numPr>
-          <w:ilvl w:val="0"/>
-          <w:numId w:val="1"/>
-        </w:numPr>
-        <w:spacing w:after="0"/>
-      </w:pPr>
-      <w:r>
-        <w:rPr>
-          <w:color w:val="000000"/>
-        </w:rPr>
-        <w:t>Changed up a lot of the dependencies to be better organized</w:t>
-      </w:r>
-    </w:p>
-    <w:p>
-      <w:pPr>
-        <w:widowControl/>
-        <w:numPr>
-          <w:ilvl w:val="0"/>
-          <w:numId w:val="1"/>
-        </w:numPr>
-        <w:spacing w:after="0"/>
-      </w:pPr>
-      <w:r>
-        <w:rPr>
-          <w:color w:val="000000"/>
-        </w:rPr>
-        <w:t>Optimised some of the webpages</w:t>
-      </w:r>
-    </w:p>
-    <w:p>
-      <w:pPr>
-        <w:widowControl/>
-        <w:numPr>
-          <w:ilvl w:val="0"/>
-          <w:numId w:val="1"/>
-        </w:numPr>
-      </w:pPr>
-      <w:r>
-        <w:rPr>
-          <w:color w:val="000000"/>
-        </w:rPr>
-        <w:t>Added more secure NPA</w:t>
-      </w:r>
+        <w:t>Beta 2.0 (Originally named Beta 1.0)</w:t>
+      </w:r>
+    </w:p>
+    <w:p>
+      <w:pPr>
+        <w:widowControl/>
+        <w:numPr>
+          <w:ilvl w:val="0"/>
+          <w:numId w:val="1"/>
+        </w:numPr>
+        <w:spacing w:after="0"/>
+      </w:pPr>
+      <w:r>
+        <w:rPr>
+          <w:color w:val="000000"/>
+        </w:rPr>
+        <w:t xml:space="preserve">Came out with a good concept for the </w:t>
+      </w:r>
+      <w:proofErr w:type="gramStart"/>
+      <w:r>
+        <w:rPr>
+          <w:color w:val="000000"/>
+        </w:rPr>
+        <w:t>redesign</w:t>
+      </w:r>
+      <w:proofErr w:type="gramEnd"/>
+    </w:p>
+    <w:p>
+      <w:pPr>
+        <w:widowControl/>
+        <w:numPr>
+          <w:ilvl w:val="0"/>
+          <w:numId w:val="1"/>
+        </w:numPr>
+        <w:spacing w:after="0"/>
+      </w:pPr>
+      <w:r>
+        <w:rPr>
+          <w:color w:val="000000"/>
+        </w:rPr>
+        <w:t xml:space="preserve">Implemented the new </w:t>
+      </w:r>
+      <w:proofErr w:type="gramStart"/>
+      <w:r>
+        <w:rPr>
+          <w:color w:val="000000"/>
+        </w:rPr>
+        <w:t>concept</w:t>
+      </w:r>
+      <w:proofErr w:type="gramEnd"/>
+    </w:p>
+    <w:p>
+      <w:pPr>
+        <w:widowControl/>
+        <w:numPr>
+          <w:ilvl w:val="0"/>
+          <w:numId w:val="1"/>
+        </w:numPr>
+        <w:spacing w:after="0"/>
+      </w:pPr>
+      <w:r>
+        <w:rPr>
+          <w:color w:val="000000"/>
+        </w:rPr>
+        <w:t xml:space="preserve">Changed up a lot of the dependencies to be better </w:t>
+      </w:r>
+      <w:proofErr w:type="gramStart"/>
+      <w:r>
+        <w:rPr>
+          <w:color w:val="000000"/>
+        </w:rPr>
+        <w:t>organized</w:t>
+      </w:r>
+      <w:proofErr w:type="gramEnd"/>
+    </w:p>
+    <w:p>
+      <w:pPr>
+        <w:widowControl/>
+        <w:numPr>
+          <w:ilvl w:val="0"/>
+          <w:numId w:val="1"/>
+        </w:numPr>
+        <w:spacing w:after="0"/>
+      </w:pPr>
+      <w:proofErr w:type="spellStart"/>
+      <w:r>
+        <w:rPr>
+          <w:color w:val="000000"/>
+        </w:rPr>
+        <w:t>Optimised</w:t>
+      </w:r>
+      <w:proofErr w:type="spellEnd"/>
+      <w:r>
+        <w:rPr>
+          <w:color w:val="000000"/>
+        </w:rPr>
+        <w:t xml:space="preserve"> some of the webpages</w:t>
+      </w:r>
+    </w:p>
+    <w:p>
+      <w:pPr>
+        <w:widowControl/>
+        <w:numPr>
+          <w:ilvl w:val="0"/>
+          <w:numId w:val="1"/>
+        </w:numPr>
+      </w:pPr>
+      <w:r>
+        <w:rPr>
+          <w:color w:val="000000"/>
+        </w:rPr>
+        <w:t xml:space="preserve">Added more secure </w:t>
+      </w:r>
+      <w:proofErr w:type="gramStart"/>
+      <w:r>
+        <w:rPr>
+          <w:color w:val="000000"/>
+        </w:rPr>
+        <w:t>NPA</w:t>
+      </w:r>
+      <w:proofErr w:type="gramEnd"/>
     </w:p>
     <w:p>
       <w:r>
@@ -537,14 +764,16 @@
         <w:rPr>
           <w:color w:val="000000"/>
         </w:rPr>
-        <w:t>Started working on redesigning/porting ma</w:t>
-      </w:r>
-      <w:r>
-        <w:rPr>
-          <w:color w:val="000000"/>
-        </w:rPr>
-        <w:t>ny other sections including :</w:t>
-      </w:r>
+        <w:t xml:space="preserve">Started working on redesigning/porting many other sections </w:t>
+      </w:r>
+      <w:proofErr w:type="gramStart"/>
+      <w:r>
+        <w:rPr>
+          <w:color w:val="000000"/>
+        </w:rPr>
+        <w:t>including :</w:t>
+      </w:r>
+      <w:proofErr w:type="gramEnd"/>
     </w:p>
     <w:p>
       <w:pPr>
@@ -591,8 +820,16 @@
         <w:rPr>
           <w:color w:val="000000"/>
         </w:rPr>
-        <w:t>64support – Imported - Completed</w:t>
-      </w:r>
+        <w:t xml:space="preserve">64support – Imported - </w:t>
+      </w:r>
+      <w:proofErr w:type="gramStart"/>
+      <w:r>
+        <w:rPr>
+          <w:color w:val="000000"/>
+        </w:rPr>
+        <w:t>Completed</w:t>
+      </w:r>
+      <w:proofErr w:type="gramEnd"/>
     </w:p>
     <w:p>
       <w:pPr>
@@ -607,8 +844,16 @@
         <w:rPr>
           <w:color w:val="000000"/>
         </w:rPr>
-        <w:t>Software – not decided yet – Not started</w:t>
-      </w:r>
+        <w:t xml:space="preserve">Software – not decided yet – Not </w:t>
+      </w:r>
+      <w:proofErr w:type="gramStart"/>
+      <w:r>
+        <w:rPr>
+          <w:color w:val="000000"/>
+        </w:rPr>
+        <w:t>started</w:t>
+      </w:r>
+      <w:proofErr w:type="gramEnd"/>
     </w:p>
     <w:p>
       <w:pPr>
@@ -623,8 +868,16 @@
         <w:rPr>
           <w:color w:val="000000"/>
         </w:rPr>
-        <w:t>School – Adding old feature (was present on original site [OWS]) – Not started</w:t>
-      </w:r>
+        <w:t xml:space="preserve">School – Adding old feature (was present on original site [OWS]) – Not </w:t>
+      </w:r>
+      <w:proofErr w:type="gramStart"/>
+      <w:r>
+        <w:rPr>
+          <w:color w:val="000000"/>
+        </w:rPr>
+        <w:t>started</w:t>
+      </w:r>
+      <w:proofErr w:type="gramEnd"/>
     </w:p>
     <w:p>
       <w:pPr>
@@ -635,18 +888,28 @@
         </w:numPr>
         <w:spacing w:after="0"/>
       </w:pPr>
-      <w:r>
-        <w:rPr>
-          <w:color w:val="000000"/>
-        </w:rPr>
-        <w:t>Youtube – Undecid</w:t>
-      </w:r>
-      <w:r>
-        <w:rPr>
-          <w:color w:val="000000"/>
-        </w:rPr>
-        <w:t>ed – Imported old one for time being</w:t>
-      </w:r>
+      <w:proofErr w:type="spellStart"/>
+      <w:r>
+        <w:rPr>
+          <w:color w:val="000000"/>
+        </w:rPr>
+        <w:t>Youtube</w:t>
+      </w:r>
+      <w:proofErr w:type="spellEnd"/>
+      <w:r>
+        <w:rPr>
+          <w:color w:val="000000"/>
+        </w:rPr>
+        <w:t xml:space="preserve"> – Undecided – Imported old one for time </w:t>
+      </w:r>
+      <w:proofErr w:type="gramStart"/>
+      <w:r>
+        <w:rPr>
+          <w:color w:val="000000"/>
+        </w:rPr>
+        <w:t>being</w:t>
+      </w:r>
+      <w:proofErr w:type="gramEnd"/>
     </w:p>
     <w:p>
       <w:pPr>
@@ -657,11 +920,33 @@
         </w:numPr>
         <w:spacing w:after="0"/>
       </w:pPr>
-      <w:r>
-        <w:rPr>
-          <w:color w:val="000000"/>
-        </w:rPr>
-        <w:t>Genaral – Redisign – Not started</w:t>
+      <w:proofErr w:type="spellStart"/>
+      <w:r>
+        <w:rPr>
+          <w:color w:val="000000"/>
+        </w:rPr>
+        <w:t>Genaral</w:t>
+      </w:r>
+      <w:proofErr w:type="spellEnd"/>
+      <w:r>
+        <w:rPr>
+          <w:color w:val="000000"/>
+        </w:rPr>
+        <w:t xml:space="preserve"> – </w:t>
+      </w:r>
+      <w:proofErr w:type="spellStart"/>
+      <w:r>
+        <w:rPr>
+          <w:color w:val="000000"/>
+        </w:rPr>
+        <w:t>Redisign</w:t>
+      </w:r>
+      <w:proofErr w:type="spellEnd"/>
+      <w:r>
+        <w:rPr>
+          <w:color w:val="000000"/>
+        </w:rPr>
+        <w:t xml:space="preserve"> – Not started</w:t>
       </w:r>
     </w:p>
     <w:p>
@@ -785,46 +1070,56 @@
         <w:rPr>
           <w:color w:val="000000"/>
         </w:rPr>
-        <w:t>Made a lot of progress on ESO section</w:t>
-      </w:r>
-    </w:p>
-    <w:p>
-      <w:pPr>
-        <w:widowControl/>
-        <w:numPr>
-          <w:ilvl w:val="0"/>
-          <w:numId w:val="1"/>
-        </w:numPr>
-        <w:spacing w:after="0"/>
-      </w:pPr>
-      <w:r>
-        <w:rPr>
-          <w:color w:val="000000"/>
-        </w:rPr>
-        <w:t xml:space="preserve">Refined theme </w:t>
-      </w:r>
-      <w:r>
-        <w:rPr>
-          <w:color w:val="000000"/>
-        </w:rPr>
-        <w:t>for the ESO section</w:t>
-      </w:r>
-    </w:p>
-    <w:p>
-      <w:pPr>
-        <w:widowControl/>
-        <w:numPr>
-          <w:ilvl w:val="0"/>
-          <w:numId w:val="1"/>
-        </w:numPr>
-        <w:spacing w:after="0"/>
-      </w:pPr>
-      <w:r>
-        <w:rPr>
-          <w:color w:val="000000"/>
-        </w:rPr>
-        <w:t>Imported more files for other sections</w:t>
-      </w:r>
+        <w:t xml:space="preserve">Made a lot of progress on ESO </w:t>
+      </w:r>
+      <w:proofErr w:type="gramStart"/>
+      <w:r>
+        <w:rPr>
+          <w:color w:val="000000"/>
+        </w:rPr>
+        <w:t>section</w:t>
+      </w:r>
+      <w:proofErr w:type="gramEnd"/>
+    </w:p>
+    <w:p>
+      <w:pPr>
+        <w:widowControl/>
+        <w:numPr>
+          <w:ilvl w:val="0"/>
+          <w:numId w:val="1"/>
+        </w:numPr>
+        <w:spacing w:after="0"/>
+      </w:pPr>
+      <w:r>
+        <w:rPr>
+          <w:color w:val="000000"/>
+        </w:rPr>
+        <w:t>Refined theme for the ESO section</w:t>
+      </w:r>
+    </w:p>
+    <w:p>
+      <w:pPr>
+        <w:widowControl/>
+        <w:numPr>
+          <w:ilvl w:val="0"/>
+          <w:numId w:val="1"/>
+        </w:numPr>
+        <w:spacing w:after="0"/>
+      </w:pPr>
+      <w:r>
+        <w:rPr>
+          <w:color w:val="000000"/>
+        </w:rPr>
+        <w:t xml:space="preserve">Imported more files for other </w:t>
+      </w:r>
+      <w:proofErr w:type="gramStart"/>
+      <w:r>
+        <w:rPr>
+          <w:color w:val="000000"/>
+        </w:rPr>
+        <w:t>sections</w:t>
+      </w:r>
+      <w:proofErr w:type="gramEnd"/>
     </w:p>
     <w:p>
       <w:pPr>
@@ -855,8 +1150,16 @@
         <w:rPr>
           <w:color w:val="000000"/>
         </w:rPr>
-        <w:t>Fixed some of the files that were missing and added pages that said under construction</w:t>
-      </w:r>
+        <w:t xml:space="preserve">Fixed some of the files that were missing and added pages that said under </w:t>
+      </w:r>
+      <w:proofErr w:type="gramStart"/>
+      <w:r>
+        <w:rPr>
+          <w:color w:val="000000"/>
+        </w:rPr>
+        <w:t>construction</w:t>
+      </w:r>
+      <w:proofErr w:type="gramEnd"/>
     </w:p>
     <w:p>
       <w:pPr>
@@ -871,8 +1174,16 @@
         <w:rPr>
           <w:color w:val="000000"/>
         </w:rPr>
-        <w:t>Removed unnecessary code from software page</w:t>
-      </w:r>
+        <w:t xml:space="preserve">Removed unnecessary code from software </w:t>
+      </w:r>
+      <w:proofErr w:type="gramStart"/>
+      <w:r>
+        <w:rPr>
+          <w:color w:val="000000"/>
+        </w:rPr>
+        <w:t>page</w:t>
+      </w:r>
+      <w:proofErr w:type="gramEnd"/>
     </w:p>
     <w:p>
       <w:pPr>
@@ -887,8 +1198,16 @@
         <w:rPr>
           <w:color w:val="000000"/>
         </w:rPr>
-        <w:t>Fixed MC map being tiny</w:t>
-      </w:r>
+        <w:t xml:space="preserve">Fixed MC map being </w:t>
+      </w:r>
+      <w:proofErr w:type="gramStart"/>
+      <w:r>
+        <w:rPr>
+          <w:color w:val="000000"/>
+        </w:rPr>
+        <w:t>tiny</w:t>
+      </w:r>
+      <w:proofErr w:type="gramEnd"/>
     </w:p>
     <w:p>
       <w:pPr>
@@ -939,14 +1258,16 @@
         <w:rPr>
           <w:color w:val="000000"/>
         </w:rPr>
-        <w:t>Fi</w:t>
-      </w:r>
-      <w:r>
-        <w:rPr>
-          <w:color w:val="000000"/>
-        </w:rPr>
-        <w:t>xed no scrolling on certain pages</w:t>
-      </w:r>
+        <w:t xml:space="preserve">Fixed no scrolling on certain </w:t>
+      </w:r>
+      <w:proofErr w:type="gramStart"/>
+      <w:r>
+        <w:rPr>
+          <w:color w:val="000000"/>
+        </w:rPr>
+        <w:t>pages</w:t>
+      </w:r>
+      <w:proofErr w:type="gramEnd"/>
     </w:p>
     <w:p>
       <w:pPr>
@@ -961,8 +1282,16 @@
         <w:rPr>
           <w:color w:val="000000"/>
         </w:rPr>
-        <w:t>Fixed dead links</w:t>
-      </w:r>
+        <w:t xml:space="preserve">Fixed dead </w:t>
+      </w:r>
+      <w:proofErr w:type="gramStart"/>
+      <w:r>
+        <w:rPr>
+          <w:color w:val="000000"/>
+        </w:rPr>
+        <w:t>links</w:t>
+      </w:r>
+      <w:proofErr w:type="gramEnd"/>
     </w:p>
     <w:p>
       <w:pPr>
@@ -977,8 +1306,16 @@
         <w:rPr>
           <w:color w:val="000000"/>
         </w:rPr>
-        <w:t>Added menu button to ALL subpages</w:t>
-      </w:r>
+        <w:t xml:space="preserve">Added menu button to ALL </w:t>
+      </w:r>
+      <w:proofErr w:type="gramStart"/>
+      <w:r>
+        <w:rPr>
+          <w:color w:val="000000"/>
+        </w:rPr>
+        <w:t>subpages</w:t>
+      </w:r>
+      <w:proofErr w:type="gramEnd"/>
     </w:p>
     <w:p>
       <w:pPr>
@@ -993,40 +1330,64 @@
         <w:rPr>
           <w:color w:val="000000"/>
         </w:rPr>
-        <w:t>Added back button to many pages</w:t>
-      </w:r>
-    </w:p>
-    <w:p>
-      <w:pPr>
-        <w:widowControl/>
-        <w:numPr>
-          <w:ilvl w:val="0"/>
-          <w:numId w:val="1"/>
-        </w:numPr>
-        <w:spacing w:after="0"/>
-      </w:pPr>
-      <w:r>
-        <w:rPr>
-          <w:color w:val="000000"/>
-        </w:rPr>
-        <w:t>Added about me page to main site</w:t>
-      </w:r>
-    </w:p>
-    <w:p>
-      <w:pPr>
-        <w:widowControl/>
-        <w:numPr>
-          <w:ilvl w:val="0"/>
-          <w:numId w:val="1"/>
-        </w:numPr>
-        <w:spacing w:after="0"/>
-      </w:pPr>
-      <w:r>
-        <w:rPr>
-          <w:color w:val="000000"/>
-        </w:rPr>
-        <w:t>Added better ways of contacting me</w:t>
-      </w:r>
+        <w:t xml:space="preserve">Added back button to many </w:t>
+      </w:r>
+      <w:proofErr w:type="gramStart"/>
+      <w:r>
+        <w:rPr>
+          <w:color w:val="000000"/>
+        </w:rPr>
+        <w:t>pages</w:t>
+      </w:r>
+      <w:proofErr w:type="gramEnd"/>
+    </w:p>
+    <w:p>
+      <w:pPr>
+        <w:widowControl/>
+        <w:numPr>
+          <w:ilvl w:val="0"/>
+          <w:numId w:val="1"/>
+        </w:numPr>
+        <w:spacing w:after="0"/>
+      </w:pPr>
+      <w:r>
+        <w:rPr>
+          <w:color w:val="000000"/>
+        </w:rPr>
+        <w:t xml:space="preserve">Added about me page to main </w:t>
+      </w:r>
+      <w:proofErr w:type="gramStart"/>
+      <w:r>
+        <w:rPr>
+          <w:color w:val="000000"/>
+        </w:rPr>
+        <w:t>site</w:t>
+      </w:r>
+      <w:proofErr w:type="gramEnd"/>
+    </w:p>
+    <w:p>
+      <w:pPr>
+        <w:widowControl/>
+        <w:numPr>
+          <w:ilvl w:val="0"/>
+          <w:numId w:val="1"/>
+        </w:numPr>
+        <w:spacing w:after="0"/>
+      </w:pPr>
+      <w:r>
+        <w:rPr>
+          <w:color w:val="000000"/>
+        </w:rPr>
+        <w:t xml:space="preserve">Added better ways of contacting </w:t>
+      </w:r>
+      <w:proofErr w:type="gramStart"/>
+      <w:r>
+        <w:rPr>
+          <w:color w:val="000000"/>
+        </w:rPr>
+        <w:t>me</w:t>
+      </w:r>
+      <w:proofErr w:type="gramEnd"/>
     </w:p>
     <w:p>
       <w:pPr>
@@ -1042,13 +1403,21 @@
           <w:color w:val="000000"/>
         </w:rPr>
         <w:lastRenderedPageBreak/>
-        <w:t xml:space="preserve">Better organization (renamed old, licence, resource to 1old, 1licence, </w:t>
-      </w:r>
-      <w:r>
-        <w:rPr>
-          <w:color w:val="000000"/>
-        </w:rPr>
-        <w:t>1resource)</w:t>
+        <w:t xml:space="preserve">Better organization (renamed old, </w:t>
+      </w:r>
+      <w:proofErr w:type="spellStart"/>
+      <w:r>
+        <w:rPr>
+          <w:color w:val="000000"/>
+        </w:rPr>
+        <w:t>licence</w:t>
+      </w:r>
+      <w:proofErr w:type="spellEnd"/>
+      <w:r>
+        <w:rPr>
+          <w:color w:val="000000"/>
+        </w:rPr>
+        <w:t>, resource to 1old, 1licence, 1resource)</w:t>
       </w:r>
     </w:p>
     <w:p>
@@ -1080,40 +1449,70 @@
         <w:rPr>
           <w:color w:val="000000"/>
         </w:rPr>
-        <w:t>Added more formatting to certain pages</w:t>
-      </w:r>
-    </w:p>
-    <w:p>
-      <w:pPr>
-        <w:widowControl/>
-        <w:numPr>
-          <w:ilvl w:val="0"/>
-          <w:numId w:val="1"/>
-        </w:numPr>
-        <w:spacing w:after="0"/>
-      </w:pPr>
-      <w:r>
-        <w:rPr>
-          <w:color w:val="000000"/>
-        </w:rPr>
-        <w:t>Added more software to software page</w:t>
-      </w:r>
-    </w:p>
-    <w:p>
-      <w:pPr>
-        <w:widowControl/>
-        <w:numPr>
-          <w:ilvl w:val="0"/>
-          <w:numId w:val="1"/>
-        </w:numPr>
-        <w:spacing w:after="0"/>
-      </w:pPr>
-      <w:r>
-        <w:rPr>
-          <w:color w:val="000000"/>
-        </w:rPr>
-        <w:t>Uploaded site to Github</w:t>
-      </w:r>
+        <w:t xml:space="preserve">Added more formatting to certain </w:t>
+      </w:r>
+      <w:proofErr w:type="gramStart"/>
+      <w:r>
+        <w:rPr>
+          <w:color w:val="000000"/>
+        </w:rPr>
+        <w:t>pages</w:t>
+      </w:r>
+      <w:proofErr w:type="gramEnd"/>
+    </w:p>
+    <w:p>
+      <w:pPr>
+        <w:widowControl/>
+        <w:numPr>
+          <w:ilvl w:val="0"/>
+          <w:numId w:val="1"/>
+        </w:numPr>
+        <w:spacing w:after="0"/>
+      </w:pPr>
+      <w:r>
+        <w:rPr>
+          <w:color w:val="000000"/>
+        </w:rPr>
+        <w:t xml:space="preserve">Added more </w:t>
+      </w:r>
+      <w:proofErr w:type="gramStart"/>
+      <w:r>
+        <w:rPr>
+          <w:color w:val="000000"/>
+        </w:rPr>
+        <w:t>software to software</w:t>
+      </w:r>
+      <w:proofErr w:type="gramEnd"/>
+      <w:r>
+        <w:rPr>
+          <w:color w:val="000000"/>
+        </w:rPr>
+        <w:t xml:space="preserve"> page</w:t>
+      </w:r>
+    </w:p>
+    <w:p>
+      <w:pPr>
+        <w:widowControl/>
+        <w:numPr>
+          <w:ilvl w:val="0"/>
+          <w:numId w:val="1"/>
+        </w:numPr>
+        <w:spacing w:after="0"/>
+      </w:pPr>
+      <w:r>
+        <w:rPr>
+          <w:color w:val="000000"/>
+        </w:rPr>
+        <w:t xml:space="preserve">Uploaded site to </w:t>
+      </w:r>
+      <w:proofErr w:type="spellStart"/>
+      <w:r>
+        <w:rPr>
+          <w:color w:val="000000"/>
+        </w:rPr>
+        <w:t>Github</w:t>
+      </w:r>
+      <w:proofErr w:type="spellEnd"/>
     </w:p>
     <w:p>
       <w:pPr>
@@ -1195,8 +1594,16 @@
         <w:rPr>
           <w:color w:val="000000"/>
         </w:rPr>
-        <w:t>Added message to use the beta</w:t>
-      </w:r>
+        <w:t xml:space="preserve">Added message to use the </w:t>
+      </w:r>
+      <w:proofErr w:type="gramStart"/>
+      <w:r>
+        <w:rPr>
+          <w:color w:val="000000"/>
+        </w:rPr>
+        <w:t>beta</w:t>
+      </w:r>
+      <w:proofErr w:type="gramEnd"/>
     </w:p>
     <w:p>
       <w:r>
@@ -1232,8 +1639,16 @@
         <w:rPr>
           <w:color w:val="000000"/>
         </w:rPr>
-        <w:t>Added framework for better JS menu to School section</w:t>
-      </w:r>
+        <w:t xml:space="preserve">Added framework for better JS menu to School </w:t>
+      </w:r>
+      <w:proofErr w:type="gramStart"/>
+      <w:r>
+        <w:rPr>
+          <w:color w:val="000000"/>
+        </w:rPr>
+        <w:t>section</w:t>
+      </w:r>
+      <w:proofErr w:type="gramEnd"/>
     </w:p>
     <w:p>
       <w:pPr>
@@ -1264,7 +1679,35 @@
         <w:rPr>
           <w:color w:val="000000"/>
         </w:rPr>
-        <w:t>Made the NPA page to be accessed by typing “Up Up Down Down Left Right Left Right B A” to improve security.</w:t>
+        <w:t xml:space="preserve">Made the NPA page to be accessed by typing “Up </w:t>
+      </w:r>
+      <w:proofErr w:type="spellStart"/>
+      <w:r>
+        <w:rPr>
+          <w:color w:val="000000"/>
+        </w:rPr>
+        <w:t>Up</w:t>
+      </w:r>
+      <w:proofErr w:type="spellEnd"/>
+      <w:r>
+        <w:rPr>
+          <w:color w:val="000000"/>
+        </w:rPr>
+        <w:t xml:space="preserve"> Down </w:t>
+      </w:r>
+      <w:proofErr w:type="spellStart"/>
+      <w:r>
+        <w:rPr>
+          <w:color w:val="000000"/>
+        </w:rPr>
+        <w:t>Down</w:t>
+      </w:r>
+      <w:proofErr w:type="spellEnd"/>
+      <w:r>
+        <w:rPr>
+          <w:color w:val="000000"/>
+        </w:rPr>
+        <w:t xml:space="preserve"> Left Right Left Right B A” to improve security.</w:t>
       </w:r>
     </w:p>
     <w:p>
@@ -1280,8 +1723,16 @@
         <w:rPr>
           <w:color w:val="000000"/>
         </w:rPr>
-        <w:t>There was a bug where the NPA ENTER TEXT HYPERLINK was visible on small screens</w:t>
-      </w:r>
+        <w:t xml:space="preserve">There was a bug where the NPA ENTER TEXT HYPERLINK was visible on small </w:t>
+      </w:r>
+      <w:proofErr w:type="gramStart"/>
+      <w:r>
+        <w:rPr>
+          <w:color w:val="000000"/>
+        </w:rPr>
+        <w:t>screens</w:t>
+      </w:r>
+      <w:proofErr w:type="gramEnd"/>
     </w:p>
     <w:p>
       <w:pPr>
@@ -1296,13 +1747,7 @@
         <w:rPr>
           <w:color w:val="000000"/>
         </w:rPr>
-        <w:t>Remo</w:t>
-      </w:r>
-      <w:r>
-        <w:rPr>
-          <w:color w:val="000000"/>
-        </w:rPr>
-        <w:t>ved additional dialogue box after NPA password is entered.</w:t>
+        <w:t>Removed additional dialogue box after NPA password is entered.</w:t>
       </w:r>
     </w:p>
     <w:p>
@@ -1334,78 +1779,118 @@
         <w:rPr>
           <w:color w:val="000000"/>
         </w:rPr>
-        <w:t>Added 30 minute limit to NPA page. (will require login after 30 minutes)</w:t>
-      </w:r>
-    </w:p>
-    <w:p>
-      <w:pPr>
-        <w:widowControl/>
-        <w:numPr>
-          <w:ilvl w:val="0"/>
-          <w:numId w:val="1"/>
-        </w:numPr>
-        <w:spacing w:after="0"/>
-      </w:pPr>
-      <w:r>
-        <w:rPr>
-          <w:color w:val="000000"/>
-        </w:rPr>
-        <w:t>Added better NOJS compatibility to the index menu</w:t>
-      </w:r>
-    </w:p>
-    <w:p>
-      <w:pPr>
-        <w:widowControl/>
-        <w:numPr>
-          <w:ilvl w:val="0"/>
-          <w:numId w:val="1"/>
-        </w:numPr>
-        <w:spacing w:after="0"/>
-      </w:pPr>
-      <w:r>
-        <w:rPr>
-          <w:color w:val="000000"/>
-        </w:rPr>
-        <w:t>Made the menu and associated pages work on mo</w:t>
-      </w:r>
-      <w:r>
-        <w:rPr>
-          <w:color w:val="000000"/>
-        </w:rPr>
-        <w:t>bile</w:t>
-      </w:r>
-    </w:p>
-    <w:p>
-      <w:pPr>
-        <w:widowControl/>
-        <w:numPr>
-          <w:ilvl w:val="0"/>
-          <w:numId w:val="1"/>
-        </w:numPr>
-        <w:spacing w:after="0"/>
-      </w:pPr>
-      <w:r>
-        <w:rPr>
-          <w:color w:val="000000"/>
-        </w:rPr>
-        <w:t>Added better mobile compatibility throughout the site</w:t>
-      </w:r>
-    </w:p>
-    <w:p>
-      <w:pPr>
-        <w:widowControl/>
-        <w:numPr>
-          <w:ilvl w:val="0"/>
-          <w:numId w:val="1"/>
-        </w:numPr>
-        <w:spacing w:after="0"/>
-      </w:pPr>
-      <w:r>
-        <w:rPr>
-          <w:color w:val="000000"/>
-        </w:rPr>
-        <w:t>Changed the ESO framework to be easier to manage</w:t>
-      </w:r>
+        <w:t xml:space="preserve">Added </w:t>
+      </w:r>
+      <w:proofErr w:type="gramStart"/>
+      <w:r>
+        <w:rPr>
+          <w:color w:val="000000"/>
+        </w:rPr>
+        <w:t>30 minute</w:t>
+      </w:r>
+      <w:proofErr w:type="gramEnd"/>
+      <w:r>
+        <w:rPr>
+          <w:color w:val="000000"/>
+        </w:rPr>
+        <w:t xml:space="preserve"> limit to NPA page. (will require login after 30 minutes)</w:t>
+      </w:r>
+    </w:p>
+    <w:p>
+      <w:pPr>
+        <w:widowControl/>
+        <w:numPr>
+          <w:ilvl w:val="0"/>
+          <w:numId w:val="1"/>
+        </w:numPr>
+        <w:spacing w:after="0"/>
+      </w:pPr>
+      <w:r>
+        <w:rPr>
+          <w:color w:val="000000"/>
+        </w:rPr>
+        <w:t xml:space="preserve">Added better NOJS compatibility to the index </w:t>
+      </w:r>
+      <w:proofErr w:type="gramStart"/>
+      <w:r>
+        <w:rPr>
+          <w:color w:val="000000"/>
+        </w:rPr>
+        <w:t>menu</w:t>
+      </w:r>
+      <w:proofErr w:type="gramEnd"/>
+    </w:p>
+    <w:p>
+      <w:pPr>
+        <w:widowControl/>
+        <w:numPr>
+          <w:ilvl w:val="0"/>
+          <w:numId w:val="1"/>
+        </w:numPr>
+        <w:spacing w:after="0"/>
+      </w:pPr>
+      <w:r>
+        <w:rPr>
+          <w:color w:val="000000"/>
+        </w:rPr>
+        <w:t xml:space="preserve">Made the menu and associated pages work on </w:t>
+      </w:r>
+      <w:proofErr w:type="gramStart"/>
+      <w:r>
+        <w:rPr>
+          <w:color w:val="000000"/>
+        </w:rPr>
+        <w:t>mobile</w:t>
+      </w:r>
+      <w:proofErr w:type="gramEnd"/>
+    </w:p>
+    <w:p>
+      <w:pPr>
+        <w:widowControl/>
+        <w:numPr>
+          <w:ilvl w:val="0"/>
+          <w:numId w:val="1"/>
+        </w:numPr>
+        <w:spacing w:after="0"/>
+      </w:pPr>
+      <w:r>
+        <w:rPr>
+          <w:color w:val="000000"/>
+        </w:rPr>
+        <w:t xml:space="preserve">Added better mobile compatibility throughout the </w:t>
+      </w:r>
+      <w:proofErr w:type="gramStart"/>
+      <w:r>
+        <w:rPr>
+          <w:color w:val="000000"/>
+        </w:rPr>
+        <w:t>site</w:t>
+      </w:r>
+      <w:proofErr w:type="gramEnd"/>
+    </w:p>
+    <w:p>
+      <w:pPr>
+        <w:widowControl/>
+        <w:numPr>
+          <w:ilvl w:val="0"/>
+          <w:numId w:val="1"/>
+        </w:numPr>
+        <w:spacing w:after="0"/>
+      </w:pPr>
+      <w:r>
+        <w:rPr>
+          <w:color w:val="000000"/>
+        </w:rPr>
+        <w:t xml:space="preserve">Changed the ESO framework to be easier to </w:t>
+      </w:r>
+      <w:proofErr w:type="gramStart"/>
+      <w:r>
+        <w:rPr>
+          <w:color w:val="000000"/>
+        </w:rPr>
+        <w:t>manage</w:t>
+      </w:r>
+      <w:proofErr w:type="gramEnd"/>
     </w:p>
     <w:p>
       <w:pPr>
@@ -1436,8 +1921,16 @@
         <w:rPr>
           <w:color w:val="000000"/>
         </w:rPr>
-        <w:t>Commented many JS pages</w:t>
-      </w:r>
+        <w:t xml:space="preserve">Commented many JS </w:t>
+      </w:r>
+      <w:proofErr w:type="gramStart"/>
+      <w:r>
+        <w:rPr>
+          <w:color w:val="000000"/>
+        </w:rPr>
+        <w:t>pages</w:t>
+      </w:r>
+      <w:proofErr w:type="gramEnd"/>
     </w:p>
     <w:p>
       <w:pPr>
@@ -1490,13 +1983,7 @@
         <w:rPr>
           <w:color w:val="000000"/>
         </w:rPr>
-        <w:t xml:space="preserve">Fixed some </w:t>
-      </w:r>
-      <w:r>
-        <w:rPr>
-          <w:color w:val="000000"/>
-        </w:rPr>
-        <w:t>mobile compatibility (only for testing for the beta since the framework was already in place for alpha)</w:t>
+        <w:t>Fixed some mobile compatibility (only for testing for the beta since the framework was already in place for alpha)</w:t>
       </w:r>
     </w:p>
     <w:p>
@@ -1512,23 +1999,39 @@
         <w:rPr>
           <w:color w:val="000000"/>
         </w:rPr>
-        <w:t>Made the mobile compatibility work on screens that are larger than 600px</w:t>
-      </w:r>
-    </w:p>
-    <w:p>
-      <w:pPr>
-        <w:widowControl/>
-        <w:numPr>
-          <w:ilvl w:val="0"/>
-          <w:numId w:val="1"/>
-        </w:numPr>
-      </w:pPr>
-      <w:r>
-        <w:rPr>
-          <w:color w:val="000000"/>
-        </w:rPr>
-        <w:t>Made a TXT file as well as the DOCX file for the changelog</w:t>
-      </w:r>
+        <w:t xml:space="preserve">Made the mobile compatibility work on screens that are larger than </w:t>
+      </w:r>
+      <w:proofErr w:type="gramStart"/>
+      <w:r>
+        <w:rPr>
+          <w:color w:val="000000"/>
+        </w:rPr>
+        <w:t>600px</w:t>
+      </w:r>
+      <w:proofErr w:type="gramEnd"/>
+    </w:p>
+    <w:p>
+      <w:pPr>
+        <w:widowControl/>
+        <w:numPr>
+          <w:ilvl w:val="0"/>
+          <w:numId w:val="1"/>
+        </w:numPr>
+      </w:pPr>
+      <w:r>
+        <w:rPr>
+          <w:color w:val="000000"/>
+        </w:rPr>
+        <w:t xml:space="preserve">Made a TXT file as well as the DOCX file for the </w:t>
+      </w:r>
+      <w:proofErr w:type="gramStart"/>
+      <w:r>
+        <w:rPr>
+          <w:color w:val="000000"/>
+        </w:rPr>
+        <w:t>changelog</w:t>
+      </w:r>
+      <w:proofErr w:type="gramEnd"/>
     </w:p>
     <w:p>
       <w:r>
@@ -1545,7 +2048,23 @@
         <w:spacing w:after="0"/>
       </w:pPr>
       <w:r>
-        <w:t>(2.4.1 not 2.5 since I only have a limited number of points. I don’t want to go into three for a long time) EDIT Changed it into Beta 2.5 (thanks ttr for the info that I can do 2.10 later, why did I not think of that :rofl:)</w:t>
+        <w:t xml:space="preserve">(2.4.1 not 2.5 since I only have a limited number of points. I don’t want to go into three for a long time) EDIT Changed it into Beta 2.5 (thanks </w:t>
+      </w:r>
+      <w:proofErr w:type="spellStart"/>
+      <w:r>
+        <w:t>ttr</w:t>
+      </w:r>
+      <w:proofErr w:type="spellEnd"/>
+      <w:r>
+        <w:t xml:space="preserve"> for the info that I can do 2.10 later, why did I not think of </w:t>
+      </w:r>
+      <w:proofErr w:type="gramStart"/>
+      <w:r>
+        <w:t>that :rofl</w:t>
+      </w:r>
+      <w:proofErr w:type="gramEnd"/>
+      <w:r>
+        <w:t>:)</w:t>
       </w:r>
     </w:p>
     <w:p>
@@ -1578,14 +2097,16 @@
           <w:color w:val="000000"/>
         </w:rPr>
         <w:lastRenderedPageBreak/>
-        <w:t>Made good mobile comp</w:t>
-      </w:r>
-      <w:r>
-        <w:rPr>
-          <w:color w:val="000000"/>
-        </w:rPr>
-        <w:t>atibility</w:t>
-      </w:r>
+        <w:t xml:space="preserve">Made good mobile </w:t>
+      </w:r>
+      <w:proofErr w:type="gramStart"/>
+      <w:r>
+        <w:rPr>
+          <w:color w:val="000000"/>
+        </w:rPr>
+        <w:t>compatibility</w:t>
+      </w:r>
+      <w:proofErr w:type="gramEnd"/>
     </w:p>
     <w:p>
       <w:pPr>
@@ -1600,8 +2121,16 @@
         <w:rPr>
           <w:color w:val="000000"/>
         </w:rPr>
-        <w:t>Improve the menu framework</w:t>
-      </w:r>
+        <w:t xml:space="preserve">Improve the menu </w:t>
+      </w:r>
+      <w:proofErr w:type="gramStart"/>
+      <w:r>
+        <w:rPr>
+          <w:color w:val="000000"/>
+        </w:rPr>
+        <w:t>framework</w:t>
+      </w:r>
+      <w:proofErr w:type="gramEnd"/>
     </w:p>
     <w:p>
       <w:pPr>
@@ -1616,8 +2145,16 @@
         <w:rPr>
           <w:color w:val="000000"/>
         </w:rPr>
-        <w:t>Added worlds page</w:t>
-      </w:r>
+        <w:t xml:space="preserve">Added worlds </w:t>
+      </w:r>
+      <w:proofErr w:type="gramStart"/>
+      <w:r>
+        <w:rPr>
+          <w:color w:val="000000"/>
+        </w:rPr>
+        <w:t>page</w:t>
+      </w:r>
+      <w:proofErr w:type="gramEnd"/>
     </w:p>
     <w:p>
       <w:pPr>
@@ -1644,28 +2181,44 @@
         </w:numPr>
         <w:spacing w:after="0"/>
       </w:pPr>
-      <w:r>
-        <w:rPr>
-          <w:color w:val="000000"/>
-        </w:rPr>
-        <w:t>Bugfixed some of the main mobile compatibility</w:t>
-      </w:r>
-    </w:p>
-    <w:p>
-      <w:pPr>
-        <w:widowControl/>
-        <w:numPr>
-          <w:ilvl w:val="0"/>
-          <w:numId w:val="1"/>
-        </w:numPr>
-        <w:spacing w:after="0"/>
-      </w:pPr>
-      <w:r>
-        <w:rPr>
-          <w:color w:val="000000"/>
-        </w:rPr>
-        <w:t>Fixed bug where icon would not render for main page</w:t>
-      </w:r>
+      <w:proofErr w:type="spellStart"/>
+      <w:r>
+        <w:rPr>
+          <w:color w:val="000000"/>
+        </w:rPr>
+        <w:t>Bugfixed</w:t>
+      </w:r>
+      <w:proofErr w:type="spellEnd"/>
+      <w:r>
+        <w:rPr>
+          <w:color w:val="000000"/>
+        </w:rPr>
+        <w:t xml:space="preserve"> some of the main mobile compatibility</w:t>
+      </w:r>
+    </w:p>
+    <w:p>
+      <w:pPr>
+        <w:widowControl/>
+        <w:numPr>
+          <w:ilvl w:val="0"/>
+          <w:numId w:val="1"/>
+        </w:numPr>
+        <w:spacing w:after="0"/>
+      </w:pPr>
+      <w:r>
+        <w:rPr>
+          <w:color w:val="000000"/>
+        </w:rPr>
+        <w:t xml:space="preserve">Fixed bug where icon would not render for main </w:t>
+      </w:r>
+      <w:proofErr w:type="gramStart"/>
+      <w:r>
+        <w:rPr>
+          <w:color w:val="000000"/>
+        </w:rPr>
+        <w:t>page</w:t>
+      </w:r>
+      <w:proofErr w:type="gramEnd"/>
     </w:p>
     <w:p>
       <w:pPr>
@@ -1713,33 +2266,29 @@
       <w:r>
         <w:t xml:space="preserve">mobile </w:t>
       </w:r>
+      <w:proofErr w:type="gramStart"/>
       <w:r>
         <w:rPr>
           <w:color w:val="000000"/>
         </w:rPr>
         <w:t>compatibility</w:t>
       </w:r>
-    </w:p>
-    <w:p>
-      <w:pPr>
-        <w:widowControl/>
-        <w:numPr>
-          <w:ilvl w:val="0"/>
-          <w:numId w:val="1"/>
-        </w:numPr>
-        <w:spacing w:after="0"/>
-      </w:pPr>
-      <w:r>
-        <w:rPr>
-          <w:color w:val="000000"/>
-        </w:rPr>
-        <w:t>Fixed some of the main page bugs whe</w:t>
-      </w:r>
-      <w:r>
-        <w:rPr>
-          <w:color w:val="000000"/>
-        </w:rPr>
-        <w:t xml:space="preserve">re the mobile compatibility did not work on the </w:t>
+      <w:proofErr w:type="gramEnd"/>
+    </w:p>
+    <w:p>
+      <w:pPr>
+        <w:widowControl/>
+        <w:numPr>
+          <w:ilvl w:val="0"/>
+          <w:numId w:val="1"/>
+        </w:numPr>
+        <w:spacing w:after="0"/>
+      </w:pPr>
+      <w:r>
+        <w:rPr>
+          <w:color w:val="000000"/>
+        </w:rPr>
+        <w:t xml:space="preserve">Fixed some of the main page bugs where the mobile compatibility did not work on the </w:t>
       </w:r>
       <w:r>
         <w:t>A</w:t>
@@ -1837,10 +2386,15 @@
         </w:numPr>
       </w:pPr>
       <w:r>
-        <w:t>Fix for devices t</w:t>
-      </w:r>
-      <w:r>
-        <w:t>hat use https (SSL) if the server is https (like github pages)</w:t>
+        <w:t xml:space="preserve">Fix for devices that use https (SSL) if the server is https (like </w:t>
+      </w:r>
+      <w:proofErr w:type="spellStart"/>
+      <w:r>
+        <w:t>github</w:t>
+      </w:r>
+      <w:proofErr w:type="spellEnd"/>
+      <w:r>
+        <w:t xml:space="preserve"> pages)</w:t>
       </w:r>
     </w:p>
     <w:p>
@@ -1857,71 +2411,101 @@
         </w:numPr>
       </w:pPr>
       <w:r>
-        <w:t>Started working on general section redesign</w:t>
-      </w:r>
-    </w:p>
-    <w:p>
-      <w:pPr>
-        <w:pStyle w:val="ListParagraph"/>
-        <w:numPr>
-          <w:ilvl w:val="0"/>
-          <w:numId w:val="1"/>
-        </w:numPr>
-      </w:pPr>
-      <w:r>
-        <w:t>Removed beta from index title</w:t>
-      </w:r>
-    </w:p>
-    <w:p>
-      <w:pPr>
-        <w:pStyle w:val="ListParagraph"/>
-        <w:numPr>
-          <w:ilvl w:val="0"/>
-          <w:numId w:val="1"/>
-        </w:numPr>
-      </w:pPr>
-      <w:r>
-        <w:t>Fixed a typo in the readme document</w:t>
-      </w:r>
-    </w:p>
-    <w:p>
-      <w:pPr>
-        <w:pStyle w:val="ListParagraph"/>
-        <w:numPr>
-          <w:ilvl w:val="0"/>
-          <w:numId w:val="1"/>
-        </w:numPr>
-      </w:pPr>
-      <w:r>
-        <w:t>Added credit where due (fuel rats [general] &amp; alcast [ESO])</w:t>
-      </w:r>
-    </w:p>
-    <w:p>
-      <w:pPr>
-        <w:pStyle w:val="ListParagraph"/>
-        <w:numPr>
-          <w:ilvl w:val="0"/>
-          <w:numId w:val="1"/>
-        </w:numPr>
-      </w:pPr>
-      <w:r>
-        <w:t xml:space="preserve">Create a </w:t>
-      </w:r>
-      <w:r>
-        <w:t>rudimentary, ugly sitemap</w:t>
-      </w:r>
-    </w:p>
-    <w:p>
-      <w:pPr>
-        <w:pStyle w:val="ListParagraph"/>
-        <w:numPr>
-          <w:ilvl w:val="0"/>
-          <w:numId w:val="1"/>
-        </w:numPr>
-      </w:pPr>
-      <w:r>
-        <w:t>Added link for beta website</w:t>
-      </w:r>
+        <w:t xml:space="preserve">Started working on general section </w:t>
+      </w:r>
+      <w:proofErr w:type="gramStart"/>
+      <w:r>
+        <w:t>redesign</w:t>
+      </w:r>
+      <w:proofErr w:type="gramEnd"/>
+    </w:p>
+    <w:p>
+      <w:pPr>
+        <w:pStyle w:val="ListParagraph"/>
+        <w:numPr>
+          <w:ilvl w:val="0"/>
+          <w:numId w:val="1"/>
+        </w:numPr>
+      </w:pPr>
+      <w:r>
+        <w:t xml:space="preserve">Removed beta from index </w:t>
+      </w:r>
+      <w:proofErr w:type="gramStart"/>
+      <w:r>
+        <w:t>title</w:t>
+      </w:r>
+      <w:proofErr w:type="gramEnd"/>
+    </w:p>
+    <w:p>
+      <w:pPr>
+        <w:pStyle w:val="ListParagraph"/>
+        <w:numPr>
+          <w:ilvl w:val="0"/>
+          <w:numId w:val="1"/>
+        </w:numPr>
+      </w:pPr>
+      <w:r>
+        <w:t xml:space="preserve">Fixed a typo in the readme </w:t>
+      </w:r>
+      <w:proofErr w:type="gramStart"/>
+      <w:r>
+        <w:t>document</w:t>
+      </w:r>
+      <w:proofErr w:type="gramEnd"/>
+    </w:p>
+    <w:p>
+      <w:pPr>
+        <w:pStyle w:val="ListParagraph"/>
+        <w:numPr>
+          <w:ilvl w:val="0"/>
+          <w:numId w:val="1"/>
+        </w:numPr>
+      </w:pPr>
+      <w:r>
+        <w:t xml:space="preserve">Added credit where due (fuel rats [general] &amp; </w:t>
+      </w:r>
+      <w:proofErr w:type="spellStart"/>
+      <w:r>
+        <w:t>alcast</w:t>
+      </w:r>
+      <w:proofErr w:type="spellEnd"/>
+      <w:r>
+        <w:t xml:space="preserve"> [ESO])</w:t>
+      </w:r>
+    </w:p>
+    <w:p>
+      <w:pPr>
+        <w:pStyle w:val="ListParagraph"/>
+        <w:numPr>
+          <w:ilvl w:val="0"/>
+          <w:numId w:val="1"/>
+        </w:numPr>
+      </w:pPr>
+      <w:r>
+        <w:t xml:space="preserve">Create a rudimentary, ugly </w:t>
+      </w:r>
+      <w:proofErr w:type="gramStart"/>
+      <w:r>
+        <w:t>sitemap</w:t>
+      </w:r>
+      <w:proofErr w:type="gramEnd"/>
+    </w:p>
+    <w:p>
+      <w:pPr>
+        <w:pStyle w:val="ListParagraph"/>
+        <w:numPr>
+          <w:ilvl w:val="0"/>
+          <w:numId w:val="1"/>
+        </w:numPr>
+      </w:pPr>
+      <w:r>
+        <w:t xml:space="preserve">Added link for beta </w:t>
+      </w:r>
+      <w:proofErr w:type="gramStart"/>
+      <w:r>
+        <w:t>website</w:t>
+      </w:r>
+      <w:proofErr w:type="gramEnd"/>
     </w:p>
     <w:p>
       <w:pPr>
@@ -1944,8 +2528,13 @@
         </w:numPr>
       </w:pPr>
       <w:r>
-        <w:t>Added rounded corners to ESO section</w:t>
-      </w:r>
+        <w:t xml:space="preserve">Added rounded corners to ESO </w:t>
+      </w:r>
+      <w:proofErr w:type="gramStart"/>
+      <w:r>
+        <w:t>section</w:t>
+      </w:r>
+      <w:proofErr w:type="gramEnd"/>
     </w:p>
     <w:p>
       <w:pPr>
@@ -1968,8 +2557,13 @@
         </w:numPr>
       </w:pPr>
       <w:r>
-        <w:t>Added the Clash Royale Section for my clan</w:t>
-      </w:r>
+        <w:t xml:space="preserve">Added the Clash Royale Section for my </w:t>
+      </w:r>
+      <w:proofErr w:type="gramStart"/>
+      <w:r>
+        <w:t>clan</w:t>
+      </w:r>
+      <w:proofErr w:type="gramEnd"/>
     </w:p>
     <w:p>
       <w:pPr>
@@ -1980,8 +2574,13 @@
         </w:numPr>
       </w:pPr>
       <w:r>
-        <w:t>Linked to it in general</w:t>
-      </w:r>
+        <w:t xml:space="preserve">Linked to it in </w:t>
+      </w:r>
+      <w:proofErr w:type="gramStart"/>
+      <w:r>
+        <w:t>general</w:t>
+      </w:r>
+      <w:proofErr w:type="gramEnd"/>
     </w:p>
     <w:p>
       <w:pPr>
@@ -2004,10 +2603,7 @@
         </w:numPr>
       </w:pPr>
       <w:r>
-        <w:t xml:space="preserve">Desktop </w:t>
-      </w:r>
-      <w:r>
-        <w:t>Compatibility</w:t>
+        <w:t>Desktop Compatibility</w:t>
       </w:r>
     </w:p>
     <w:p>
@@ -2019,19 +2615,32 @@
         </w:numPr>
       </w:pPr>
       <w:r>
-        <w:t>Found out how I like the round corners theme</w:t>
-      </w:r>
-    </w:p>
-    <w:p>
-      <w:pPr>
-        <w:pStyle w:val="ListParagraph"/>
-        <w:numPr>
-          <w:ilvl w:val="0"/>
-          <w:numId w:val="1"/>
-        </w:numPr>
-      </w:pPr>
-      <w:r>
-        <w:t xml:space="preserve">A couple other things that I forgot </w:t>
+        <w:t xml:space="preserve">Found out how I like the round corners </w:t>
+      </w:r>
+      <w:proofErr w:type="gramStart"/>
+      <w:r>
+        <w:t>theme</w:t>
+      </w:r>
+      <w:proofErr w:type="gramEnd"/>
+    </w:p>
+    <w:p>
+      <w:pPr>
+        <w:pStyle w:val="ListParagraph"/>
+        <w:numPr>
+          <w:ilvl w:val="0"/>
+          <w:numId w:val="1"/>
+        </w:numPr>
+      </w:pPr>
+      <w:r>
+        <w:t xml:space="preserve">A couple other things that I </w:t>
+      </w:r>
+      <w:proofErr w:type="gramStart"/>
+      <w:r>
+        <w:t>forgot</w:t>
+      </w:r>
+      <w:proofErr w:type="gramEnd"/>
+      <w:r>
+        <w:t xml:space="preserve"> </w:t>
       </w:r>
     </w:p>
     <w:p>
@@ -2079,11 +2688,13 @@
         </w:numPr>
       </w:pPr>
       <w:r>
-        <w:t>Add discontinuation me</w:t>
-      </w:r>
-      <w:r>
-        <w:t>ssage to 64support, and a landing page for 64support from the coding page</w:t>
-      </w:r>
+        <w:t xml:space="preserve">Add discontinuation message to 64support, and a landing page for 64support from the coding </w:t>
+      </w:r>
+      <w:proofErr w:type="gramStart"/>
+      <w:r>
+        <w:t>page</w:t>
+      </w:r>
+      <w:proofErr w:type="gramEnd"/>
     </w:p>
     <w:p>
       <w:pPr>
@@ -2106,8 +2717,13 @@
         </w:numPr>
       </w:pPr>
       <w:r>
-        <w:t>Reworked the framework into the general framework</w:t>
-      </w:r>
+        <w:t xml:space="preserve">Reworked the framework into the general </w:t>
+      </w:r>
+      <w:proofErr w:type="gramStart"/>
+      <w:r>
+        <w:t>framework</w:t>
+      </w:r>
+      <w:proofErr w:type="gramEnd"/>
     </w:p>
     <w:p>
       <w:pPr>
@@ -2119,8 +2735,13 @@
       </w:pPr>
       <w:r>
         <w:lastRenderedPageBreak/>
-        <w:t>Solved a TON of bugs with that new framework</w:t>
-      </w:r>
+        <w:t xml:space="preserve">Solved a TON of bugs with that new </w:t>
+      </w:r>
+      <w:proofErr w:type="gramStart"/>
+      <w:r>
+        <w:t>framework</w:t>
+      </w:r>
+      <w:proofErr w:type="gramEnd"/>
     </w:p>
     <w:p>
       <w:pPr>
@@ -2131,8 +2752,13 @@
         </w:numPr>
       </w:pPr>
       <w:r>
-        <w:t>Fixed some more bugs with it</w:t>
-      </w:r>
+        <w:t xml:space="preserve">Fixed some more bugs with </w:t>
+      </w:r>
+      <w:proofErr w:type="gramStart"/>
+      <w:r>
+        <w:t>it</w:t>
+      </w:r>
+      <w:proofErr w:type="gramEnd"/>
     </w:p>
     <w:p>
       <w:pPr>
@@ -2143,11 +2769,13 @@
         </w:numPr>
       </w:pPr>
       <w:r>
-        <w:t>Fixed bug where worlds page would not wo</w:t>
-      </w:r>
-      <w:r>
-        <w:t>rk</w:t>
-      </w:r>
+        <w:t xml:space="preserve">Fixed bug where worlds page would not </w:t>
+      </w:r>
+      <w:proofErr w:type="gramStart"/>
+      <w:r>
+        <w:t>work</w:t>
+      </w:r>
+      <w:proofErr w:type="gramEnd"/>
     </w:p>
     <w:p>
       <w:pPr>
@@ -2158,8 +2786,13 @@
         </w:numPr>
       </w:pPr>
       <w:r>
-        <w:t>Deleted old pages</w:t>
-      </w:r>
+        <w:t xml:space="preserve">Deleted old </w:t>
+      </w:r>
+      <w:proofErr w:type="gramStart"/>
+      <w:r>
+        <w:t>pages</w:t>
+      </w:r>
+      <w:proofErr w:type="gramEnd"/>
     </w:p>
     <w:p>
       <w:r>
@@ -2228,23 +2861,41 @@
         </w:numPr>
       </w:pPr>
       <w:r>
-        <w:t>Changed colours for index page.</w:t>
-      </w:r>
-    </w:p>
-    <w:p>
-      <w:pPr>
-        <w:pStyle w:val="ListParagraph"/>
-        <w:numPr>
-          <w:ilvl w:val="0"/>
-          <w:numId w:val="1"/>
-        </w:numPr>
-      </w:pPr>
-      <w:r>
-        <w:t xml:space="preserve">Fixed bug where ESO </w:t>
-      </w:r>
-      <w:r>
-        <w:t>centered menubar was not actually centered</w:t>
-      </w:r>
+        <w:t xml:space="preserve">Changed </w:t>
+      </w:r>
+      <w:proofErr w:type="spellStart"/>
+      <w:r>
+        <w:t>colours</w:t>
+      </w:r>
+      <w:proofErr w:type="spellEnd"/>
+      <w:r>
+        <w:t xml:space="preserve"> for index page.</w:t>
+      </w:r>
+    </w:p>
+    <w:p>
+      <w:pPr>
+        <w:pStyle w:val="ListParagraph"/>
+        <w:numPr>
+          <w:ilvl w:val="0"/>
+          <w:numId w:val="1"/>
+        </w:numPr>
+      </w:pPr>
+      <w:r>
+        <w:t xml:space="preserve">Fixed bug where ESO centered </w:t>
+      </w:r>
+      <w:proofErr w:type="spellStart"/>
+      <w:r>
+        <w:t>menubar</w:t>
+      </w:r>
+      <w:proofErr w:type="spellEnd"/>
+      <w:r>
+        <w:t xml:space="preserve"> was not actually </w:t>
+      </w:r>
+      <w:proofErr w:type="gramStart"/>
+      <w:r>
+        <w:t>centered</w:t>
+      </w:r>
+      <w:proofErr w:type="gramEnd"/>
     </w:p>
     <w:p>
       <w:pPr>
@@ -2279,47 +2930,59 @@
         </w:numPr>
       </w:pPr>
       <w:r>
-        <w:t>Removed a few megabytes of old files (st</w:t>
-      </w:r>
-      <w:r>
-        <w:t>ill accessible in their respective zip downloads)</w:t>
-      </w:r>
-    </w:p>
-    <w:p>
-      <w:pPr>
-        <w:pStyle w:val="ListParagraph"/>
-        <w:numPr>
-          <w:ilvl w:val="0"/>
-          <w:numId w:val="1"/>
-        </w:numPr>
-      </w:pPr>
-      <w:r>
-        <w:t>Fix ESO table bug where it would not work on mobile</w:t>
-      </w:r>
-    </w:p>
-    <w:p>
-      <w:pPr>
-        <w:pStyle w:val="ListParagraph"/>
-        <w:numPr>
-          <w:ilvl w:val="0"/>
-          <w:numId w:val="1"/>
-        </w:numPr>
-      </w:pPr>
-      <w:r>
-        <w:t>Fixed MC bug where the content pane was not quite tall enough on mobile</w:t>
-      </w:r>
-    </w:p>
-    <w:p>
-      <w:pPr>
-        <w:pStyle w:val="ListParagraph"/>
-        <w:numPr>
-          <w:ilvl w:val="0"/>
-          <w:numId w:val="1"/>
-        </w:numPr>
-      </w:pPr>
-      <w:r>
-        <w:t>Added some more ESO content</w:t>
-      </w:r>
+        <w:t>Removed a few megabytes of old files (still accessible in their respective zip downloads)</w:t>
+      </w:r>
+    </w:p>
+    <w:p>
+      <w:pPr>
+        <w:pStyle w:val="ListParagraph"/>
+        <w:numPr>
+          <w:ilvl w:val="0"/>
+          <w:numId w:val="1"/>
+        </w:numPr>
+      </w:pPr>
+      <w:r>
+        <w:t xml:space="preserve">Fix ESO table bug where it would not work on </w:t>
+      </w:r>
+      <w:proofErr w:type="gramStart"/>
+      <w:r>
+        <w:t>mobile</w:t>
+      </w:r>
+      <w:proofErr w:type="gramEnd"/>
+    </w:p>
+    <w:p>
+      <w:pPr>
+        <w:pStyle w:val="ListParagraph"/>
+        <w:numPr>
+          <w:ilvl w:val="0"/>
+          <w:numId w:val="1"/>
+        </w:numPr>
+      </w:pPr>
+      <w:r>
+        <w:t xml:space="preserve">Fixed MC bug where the content pane was not quite tall enough on </w:t>
+      </w:r>
+      <w:proofErr w:type="gramStart"/>
+      <w:r>
+        <w:t>mobile</w:t>
+      </w:r>
+      <w:proofErr w:type="gramEnd"/>
+    </w:p>
+    <w:p>
+      <w:pPr>
+        <w:pStyle w:val="ListParagraph"/>
+        <w:numPr>
+          <w:ilvl w:val="0"/>
+          <w:numId w:val="1"/>
+        </w:numPr>
+      </w:pPr>
+      <w:r>
+        <w:t xml:space="preserve">Added some more ESO </w:t>
+      </w:r>
+      <w:proofErr w:type="gramStart"/>
+      <w:r>
+        <w:t>content</w:t>
+      </w:r>
+      <w:proofErr w:type="gramEnd"/>
     </w:p>
     <w:p>
       <w:r>
@@ -2335,11 +2998,13 @@
         </w:numPr>
       </w:pPr>
       <w:r>
-        <w:t>Bugfix where the images show 30% even in mobi</w:t>
-      </w:r>
-      <w:r>
-        <w:t>le, now they show full width in mobile</w:t>
-      </w:r>
+        <w:t xml:space="preserve">Bugfix where the images show 30% even in mobile, now they show full width in </w:t>
+      </w:r>
+      <w:proofErr w:type="gramStart"/>
+      <w:r>
+        <w:t>mobile</w:t>
+      </w:r>
+      <w:proofErr w:type="gramEnd"/>
     </w:p>
     <w:p>
       <w:pPr>
@@ -2422,8 +3087,13 @@
         </w:numPr>
       </w:pPr>
       <w:r>
-        <w:t>Added BG to general section</w:t>
-      </w:r>
+        <w:t xml:space="preserve">Added BG to general </w:t>
+      </w:r>
+      <w:proofErr w:type="gramStart"/>
+      <w:r>
+        <w:t>section</w:t>
+      </w:r>
+      <w:proofErr w:type="gramEnd"/>
     </w:p>
     <w:p>
       <w:r>
@@ -2442,35 +3112,47 @@
         </w:numPr>
       </w:pPr>
       <w:r>
-        <w:t>F</w:t>
-      </w:r>
-      <w:r>
-        <w:t>ix a link in the alpha site so people who haven’t looked at the website in a while won’t be confused when their bookmarks don’t work</w:t>
-      </w:r>
-    </w:p>
-    <w:p>
-      <w:pPr>
-        <w:pStyle w:val="ListParagraph"/>
-        <w:numPr>
-          <w:ilvl w:val="0"/>
-          <w:numId w:val="1"/>
-        </w:numPr>
-      </w:pPr>
-      <w:r>
-        <w:t>Improve wording in the general section</w:t>
-      </w:r>
-    </w:p>
-    <w:p>
-      <w:pPr>
-        <w:pStyle w:val="ListParagraph"/>
-        <w:numPr>
-          <w:ilvl w:val="0"/>
-          <w:numId w:val="1"/>
-        </w:numPr>
-      </w:pPr>
-      <w:r>
-        <w:t>Added download links to MC Worlds</w:t>
-      </w:r>
+        <w:t xml:space="preserve">Fix a link in the alpha site so people who haven’t looked at the website in a while won’t be confused when their bookmarks don’t </w:t>
+      </w:r>
+      <w:proofErr w:type="gramStart"/>
+      <w:r>
+        <w:t>work</w:t>
+      </w:r>
+      <w:proofErr w:type="gramEnd"/>
+    </w:p>
+    <w:p>
+      <w:pPr>
+        <w:pStyle w:val="ListParagraph"/>
+        <w:numPr>
+          <w:ilvl w:val="0"/>
+          <w:numId w:val="1"/>
+        </w:numPr>
+      </w:pPr>
+      <w:r>
+        <w:t xml:space="preserve">Improve wording in the general </w:t>
+      </w:r>
+      <w:proofErr w:type="gramStart"/>
+      <w:r>
+        <w:t>section</w:t>
+      </w:r>
+      <w:proofErr w:type="gramEnd"/>
+    </w:p>
+    <w:p>
+      <w:pPr>
+        <w:pStyle w:val="ListParagraph"/>
+        <w:numPr>
+          <w:ilvl w:val="0"/>
+          <w:numId w:val="1"/>
+        </w:numPr>
+      </w:pPr>
+      <w:r>
+        <w:t xml:space="preserve">Added download links to MC </w:t>
+      </w:r>
+      <w:proofErr w:type="gramStart"/>
+      <w:r>
+        <w:t>Worlds</w:t>
+      </w:r>
+      <w:proofErr w:type="gramEnd"/>
     </w:p>
     <w:p>
       <w:pPr>
@@ -2484,20 +3166,123 @@
         <w:t>Added</w:t>
       </w:r>
       <w:r>
-        <w:t xml:space="preserve"> links to both MC maps</w:t>
-      </w:r>
-    </w:p>
-    <w:p>
-      <w:pPr>
-        <w:pStyle w:val="ListParagraph"/>
-        <w:numPr>
-          <w:ilvl w:val="0"/>
-          <w:numId w:val="1"/>
-        </w:numPr>
-      </w:pPr>
-      <w:r>
-        <w:t>Fixed the bug where contact.hml would not show translucent bg</w:t>
-      </w:r>
+        <w:t xml:space="preserve"> links to both MC </w:t>
+      </w:r>
+      <w:proofErr w:type="gramStart"/>
+      <w:r>
+        <w:t>maps</w:t>
+      </w:r>
+      <w:proofErr w:type="gramEnd"/>
+    </w:p>
+    <w:p>
+      <w:pPr>
+        <w:pStyle w:val="ListParagraph"/>
+        <w:numPr>
+          <w:ilvl w:val="0"/>
+          <w:numId w:val="1"/>
+        </w:numPr>
+      </w:pPr>
+      <w:r>
+        <w:t xml:space="preserve">Fixed the bug where </w:t>
+      </w:r>
+      <w:proofErr w:type="spellStart"/>
+      <w:r>
+        <w:t>contact.hml</w:t>
+      </w:r>
+      <w:proofErr w:type="spellEnd"/>
+      <w:r>
+        <w:t xml:space="preserve"> would not show translucent </w:t>
+      </w:r>
+      <w:proofErr w:type="spellStart"/>
+      <w:proofErr w:type="gramStart"/>
+      <w:r>
+        <w:t>bg</w:t>
+      </w:r>
+      <w:proofErr w:type="spellEnd"/>
+      <w:proofErr w:type="gramEnd"/>
+    </w:p>
+    <w:p>
+      <w:r>
+        <w:t>Beta 2.8.</w:t>
+      </w:r>
+      <w:r>
+        <w:t>2</w:t>
+      </w:r>
+    </w:p>
+    <w:p>
+      <w:pPr>
+        <w:pStyle w:val="ListParagraph"/>
+        <w:numPr>
+          <w:ilvl w:val="0"/>
+          <w:numId w:val="1"/>
+        </w:numPr>
+      </w:pPr>
+      <w:r>
+        <w:t xml:space="preserve">Removed unnecessary </w:t>
+      </w:r>
+      <w:proofErr w:type="gramStart"/>
+      <w:r>
+        <w:t>files</w:t>
+      </w:r>
+      <w:proofErr w:type="gramEnd"/>
+    </w:p>
+    <w:p>
+      <w:pPr>
+        <w:pStyle w:val="ListParagraph"/>
+        <w:numPr>
+          <w:ilvl w:val="0"/>
+          <w:numId w:val="1"/>
+        </w:numPr>
+      </w:pPr>
+      <w:r>
+        <w:t>Spelling Fixes</w:t>
+      </w:r>
+    </w:p>
+    <w:p>
+      <w:pPr>
+        <w:pStyle w:val="ListParagraph"/>
+        <w:numPr>
+          <w:ilvl w:val="0"/>
+          <w:numId w:val="1"/>
+        </w:numPr>
+      </w:pPr>
+      <w:r>
+        <w:t>Bugfixes</w:t>
+      </w:r>
+    </w:p>
+    <w:p>
+      <w:pPr>
+        <w:pStyle w:val="ListParagraph"/>
+        <w:numPr>
+          <w:ilvl w:val="0"/>
+          <w:numId w:val="1"/>
+        </w:numPr>
+      </w:pPr>
+      <w:r>
+        <w:lastRenderedPageBreak/>
+        <w:t>Content updates</w:t>
+      </w:r>
+    </w:p>
+    <w:p>
+      <w:pPr>
+        <w:pStyle w:val="ListParagraph"/>
+        <w:numPr>
+          <w:ilvl w:val="0"/>
+          <w:numId w:val="1"/>
+        </w:numPr>
+      </w:pPr>
+      <w:r>
+        <w:t>Couple other small things</w:t>
+      </w:r>
+    </w:p>
+    <w:p>
+      <w:pPr>
+        <w:pStyle w:val="ListParagraph"/>
+        <w:numPr>
+          <w:ilvl w:val="0"/>
+          <w:numId w:val="1"/>
+        </w:numPr>
+      </w:pPr>
     </w:p>
     <w:sectPr>
       <w:pgSz w:w="12240" w:h="15840"/>

</xml_diff>

<commit_message>
coding stuff, implemented highlights
</commit_message>
<xml_diff>
--- a/Changelog/trmSiteChangelog.docx
+++ b/Changelog/trmSiteChangelog.docx
@@ -2559,6 +2559,65 @@
       </w:pPr>
       <w:r>
         <w:t>Couple other things</w:t>
+      </w:r>
+    </w:p>
+    <w:p>
+      <w:r>
+        <w:t>Beta 2.10</w:t>
+      </w:r>
+    </w:p>
+    <w:p>
+      <w:pPr>
+        <w:pStyle w:val="ListParagraph"/>
+        <w:numPr>
+          <w:ilvl w:val="0"/>
+          <w:numId w:val="1"/>
+        </w:numPr>
+      </w:pPr>
+      <w:r>
+        <w:t>Added portal to school section</w:t>
+      </w:r>
+    </w:p>
+    <w:p>
+      <w:pPr>
+        <w:pStyle w:val="ListParagraph"/>
+        <w:numPr>
+          <w:ilvl w:val="0"/>
+          <w:numId w:val="1"/>
+        </w:numPr>
+      </w:pPr>
+      <w:r>
+        <w:t xml:space="preserve">Added better design to </w:t>
+      </w:r>
+      <w:r>
+        <w:t>coding section</w:t>
+      </w:r>
+    </w:p>
+    <w:p>
+      <w:pPr>
+        <w:pStyle w:val="ListParagraph"/>
+        <w:numPr>
+          <w:ilvl w:val="0"/>
+          <w:numId w:val="1"/>
+        </w:numPr>
+      </w:pPr>
+      <w:r>
+        <w:t>Removed maininfo.css since the only page that required it was moved to general</w:t>
+      </w:r>
+    </w:p>
+    <w:p>
+      <w:pPr>
+        <w:pStyle w:val="ListParagraph"/>
+        <w:numPr>
+          <w:ilvl w:val="0"/>
+          <w:numId w:val="1"/>
+        </w:numPr>
+      </w:pPr>
+      <w:r>
+        <w:t>Fixed bug where main page bg would not scroll with content in desktop mode when scrolling was needed.</w:t>
+      </w:r>
+      <w:r>
+        <w:t xml:space="preserve"> (so there was white at the bottom)</w:t>
       </w:r>
     </w:p>
     <w:sectPr>

</xml_diff>

<commit_message>
bugfix where text is not selectable in chromium
</commit_message>
<xml_diff>
--- a/Changelog/trmSiteChangelog.docx
+++ b/Changelog/trmSiteChangelog.docx
@@ -30,70 +30,122 @@
         <w:rPr>
           <w:color w:val="000000"/>
         </w:rPr>
-        <w:t>Added the changelog (that’s why there is nothing for the earlier versions)</w:t>
-      </w:r>
-    </w:p>
-    <w:p>
-      <w:pPr>
-        <w:widowControl/>
-        <w:numPr>
-          <w:ilvl w:val="0"/>
-          <w:numId w:val="1"/>
-        </w:numPr>
-        <w:spacing w:after="0"/>
-      </w:pPr>
-      <w:r>
-        <w:rPr>
-          <w:color w:val="000000"/>
-        </w:rPr>
-        <w:t>Did many bugfixes</w:t>
-      </w:r>
-    </w:p>
-    <w:p>
-      <w:pPr>
-        <w:widowControl/>
-        <w:numPr>
-          <w:ilvl w:val="0"/>
-          <w:numId w:val="1"/>
-        </w:numPr>
-        <w:spacing w:after="0"/>
-      </w:pPr>
-      <w:r>
-        <w:rPr>
-          <w:color w:val="000000"/>
-        </w:rPr>
-        <w:t>Added new information to Minecraft page</w:t>
-      </w:r>
-    </w:p>
-    <w:p>
-      <w:pPr>
-        <w:widowControl/>
-        <w:numPr>
-          <w:ilvl w:val="0"/>
-          <w:numId w:val="1"/>
-        </w:numPr>
-        <w:spacing w:after="0"/>
-      </w:pPr>
-      <w:r>
-        <w:rPr>
-          <w:color w:val="000000"/>
-        </w:rPr>
-        <w:t>Added new information to ESO page</w:t>
-      </w:r>
-    </w:p>
-    <w:p>
-      <w:pPr>
-        <w:widowControl/>
-        <w:numPr>
-          <w:ilvl w:val="0"/>
-          <w:numId w:val="1"/>
-        </w:numPr>
-      </w:pPr>
-      <w:r>
-        <w:rPr>
-          <w:color w:val="000000"/>
-        </w:rPr>
-        <w:t>Added framework for footer (not enabled yet, will do once I have more content, feel free to test it by removing the comment tags (&lt;!-- --&gt;)</w:t>
+        <w:t>Added the changelog (</w:t>
+      </w:r>
+      <w:proofErr w:type="gramStart"/>
+      <w:r>
+        <w:rPr>
+          <w:color w:val="000000"/>
+        </w:rPr>
+        <w:t>that’s</w:t>
+      </w:r>
+      <w:proofErr w:type="gramEnd"/>
+      <w:r>
+        <w:rPr>
+          <w:color w:val="000000"/>
+        </w:rPr>
+        <w:t xml:space="preserve"> why there is nothing for the earlier versions)</w:t>
+      </w:r>
+    </w:p>
+    <w:p>
+      <w:pPr>
+        <w:widowControl/>
+        <w:numPr>
+          <w:ilvl w:val="0"/>
+          <w:numId w:val="1"/>
+        </w:numPr>
+        <w:spacing w:after="0"/>
+      </w:pPr>
+      <w:r>
+        <w:rPr>
+          <w:color w:val="000000"/>
+        </w:rPr>
+        <w:t xml:space="preserve">Did many </w:t>
+      </w:r>
+      <w:proofErr w:type="gramStart"/>
+      <w:r>
+        <w:rPr>
+          <w:color w:val="000000"/>
+        </w:rPr>
+        <w:t>bugfixes</w:t>
+      </w:r>
+      <w:proofErr w:type="gramEnd"/>
+    </w:p>
+    <w:p>
+      <w:pPr>
+        <w:widowControl/>
+        <w:numPr>
+          <w:ilvl w:val="0"/>
+          <w:numId w:val="1"/>
+        </w:numPr>
+        <w:spacing w:after="0"/>
+      </w:pPr>
+      <w:r>
+        <w:rPr>
+          <w:color w:val="000000"/>
+        </w:rPr>
+        <w:t xml:space="preserve">Added new information to Minecraft </w:t>
+      </w:r>
+      <w:proofErr w:type="gramStart"/>
+      <w:r>
+        <w:rPr>
+          <w:color w:val="000000"/>
+        </w:rPr>
+        <w:t>page</w:t>
+      </w:r>
+      <w:proofErr w:type="gramEnd"/>
+    </w:p>
+    <w:p>
+      <w:pPr>
+        <w:widowControl/>
+        <w:numPr>
+          <w:ilvl w:val="0"/>
+          <w:numId w:val="1"/>
+        </w:numPr>
+        <w:spacing w:after="0"/>
+      </w:pPr>
+      <w:r>
+        <w:rPr>
+          <w:color w:val="000000"/>
+        </w:rPr>
+        <w:t xml:space="preserve">Added new information to ESO </w:t>
+      </w:r>
+      <w:proofErr w:type="gramStart"/>
+      <w:r>
+        <w:rPr>
+          <w:color w:val="000000"/>
+        </w:rPr>
+        <w:t>page</w:t>
+      </w:r>
+      <w:proofErr w:type="gramEnd"/>
+    </w:p>
+    <w:p>
+      <w:pPr>
+        <w:widowControl/>
+        <w:numPr>
+          <w:ilvl w:val="0"/>
+          <w:numId w:val="1"/>
+        </w:numPr>
+      </w:pPr>
+      <w:r>
+        <w:rPr>
+          <w:color w:val="000000"/>
+        </w:rPr>
+        <w:t>Added framework for footer (not enabled yet, will do once I have more content, feel free to test it by removing the comment tags (</w:t>
+      </w:r>
+      <w:proofErr w:type="gramStart"/>
+      <w:r>
+        <w:rPr>
+          <w:color w:val="000000"/>
+        </w:rPr>
+        <w:t>&lt;!--</w:t>
+      </w:r>
+      <w:proofErr w:type="gramEnd"/>
+      <w:r>
+        <w:rPr>
+          <w:color w:val="000000"/>
+        </w:rPr>
+        <w:t xml:space="preserve"> --&gt;)</w:t>
       </w:r>
     </w:p>
     <w:p>
@@ -113,8 +165,16 @@
         <w:rPr>
           <w:color w:val="000000"/>
         </w:rPr>
-        <w:t>Added pictures to ESO page</w:t>
-      </w:r>
+        <w:t xml:space="preserve">Added pictures to ESO </w:t>
+      </w:r>
+      <w:proofErr w:type="gramStart"/>
+      <w:r>
+        <w:rPr>
+          <w:color w:val="000000"/>
+        </w:rPr>
+        <w:t>page</w:t>
+      </w:r>
+      <w:proofErr w:type="gramEnd"/>
     </w:p>
     <w:p>
       <w:r>
@@ -150,8 +210,44 @@
         <w:rPr>
           <w:color w:val="000000"/>
         </w:rPr>
-        <w:t>Added some mobile compatibility with the responsive menubar – enables when the windows is &gt;700px</w:t>
-      </w:r>
+        <w:t xml:space="preserve">Added some mobile compatibility with the responsive </w:t>
+      </w:r>
+      <w:proofErr w:type="spellStart"/>
+      <w:r>
+        <w:rPr>
+          <w:color w:val="000000"/>
+        </w:rPr>
+        <w:t>menubar</w:t>
+      </w:r>
+      <w:proofErr w:type="spellEnd"/>
+      <w:r>
+        <w:rPr>
+          <w:color w:val="000000"/>
+        </w:rPr>
+        <w:t xml:space="preserve"> – enables when the windows </w:t>
+      </w:r>
+      <w:proofErr w:type="gramStart"/>
+      <w:r>
+        <w:rPr>
+          <w:color w:val="000000"/>
+        </w:rPr>
+        <w:t>is</w:t>
+      </w:r>
+      <w:proofErr w:type="gramEnd"/>
+      <w:r>
+        <w:rPr>
+          <w:color w:val="000000"/>
+        </w:rPr>
+        <w:t xml:space="preserve"> &gt;</w:t>
+      </w:r>
+      <w:proofErr w:type="spellStart"/>
+      <w:r>
+        <w:rPr>
+          <w:color w:val="000000"/>
+        </w:rPr>
+        <w:t>700px</w:t>
+      </w:r>
+      <w:proofErr w:type="spellEnd"/>
     </w:p>
     <w:p>
       <w:pPr>
@@ -178,43 +274,67 @@
         </w:numPr>
         <w:spacing w:after="0"/>
       </w:pPr>
-      <w:r>
-        <w:rPr>
-          <w:color w:val="000000"/>
-        </w:rPr>
-        <w:t>Bugfixed the mobile compatibility…</w:t>
-      </w:r>
-    </w:p>
-    <w:p>
-      <w:pPr>
-        <w:widowControl/>
-        <w:numPr>
-          <w:ilvl w:val="0"/>
-          <w:numId w:val="1"/>
-        </w:numPr>
-        <w:spacing w:after="0"/>
-      </w:pPr>
-      <w:r>
-        <w:rPr>
-          <w:color w:val="000000"/>
-        </w:rPr>
-        <w:t>Spent hours fixing the mobile compatibility</w:t>
-      </w:r>
-    </w:p>
-    <w:p>
-      <w:pPr>
-        <w:widowControl/>
-        <w:numPr>
-          <w:ilvl w:val="0"/>
-          <w:numId w:val="1"/>
-        </w:numPr>
-      </w:pPr>
-      <w:r>
-        <w:rPr>
-          <w:color w:val="000000"/>
-        </w:rPr>
-        <w:t>Added more useful comments</w:t>
-      </w:r>
+      <w:proofErr w:type="spellStart"/>
+      <w:r>
+        <w:rPr>
+          <w:color w:val="000000"/>
+        </w:rPr>
+        <w:t>Bugfixed</w:t>
+      </w:r>
+      <w:proofErr w:type="spellEnd"/>
+      <w:r>
+        <w:rPr>
+          <w:color w:val="000000"/>
+        </w:rPr>
+        <w:t xml:space="preserve"> the mobile compatibility…</w:t>
+      </w:r>
+    </w:p>
+    <w:p>
+      <w:pPr>
+        <w:widowControl/>
+        <w:numPr>
+          <w:ilvl w:val="0"/>
+          <w:numId w:val="1"/>
+        </w:numPr>
+        <w:spacing w:after="0"/>
+      </w:pPr>
+      <w:r>
+        <w:rPr>
+          <w:color w:val="000000"/>
+        </w:rPr>
+        <w:t xml:space="preserve">Spent hours fixing the mobile </w:t>
+      </w:r>
+      <w:proofErr w:type="gramStart"/>
+      <w:r>
+        <w:rPr>
+          <w:color w:val="000000"/>
+        </w:rPr>
+        <w:t>compatibility</w:t>
+      </w:r>
+      <w:proofErr w:type="gramEnd"/>
+    </w:p>
+    <w:p>
+      <w:pPr>
+        <w:widowControl/>
+        <w:numPr>
+          <w:ilvl w:val="0"/>
+          <w:numId w:val="1"/>
+        </w:numPr>
+      </w:pPr>
+      <w:r>
+        <w:rPr>
+          <w:color w:val="000000"/>
+        </w:rPr>
+        <w:t xml:space="preserve">Added more useful </w:t>
+      </w:r>
+      <w:proofErr w:type="gramStart"/>
+      <w:r>
+        <w:rPr>
+          <w:color w:val="000000"/>
+        </w:rPr>
+        <w:t>comments</w:t>
+      </w:r>
+      <w:proofErr w:type="gramEnd"/>
     </w:p>
     <w:p>
       <w:r>
@@ -233,7 +353,21 @@
         <w:rPr>
           <w:color w:val="000000"/>
         </w:rPr>
-        <w:t>Fixed the chrome bug (the ESO and MC pages would not work in chrome based browsers)</w:t>
+        <w:t xml:space="preserve">Fixed the chrome bug (the ESO and MC pages would not work in </w:t>
+      </w:r>
+      <w:proofErr w:type="gramStart"/>
+      <w:r>
+        <w:rPr>
+          <w:color w:val="000000"/>
+        </w:rPr>
+        <w:t>chrome based</w:t>
+      </w:r>
+      <w:proofErr w:type="gramEnd"/>
+      <w:r>
+        <w:rPr>
+          <w:color w:val="000000"/>
+        </w:rPr>
+        <w:t xml:space="preserve"> browsers)</w:t>
       </w:r>
     </w:p>
     <w:p>
@@ -253,8 +387,44 @@
         <w:rPr>
           <w:color w:val="000000"/>
         </w:rPr>
-        <w:t>Fixed firefox but where menubar would not render</w:t>
-      </w:r>
+        <w:t xml:space="preserve">Fixed </w:t>
+      </w:r>
+      <w:proofErr w:type="spellStart"/>
+      <w:r>
+        <w:rPr>
+          <w:color w:val="000000"/>
+        </w:rPr>
+        <w:t>firefox</w:t>
+      </w:r>
+      <w:proofErr w:type="spellEnd"/>
+      <w:r>
+        <w:rPr>
+          <w:color w:val="000000"/>
+        </w:rPr>
+        <w:t xml:space="preserve"> but where </w:t>
+      </w:r>
+      <w:proofErr w:type="spellStart"/>
+      <w:r>
+        <w:rPr>
+          <w:color w:val="000000"/>
+        </w:rPr>
+        <w:t>menubar</w:t>
+      </w:r>
+      <w:proofErr w:type="spellEnd"/>
+      <w:r>
+        <w:rPr>
+          <w:color w:val="000000"/>
+        </w:rPr>
+        <w:t xml:space="preserve"> would not </w:t>
+      </w:r>
+      <w:proofErr w:type="gramStart"/>
+      <w:r>
+        <w:rPr>
+          <w:color w:val="000000"/>
+        </w:rPr>
+        <w:t>render</w:t>
+      </w:r>
+      <w:proofErr w:type="gramEnd"/>
     </w:p>
     <w:p>
       <w:r>
@@ -274,7 +444,21 @@
         <w:rPr>
           <w:color w:val="000000"/>
         </w:rPr>
-        <w:t>Fixed bug where menuBar would render on top of some of the text making it impossible to see.</w:t>
+        <w:t xml:space="preserve">Fixed bug where </w:t>
+      </w:r>
+      <w:proofErr w:type="spellStart"/>
+      <w:r>
+        <w:rPr>
+          <w:color w:val="000000"/>
+        </w:rPr>
+        <w:t>menuBar</w:t>
+      </w:r>
+      <w:proofErr w:type="spellEnd"/>
+      <w:r>
+        <w:rPr>
+          <w:color w:val="000000"/>
+        </w:rPr>
+        <w:t xml:space="preserve"> would render on top of some of the text making it impossible to see.</w:t>
       </w:r>
     </w:p>
     <w:p>
@@ -326,24 +510,40 @@
         <w:rPr>
           <w:color w:val="000000"/>
         </w:rPr>
-        <w:t>Added my new ESO character</w:t>
-      </w:r>
-    </w:p>
-    <w:p>
-      <w:pPr>
-        <w:widowControl/>
-        <w:numPr>
-          <w:ilvl w:val="0"/>
-          <w:numId w:val="1"/>
-        </w:numPr>
-        <w:spacing w:after="0"/>
-      </w:pPr>
-      <w:r>
-        <w:rPr>
-          <w:color w:val="000000"/>
-        </w:rPr>
-        <w:t>Added a new program</w:t>
-      </w:r>
+        <w:t xml:space="preserve">Added my new ESO </w:t>
+      </w:r>
+      <w:proofErr w:type="gramStart"/>
+      <w:r>
+        <w:rPr>
+          <w:color w:val="000000"/>
+        </w:rPr>
+        <w:t>character</w:t>
+      </w:r>
+      <w:proofErr w:type="gramEnd"/>
+    </w:p>
+    <w:p>
+      <w:pPr>
+        <w:widowControl/>
+        <w:numPr>
+          <w:ilvl w:val="0"/>
+          <w:numId w:val="1"/>
+        </w:numPr>
+        <w:spacing w:after="0"/>
+      </w:pPr>
+      <w:r>
+        <w:rPr>
+          <w:color w:val="000000"/>
+        </w:rPr>
+        <w:t xml:space="preserve">Added a new </w:t>
+      </w:r>
+      <w:proofErr w:type="gramStart"/>
+      <w:r>
+        <w:rPr>
+          <w:color w:val="000000"/>
+        </w:rPr>
+        <w:t>program</w:t>
+      </w:r>
+      <w:proofErr w:type="gramEnd"/>
     </w:p>
     <w:p>
       <w:pPr>
@@ -395,22 +595,44 @@
         <w:rPr>
           <w:color w:val="000000"/>
         </w:rPr>
-        <w:t>Added links to the beta website</w:t>
-      </w:r>
-    </w:p>
-    <w:p>
-      <w:pPr>
-        <w:widowControl/>
-        <w:numPr>
-          <w:ilvl w:val="0"/>
-          <w:numId w:val="1"/>
-        </w:numPr>
-      </w:pPr>
-      <w:r>
-        <w:rPr>
-          <w:color w:val="000000"/>
-        </w:rPr>
-        <w:t>Removed NPA (as there is a more secure way to enter on the Beta)</w:t>
+        <w:t xml:space="preserve">Added links to the beta </w:t>
+      </w:r>
+      <w:proofErr w:type="gramStart"/>
+      <w:r>
+        <w:rPr>
+          <w:color w:val="000000"/>
+        </w:rPr>
+        <w:t>website</w:t>
+      </w:r>
+      <w:proofErr w:type="gramEnd"/>
+    </w:p>
+    <w:p>
+      <w:pPr>
+        <w:widowControl/>
+        <w:numPr>
+          <w:ilvl w:val="0"/>
+          <w:numId w:val="1"/>
+        </w:numPr>
+      </w:pPr>
+      <w:r>
+        <w:rPr>
+          <w:color w:val="000000"/>
+        </w:rPr>
+        <w:t xml:space="preserve">Removed </w:t>
+      </w:r>
+      <w:proofErr w:type="spellStart"/>
+      <w:r>
+        <w:rPr>
+          <w:color w:val="000000"/>
+        </w:rPr>
+        <w:t>NPA</w:t>
+      </w:r>
+      <w:proofErr w:type="spellEnd"/>
+      <w:r>
+        <w:rPr>
+          <w:color w:val="000000"/>
+        </w:rPr>
+        <w:t xml:space="preserve"> (as there is a more secure way to enter on the Beta)</w:t>
       </w:r>
     </w:p>
     <w:p/>
@@ -432,71 +654,121 @@
         <w:rPr>
           <w:color w:val="000000"/>
         </w:rPr>
-        <w:t>Came out with a good concept for the redesign</w:t>
-      </w:r>
-    </w:p>
-    <w:p>
-      <w:pPr>
-        <w:widowControl/>
-        <w:numPr>
-          <w:ilvl w:val="0"/>
-          <w:numId w:val="1"/>
-        </w:numPr>
-        <w:spacing w:after="0"/>
-      </w:pPr>
-      <w:r>
-        <w:rPr>
-          <w:color w:val="000000"/>
-        </w:rPr>
-        <w:t>Implemented the new concept</w:t>
-      </w:r>
-    </w:p>
-    <w:p>
-      <w:pPr>
-        <w:widowControl/>
-        <w:numPr>
-          <w:ilvl w:val="0"/>
-          <w:numId w:val="1"/>
-        </w:numPr>
-        <w:spacing w:after="0"/>
-      </w:pPr>
-      <w:r>
-        <w:rPr>
-          <w:color w:val="000000"/>
-        </w:rPr>
-        <w:t>Changed up a lot of the dependencies to be better organized</w:t>
-      </w:r>
-    </w:p>
-    <w:p>
-      <w:pPr>
-        <w:widowControl/>
-        <w:numPr>
-          <w:ilvl w:val="0"/>
-          <w:numId w:val="1"/>
-        </w:numPr>
-        <w:spacing w:after="0"/>
-      </w:pPr>
-      <w:r>
-        <w:rPr>
-          <w:color w:val="000000"/>
-        </w:rPr>
-        <w:t>Optimised some of the webpages</w:t>
-      </w:r>
-    </w:p>
-    <w:p>
-      <w:pPr>
-        <w:widowControl/>
-        <w:numPr>
-          <w:ilvl w:val="0"/>
-          <w:numId w:val="1"/>
-        </w:numPr>
-      </w:pPr>
-      <w:r>
-        <w:rPr>
-          <w:color w:val="000000"/>
-        </w:rPr>
-        <w:t>Added more secure NPA</w:t>
-      </w:r>
+        <w:t xml:space="preserve">Came out with a good concept for the </w:t>
+      </w:r>
+      <w:proofErr w:type="gramStart"/>
+      <w:r>
+        <w:rPr>
+          <w:color w:val="000000"/>
+        </w:rPr>
+        <w:t>redesign</w:t>
+      </w:r>
+      <w:proofErr w:type="gramEnd"/>
+    </w:p>
+    <w:p>
+      <w:pPr>
+        <w:widowControl/>
+        <w:numPr>
+          <w:ilvl w:val="0"/>
+          <w:numId w:val="1"/>
+        </w:numPr>
+        <w:spacing w:after="0"/>
+      </w:pPr>
+      <w:r>
+        <w:rPr>
+          <w:color w:val="000000"/>
+        </w:rPr>
+        <w:t xml:space="preserve">Implemented the new </w:t>
+      </w:r>
+      <w:proofErr w:type="gramStart"/>
+      <w:r>
+        <w:rPr>
+          <w:color w:val="000000"/>
+        </w:rPr>
+        <w:t>concept</w:t>
+      </w:r>
+      <w:proofErr w:type="gramEnd"/>
+    </w:p>
+    <w:p>
+      <w:pPr>
+        <w:widowControl/>
+        <w:numPr>
+          <w:ilvl w:val="0"/>
+          <w:numId w:val="1"/>
+        </w:numPr>
+        <w:spacing w:after="0"/>
+      </w:pPr>
+      <w:r>
+        <w:rPr>
+          <w:color w:val="000000"/>
+        </w:rPr>
+        <w:t xml:space="preserve">Changed up a lot of the dependencies to be better </w:t>
+      </w:r>
+      <w:proofErr w:type="gramStart"/>
+      <w:r>
+        <w:rPr>
+          <w:color w:val="000000"/>
+        </w:rPr>
+        <w:t>organized</w:t>
+      </w:r>
+      <w:proofErr w:type="gramEnd"/>
+    </w:p>
+    <w:p>
+      <w:pPr>
+        <w:widowControl/>
+        <w:numPr>
+          <w:ilvl w:val="0"/>
+          <w:numId w:val="1"/>
+        </w:numPr>
+        <w:spacing w:after="0"/>
+      </w:pPr>
+      <w:proofErr w:type="spellStart"/>
+      <w:r>
+        <w:rPr>
+          <w:color w:val="000000"/>
+        </w:rPr>
+        <w:t>Optimised</w:t>
+      </w:r>
+      <w:proofErr w:type="spellEnd"/>
+      <w:r>
+        <w:rPr>
+          <w:color w:val="000000"/>
+        </w:rPr>
+        <w:t xml:space="preserve"> some of the </w:t>
+      </w:r>
+      <w:proofErr w:type="gramStart"/>
+      <w:r>
+        <w:rPr>
+          <w:color w:val="000000"/>
+        </w:rPr>
+        <w:t>webpages</w:t>
+      </w:r>
+      <w:proofErr w:type="gramEnd"/>
+    </w:p>
+    <w:p>
+      <w:pPr>
+        <w:widowControl/>
+        <w:numPr>
+          <w:ilvl w:val="0"/>
+          <w:numId w:val="1"/>
+        </w:numPr>
+      </w:pPr>
+      <w:r>
+        <w:rPr>
+          <w:color w:val="000000"/>
+        </w:rPr>
+        <w:t xml:space="preserve">Added more secure </w:t>
+      </w:r>
+      <w:proofErr w:type="spellStart"/>
+      <w:proofErr w:type="gramStart"/>
+      <w:r>
+        <w:rPr>
+          <w:color w:val="000000"/>
+        </w:rPr>
+        <w:t>NPA</w:t>
+      </w:r>
+      <w:proofErr w:type="spellEnd"/>
+      <w:proofErr w:type="gramEnd"/>
     </w:p>
     <w:p>
       <w:r>
@@ -516,8 +788,16 @@
         <w:rPr>
           <w:color w:val="000000"/>
         </w:rPr>
-        <w:t>Started working on redesigning/porting many other sections including :</w:t>
-      </w:r>
+        <w:t xml:space="preserve">Started working on redesigning/porting many other sections </w:t>
+      </w:r>
+      <w:proofErr w:type="gramStart"/>
+      <w:r>
+        <w:rPr>
+          <w:color w:val="000000"/>
+        </w:rPr>
+        <w:t>including :</w:t>
+      </w:r>
+      <w:proofErr w:type="gramEnd"/>
     </w:p>
     <w:p>
       <w:pPr>
@@ -560,12 +840,28 @@
         </w:numPr>
         <w:spacing w:after="0"/>
       </w:pPr>
-      <w:r>
-        <w:rPr>
-          <w:color w:val="000000"/>
-        </w:rPr>
-        <w:t>64support – Imported - Completed</w:t>
-      </w:r>
+      <w:proofErr w:type="spellStart"/>
+      <w:r>
+        <w:rPr>
+          <w:color w:val="000000"/>
+        </w:rPr>
+        <w:t>64support</w:t>
+      </w:r>
+      <w:proofErr w:type="spellEnd"/>
+      <w:r>
+        <w:rPr>
+          <w:color w:val="000000"/>
+        </w:rPr>
+        <w:t xml:space="preserve"> – Imported - </w:t>
+      </w:r>
+      <w:proofErr w:type="gramStart"/>
+      <w:r>
+        <w:rPr>
+          <w:color w:val="000000"/>
+        </w:rPr>
+        <w:t>Completed</w:t>
+      </w:r>
+      <w:proofErr w:type="gramEnd"/>
     </w:p>
     <w:p>
       <w:pPr>
@@ -580,8 +876,16 @@
         <w:rPr>
           <w:color w:val="000000"/>
         </w:rPr>
-        <w:t>Software – not decided yet – Not started</w:t>
-      </w:r>
+        <w:t xml:space="preserve">Software – not decided yet – Not </w:t>
+      </w:r>
+      <w:proofErr w:type="gramStart"/>
+      <w:r>
+        <w:rPr>
+          <w:color w:val="000000"/>
+        </w:rPr>
+        <w:t>started</w:t>
+      </w:r>
+      <w:proofErr w:type="gramEnd"/>
     </w:p>
     <w:p>
       <w:pPr>
@@ -596,8 +900,30 @@
         <w:rPr>
           <w:color w:val="000000"/>
         </w:rPr>
-        <w:t>School – Adding old feature (was present on original site [OWS]) – Not started</w:t>
-      </w:r>
+        <w:t>School – Adding old feature (was present on original site [</w:t>
+      </w:r>
+      <w:proofErr w:type="spellStart"/>
+      <w:r>
+        <w:rPr>
+          <w:color w:val="000000"/>
+        </w:rPr>
+        <w:t>OWS</w:t>
+      </w:r>
+      <w:proofErr w:type="spellEnd"/>
+      <w:r>
+        <w:rPr>
+          <w:color w:val="000000"/>
+        </w:rPr>
+        <w:t xml:space="preserve">]) – Not </w:t>
+      </w:r>
+      <w:proofErr w:type="gramStart"/>
+      <w:r>
+        <w:rPr>
+          <w:color w:val="000000"/>
+        </w:rPr>
+        <w:t>started</w:t>
+      </w:r>
+      <w:proofErr w:type="gramEnd"/>
     </w:p>
     <w:p>
       <w:pPr>
@@ -608,12 +934,28 @@
         </w:numPr>
         <w:spacing w:after="0"/>
       </w:pPr>
-      <w:r>
-        <w:rPr>
-          <w:color w:val="000000"/>
-        </w:rPr>
-        <w:t>Youtube – Undecided – Imported old one for time being</w:t>
-      </w:r>
+      <w:proofErr w:type="spellStart"/>
+      <w:r>
+        <w:rPr>
+          <w:color w:val="000000"/>
+        </w:rPr>
+        <w:t>Youtube</w:t>
+      </w:r>
+      <w:proofErr w:type="spellEnd"/>
+      <w:r>
+        <w:rPr>
+          <w:color w:val="000000"/>
+        </w:rPr>
+        <w:t xml:space="preserve"> – Undecided – Imported old one for time </w:t>
+      </w:r>
+      <w:proofErr w:type="gramStart"/>
+      <w:r>
+        <w:rPr>
+          <w:color w:val="000000"/>
+        </w:rPr>
+        <w:t>being</w:t>
+      </w:r>
+      <w:proofErr w:type="gramEnd"/>
     </w:p>
     <w:p>
       <w:pPr>
@@ -624,11 +966,33 @@
         </w:numPr>
         <w:spacing w:after="0"/>
       </w:pPr>
-      <w:r>
-        <w:rPr>
-          <w:color w:val="000000"/>
-        </w:rPr>
-        <w:t>Genaral – Redisign – Not started</w:t>
+      <w:proofErr w:type="spellStart"/>
+      <w:r>
+        <w:rPr>
+          <w:color w:val="000000"/>
+        </w:rPr>
+        <w:t>Genaral</w:t>
+      </w:r>
+      <w:proofErr w:type="spellEnd"/>
+      <w:r>
+        <w:rPr>
+          <w:color w:val="000000"/>
+        </w:rPr>
+        <w:t xml:space="preserve"> – </w:t>
+      </w:r>
+      <w:proofErr w:type="spellStart"/>
+      <w:r>
+        <w:rPr>
+          <w:color w:val="000000"/>
+        </w:rPr>
+        <w:t>Redisign</w:t>
+      </w:r>
+      <w:proofErr w:type="spellEnd"/>
+      <w:r>
+        <w:rPr>
+          <w:color w:val="000000"/>
+        </w:rPr>
+        <w:t xml:space="preserve"> – Not started</w:t>
       </w:r>
     </w:p>
     <w:p>
@@ -752,8 +1116,16 @@
         <w:rPr>
           <w:color w:val="000000"/>
         </w:rPr>
-        <w:t>Made a lot of progress on ESO section</w:t>
-      </w:r>
+        <w:t xml:space="preserve">Made a lot of progress on ESO </w:t>
+      </w:r>
+      <w:proofErr w:type="gramStart"/>
+      <w:r>
+        <w:rPr>
+          <w:color w:val="000000"/>
+        </w:rPr>
+        <w:t>section</w:t>
+      </w:r>
+      <w:proofErr w:type="gramEnd"/>
     </w:p>
     <w:p>
       <w:pPr>
@@ -784,8 +1156,16 @@
         <w:rPr>
           <w:color w:val="000000"/>
         </w:rPr>
-        <w:t>Imported more files for other sections</w:t>
-      </w:r>
+        <w:t xml:space="preserve">Imported more files for other </w:t>
+      </w:r>
+      <w:proofErr w:type="gramStart"/>
+      <w:r>
+        <w:rPr>
+          <w:color w:val="000000"/>
+        </w:rPr>
+        <w:t>sections</w:t>
+      </w:r>
+      <w:proofErr w:type="gramEnd"/>
     </w:p>
     <w:p>
       <w:pPr>
@@ -816,8 +1196,16 @@
         <w:rPr>
           <w:color w:val="000000"/>
         </w:rPr>
-        <w:t>Fixed some of the files that were missing and added pages that said under construction</w:t>
-      </w:r>
+        <w:t xml:space="preserve">Fixed some of the files that were missing and added pages that said under </w:t>
+      </w:r>
+      <w:proofErr w:type="gramStart"/>
+      <w:r>
+        <w:rPr>
+          <w:color w:val="000000"/>
+        </w:rPr>
+        <w:t>construction</w:t>
+      </w:r>
+      <w:proofErr w:type="gramEnd"/>
     </w:p>
     <w:p>
       <w:pPr>
@@ -832,8 +1220,16 @@
         <w:rPr>
           <w:color w:val="000000"/>
         </w:rPr>
-        <w:t>Removed unnecessary code from software page</w:t>
-      </w:r>
+        <w:t xml:space="preserve">Removed unnecessary code from software </w:t>
+      </w:r>
+      <w:proofErr w:type="gramStart"/>
+      <w:r>
+        <w:rPr>
+          <w:color w:val="000000"/>
+        </w:rPr>
+        <w:t>page</w:t>
+      </w:r>
+      <w:proofErr w:type="gramEnd"/>
     </w:p>
     <w:p>
       <w:pPr>
@@ -848,8 +1244,16 @@
         <w:rPr>
           <w:color w:val="000000"/>
         </w:rPr>
-        <w:t>Fixed MC map being tiny</w:t>
-      </w:r>
+        <w:t xml:space="preserve">Fixed MC map being </w:t>
+      </w:r>
+      <w:proofErr w:type="gramStart"/>
+      <w:r>
+        <w:rPr>
+          <w:color w:val="000000"/>
+        </w:rPr>
+        <w:t>tiny</w:t>
+      </w:r>
+      <w:proofErr w:type="gramEnd"/>
     </w:p>
     <w:p>
       <w:pPr>
@@ -900,8 +1304,16 @@
         <w:rPr>
           <w:color w:val="000000"/>
         </w:rPr>
-        <w:t>Fixed no scrolling on certain pages</w:t>
-      </w:r>
+        <w:t xml:space="preserve">Fixed no scrolling on certain </w:t>
+      </w:r>
+      <w:proofErr w:type="gramStart"/>
+      <w:r>
+        <w:rPr>
+          <w:color w:val="000000"/>
+        </w:rPr>
+        <w:t>pages</w:t>
+      </w:r>
+      <w:proofErr w:type="gramEnd"/>
     </w:p>
     <w:p>
       <w:pPr>
@@ -932,8 +1344,16 @@
         <w:rPr>
           <w:color w:val="000000"/>
         </w:rPr>
-        <w:t>Added menu button to ALL subpages</w:t>
-      </w:r>
+        <w:t xml:space="preserve">Added menu button to ALL </w:t>
+      </w:r>
+      <w:proofErr w:type="gramStart"/>
+      <w:r>
+        <w:rPr>
+          <w:color w:val="000000"/>
+        </w:rPr>
+        <w:t>subpages</w:t>
+      </w:r>
+      <w:proofErr w:type="gramEnd"/>
     </w:p>
     <w:p>
       <w:pPr>
@@ -948,40 +1368,64 @@
         <w:rPr>
           <w:color w:val="000000"/>
         </w:rPr>
-        <w:t>Added back button to many pages</w:t>
-      </w:r>
-    </w:p>
-    <w:p>
-      <w:pPr>
-        <w:widowControl/>
-        <w:numPr>
-          <w:ilvl w:val="0"/>
-          <w:numId w:val="1"/>
-        </w:numPr>
-        <w:spacing w:after="0"/>
-      </w:pPr>
-      <w:r>
-        <w:rPr>
-          <w:color w:val="000000"/>
-        </w:rPr>
-        <w:t>Added about me page to main site</w:t>
-      </w:r>
-    </w:p>
-    <w:p>
-      <w:pPr>
-        <w:widowControl/>
-        <w:numPr>
-          <w:ilvl w:val="0"/>
-          <w:numId w:val="1"/>
-        </w:numPr>
-        <w:spacing w:after="0"/>
-      </w:pPr>
-      <w:r>
-        <w:rPr>
-          <w:color w:val="000000"/>
-        </w:rPr>
-        <w:t>Added better ways of contacting me</w:t>
-      </w:r>
+        <w:t xml:space="preserve">Added back button to many </w:t>
+      </w:r>
+      <w:proofErr w:type="gramStart"/>
+      <w:r>
+        <w:rPr>
+          <w:color w:val="000000"/>
+        </w:rPr>
+        <w:t>pages</w:t>
+      </w:r>
+      <w:proofErr w:type="gramEnd"/>
+    </w:p>
+    <w:p>
+      <w:pPr>
+        <w:widowControl/>
+        <w:numPr>
+          <w:ilvl w:val="0"/>
+          <w:numId w:val="1"/>
+        </w:numPr>
+        <w:spacing w:after="0"/>
+      </w:pPr>
+      <w:r>
+        <w:rPr>
+          <w:color w:val="000000"/>
+        </w:rPr>
+        <w:t xml:space="preserve">Added about me page to main </w:t>
+      </w:r>
+      <w:proofErr w:type="gramStart"/>
+      <w:r>
+        <w:rPr>
+          <w:color w:val="000000"/>
+        </w:rPr>
+        <w:t>site</w:t>
+      </w:r>
+      <w:proofErr w:type="gramEnd"/>
+    </w:p>
+    <w:p>
+      <w:pPr>
+        <w:widowControl/>
+        <w:numPr>
+          <w:ilvl w:val="0"/>
+          <w:numId w:val="1"/>
+        </w:numPr>
+        <w:spacing w:after="0"/>
+      </w:pPr>
+      <w:r>
+        <w:rPr>
+          <w:color w:val="000000"/>
+        </w:rPr>
+        <w:t xml:space="preserve">Added better ways of contacting </w:t>
+      </w:r>
+      <w:proofErr w:type="gramStart"/>
+      <w:r>
+        <w:rPr>
+          <w:color w:val="000000"/>
+        </w:rPr>
+        <w:t>me</w:t>
+      </w:r>
+      <w:proofErr w:type="gramEnd"/>
     </w:p>
     <w:p>
       <w:pPr>
@@ -997,72 +1441,166 @@
           <w:color w:val="000000"/>
         </w:rPr>
         <w:lastRenderedPageBreak/>
-        <w:t>Better organization (renamed old, licence, resource to 1old, 1licence, 1resource)</w:t>
-      </w:r>
-    </w:p>
-    <w:p>
-      <w:pPr>
-        <w:widowControl/>
-        <w:numPr>
-          <w:ilvl w:val="0"/>
-          <w:numId w:val="1"/>
-        </w:numPr>
-        <w:spacing w:after="0"/>
-      </w:pPr>
-      <w:r>
-        <w:rPr>
-          <w:color w:val="000000"/>
-        </w:rPr>
-        <w:t>Archived 64Support</w:t>
-      </w:r>
-    </w:p>
-    <w:p>
-      <w:pPr>
-        <w:widowControl/>
-        <w:numPr>
-          <w:ilvl w:val="0"/>
-          <w:numId w:val="1"/>
-        </w:numPr>
-        <w:spacing w:after="0"/>
-      </w:pPr>
-      <w:r>
-        <w:rPr>
-          <w:color w:val="000000"/>
-        </w:rPr>
-        <w:t>Added more formatting to certain pages</w:t>
-      </w:r>
-    </w:p>
-    <w:p>
-      <w:pPr>
-        <w:widowControl/>
-        <w:numPr>
-          <w:ilvl w:val="0"/>
-          <w:numId w:val="1"/>
-        </w:numPr>
-        <w:spacing w:after="0"/>
-      </w:pPr>
-      <w:r>
-        <w:rPr>
-          <w:color w:val="000000"/>
-        </w:rPr>
-        <w:t>Added more software to software page</w:t>
-      </w:r>
-    </w:p>
-    <w:p>
-      <w:pPr>
-        <w:widowControl/>
-        <w:numPr>
-          <w:ilvl w:val="0"/>
-          <w:numId w:val="1"/>
-        </w:numPr>
-        <w:spacing w:after="0"/>
-      </w:pPr>
-      <w:r>
-        <w:rPr>
-          <w:color w:val="000000"/>
-        </w:rPr>
-        <w:t>Uploaded site to Github</w:t>
-      </w:r>
+        <w:t xml:space="preserve">Better organization (renamed old, </w:t>
+      </w:r>
+      <w:proofErr w:type="spellStart"/>
+      <w:r>
+        <w:rPr>
+          <w:color w:val="000000"/>
+        </w:rPr>
+        <w:t>licence</w:t>
+      </w:r>
+      <w:proofErr w:type="spellEnd"/>
+      <w:r>
+        <w:rPr>
+          <w:color w:val="000000"/>
+        </w:rPr>
+        <w:t xml:space="preserve">, resource to </w:t>
+      </w:r>
+      <w:proofErr w:type="spellStart"/>
+      <w:r>
+        <w:rPr>
+          <w:color w:val="000000"/>
+        </w:rPr>
+        <w:t>1old</w:t>
+      </w:r>
+      <w:proofErr w:type="spellEnd"/>
+      <w:r>
+        <w:rPr>
+          <w:color w:val="000000"/>
+        </w:rPr>
+        <w:t xml:space="preserve">, </w:t>
+      </w:r>
+      <w:proofErr w:type="spellStart"/>
+      <w:r>
+        <w:rPr>
+          <w:color w:val="000000"/>
+        </w:rPr>
+        <w:t>1licence</w:t>
+      </w:r>
+      <w:proofErr w:type="spellEnd"/>
+      <w:r>
+        <w:rPr>
+          <w:color w:val="000000"/>
+        </w:rPr>
+        <w:t xml:space="preserve">, </w:t>
+      </w:r>
+      <w:proofErr w:type="spellStart"/>
+      <w:r>
+        <w:rPr>
+          <w:color w:val="000000"/>
+        </w:rPr>
+        <w:t>1resource</w:t>
+      </w:r>
+      <w:proofErr w:type="spellEnd"/>
+      <w:r>
+        <w:rPr>
+          <w:color w:val="000000"/>
+        </w:rPr>
+        <w:t>)</w:t>
+      </w:r>
+    </w:p>
+    <w:p>
+      <w:pPr>
+        <w:widowControl/>
+        <w:numPr>
+          <w:ilvl w:val="0"/>
+          <w:numId w:val="1"/>
+        </w:numPr>
+        <w:spacing w:after="0"/>
+      </w:pPr>
+      <w:r>
+        <w:rPr>
+          <w:color w:val="000000"/>
+        </w:rPr>
+        <w:t xml:space="preserve">Archived </w:t>
+      </w:r>
+      <w:proofErr w:type="spellStart"/>
+      <w:r>
+        <w:rPr>
+          <w:color w:val="000000"/>
+        </w:rPr>
+        <w:t>64Support</w:t>
+      </w:r>
+      <w:proofErr w:type="spellEnd"/>
+    </w:p>
+    <w:p>
+      <w:pPr>
+        <w:widowControl/>
+        <w:numPr>
+          <w:ilvl w:val="0"/>
+          <w:numId w:val="1"/>
+        </w:numPr>
+        <w:spacing w:after="0"/>
+      </w:pPr>
+      <w:r>
+        <w:rPr>
+          <w:color w:val="000000"/>
+        </w:rPr>
+        <w:t xml:space="preserve">Added more formatting to certain </w:t>
+      </w:r>
+      <w:proofErr w:type="gramStart"/>
+      <w:r>
+        <w:rPr>
+          <w:color w:val="000000"/>
+        </w:rPr>
+        <w:t>pages</w:t>
+      </w:r>
+      <w:proofErr w:type="gramEnd"/>
+    </w:p>
+    <w:p>
+      <w:pPr>
+        <w:widowControl/>
+        <w:numPr>
+          <w:ilvl w:val="0"/>
+          <w:numId w:val="1"/>
+        </w:numPr>
+        <w:spacing w:after="0"/>
+      </w:pPr>
+      <w:r>
+        <w:rPr>
+          <w:color w:val="000000"/>
+        </w:rPr>
+        <w:t xml:space="preserve">Added more </w:t>
+      </w:r>
+      <w:proofErr w:type="gramStart"/>
+      <w:r>
+        <w:rPr>
+          <w:color w:val="000000"/>
+        </w:rPr>
+        <w:t>software to software</w:t>
+      </w:r>
+      <w:proofErr w:type="gramEnd"/>
+      <w:r>
+        <w:rPr>
+          <w:color w:val="000000"/>
+        </w:rPr>
+        <w:t xml:space="preserve"> page</w:t>
+      </w:r>
+    </w:p>
+    <w:p>
+      <w:pPr>
+        <w:widowControl/>
+        <w:numPr>
+          <w:ilvl w:val="0"/>
+          <w:numId w:val="1"/>
+        </w:numPr>
+        <w:spacing w:after="0"/>
+      </w:pPr>
+      <w:r>
+        <w:rPr>
+          <w:color w:val="000000"/>
+        </w:rPr>
+        <w:t xml:space="preserve">Uploaded site to </w:t>
+      </w:r>
+      <w:proofErr w:type="spellStart"/>
+      <w:r>
+        <w:rPr>
+          <w:color w:val="000000"/>
+        </w:rPr>
+        <w:t>Github</w:t>
+      </w:r>
+      <w:proofErr w:type="spellEnd"/>
     </w:p>
     <w:p>
       <w:pPr>
@@ -1144,8 +1682,16 @@
         <w:rPr>
           <w:color w:val="000000"/>
         </w:rPr>
-        <w:t>Added message to use the beta</w:t>
-      </w:r>
+        <w:t xml:space="preserve">Added message to use the </w:t>
+      </w:r>
+      <w:proofErr w:type="gramStart"/>
+      <w:r>
+        <w:rPr>
+          <w:color w:val="000000"/>
+        </w:rPr>
+        <w:t>beta</w:t>
+      </w:r>
+      <w:proofErr w:type="gramEnd"/>
     </w:p>
     <w:p>
       <w:r>
@@ -1181,24 +1727,34 @@
         <w:rPr>
           <w:color w:val="000000"/>
         </w:rPr>
-        <w:t>Added framework for better JS menu to School section</w:t>
-      </w:r>
-    </w:p>
-    <w:p>
-      <w:pPr>
-        <w:widowControl/>
-        <w:numPr>
-          <w:ilvl w:val="0"/>
-          <w:numId w:val="1"/>
-        </w:numPr>
-        <w:spacing w:after="0"/>
-      </w:pPr>
+        <w:t xml:space="preserve">Added framework for better JS menu to School </w:t>
+      </w:r>
+      <w:proofErr w:type="gramStart"/>
+      <w:r>
+        <w:rPr>
+          <w:color w:val="000000"/>
+        </w:rPr>
+        <w:t>section</w:t>
+      </w:r>
+      <w:proofErr w:type="gramEnd"/>
+    </w:p>
+    <w:p>
+      <w:pPr>
+        <w:widowControl/>
+        <w:numPr>
+          <w:ilvl w:val="0"/>
+          <w:numId w:val="1"/>
+        </w:numPr>
+        <w:spacing w:after="0"/>
+      </w:pPr>
+      <w:proofErr w:type="spellStart"/>
       <w:r>
         <w:rPr>
           <w:color w:val="000000"/>
         </w:rPr>
         <w:t>NPA</w:t>
       </w:r>
+      <w:proofErr w:type="spellEnd"/>
     </w:p>
     <w:p>
       <w:pPr>
@@ -1213,7 +1769,49 @@
         <w:rPr>
           <w:color w:val="000000"/>
         </w:rPr>
-        <w:t>Made the NPA page to be accessed by typing “Up Up Down Down Left Right Left Right B A” to improve security.</w:t>
+        <w:t xml:space="preserve">Made the </w:t>
+      </w:r>
+      <w:proofErr w:type="spellStart"/>
+      <w:r>
+        <w:rPr>
+          <w:color w:val="000000"/>
+        </w:rPr>
+        <w:t>NPA</w:t>
+      </w:r>
+      <w:proofErr w:type="spellEnd"/>
+      <w:r>
+        <w:rPr>
+          <w:color w:val="000000"/>
+        </w:rPr>
+        <w:t xml:space="preserve"> page to be accessed by typing “Up </w:t>
+      </w:r>
+      <w:proofErr w:type="spellStart"/>
+      <w:r>
+        <w:rPr>
+          <w:color w:val="000000"/>
+        </w:rPr>
+        <w:t>Up</w:t>
+      </w:r>
+      <w:proofErr w:type="spellEnd"/>
+      <w:r>
+        <w:rPr>
+          <w:color w:val="000000"/>
+        </w:rPr>
+        <w:t xml:space="preserve"> Down </w:t>
+      </w:r>
+      <w:proofErr w:type="spellStart"/>
+      <w:r>
+        <w:rPr>
+          <w:color w:val="000000"/>
+        </w:rPr>
+        <w:t>Down</w:t>
+      </w:r>
+      <w:proofErr w:type="spellEnd"/>
+      <w:r>
+        <w:rPr>
+          <w:color w:val="000000"/>
+        </w:rPr>
+        <w:t xml:space="preserve"> Left Right Left Right B A” to improve security.</w:t>
       </w:r>
     </w:p>
     <w:p>
@@ -1229,8 +1827,30 @@
         <w:rPr>
           <w:color w:val="000000"/>
         </w:rPr>
-        <w:t>There was a bug where the NPA ENTER TEXT HYPERLINK was visible on small screens</w:t>
-      </w:r>
+        <w:t xml:space="preserve">There was a bug where the </w:t>
+      </w:r>
+      <w:proofErr w:type="spellStart"/>
+      <w:r>
+        <w:rPr>
+          <w:color w:val="000000"/>
+        </w:rPr>
+        <w:t>NPA</w:t>
+      </w:r>
+      <w:proofErr w:type="spellEnd"/>
+      <w:r>
+        <w:rPr>
+          <w:color w:val="000000"/>
+        </w:rPr>
+        <w:t xml:space="preserve"> ENTER TEXT HYPERLINK was visible on small </w:t>
+      </w:r>
+      <w:proofErr w:type="gramStart"/>
+      <w:r>
+        <w:rPr>
+          <w:color w:val="000000"/>
+        </w:rPr>
+        <w:t>screens</w:t>
+      </w:r>
+      <w:proofErr w:type="gramEnd"/>
     </w:p>
     <w:p>
       <w:pPr>
@@ -1245,7 +1865,21 @@
         <w:rPr>
           <w:color w:val="000000"/>
         </w:rPr>
-        <w:t>Removed additional dialogue box after NPA password is entered.</w:t>
+        <w:t xml:space="preserve">Removed additional dialogue box after </w:t>
+      </w:r>
+      <w:proofErr w:type="spellStart"/>
+      <w:r>
+        <w:rPr>
+          <w:color w:val="000000"/>
+        </w:rPr>
+        <w:t>NPA</w:t>
+      </w:r>
+      <w:proofErr w:type="spellEnd"/>
+      <w:r>
+        <w:rPr>
+          <w:color w:val="000000"/>
+        </w:rPr>
+        <w:t xml:space="preserve"> password is entered.</w:t>
       </w:r>
     </w:p>
     <w:p>
@@ -1261,7 +1895,21 @@
         <w:rPr>
           <w:color w:val="000000"/>
         </w:rPr>
-        <w:t>Organized (better) NPA pages</w:t>
+        <w:t xml:space="preserve">Organized (better) </w:t>
+      </w:r>
+      <w:proofErr w:type="spellStart"/>
+      <w:r>
+        <w:rPr>
+          <w:color w:val="000000"/>
+        </w:rPr>
+        <w:t>NPA</w:t>
+      </w:r>
+      <w:proofErr w:type="spellEnd"/>
+      <w:r>
+        <w:rPr>
+          <w:color w:val="000000"/>
+        </w:rPr>
+        <w:t xml:space="preserve"> pages</w:t>
       </w:r>
     </w:p>
     <w:p>
@@ -1277,72 +1925,146 @@
         <w:rPr>
           <w:color w:val="000000"/>
         </w:rPr>
-        <w:t>Added 30 minute limit to NPA page. (will require login after 30 minutes)</w:t>
-      </w:r>
-    </w:p>
-    <w:p>
-      <w:pPr>
-        <w:widowControl/>
-        <w:numPr>
-          <w:ilvl w:val="0"/>
-          <w:numId w:val="1"/>
-        </w:numPr>
-        <w:spacing w:after="0"/>
-      </w:pPr>
-      <w:r>
-        <w:rPr>
-          <w:color w:val="000000"/>
-        </w:rPr>
-        <w:t>Added better NOJS compatibility to the index menu</w:t>
-      </w:r>
-    </w:p>
-    <w:p>
-      <w:pPr>
-        <w:widowControl/>
-        <w:numPr>
-          <w:ilvl w:val="0"/>
-          <w:numId w:val="1"/>
-        </w:numPr>
-        <w:spacing w:after="0"/>
-      </w:pPr>
-      <w:r>
-        <w:rPr>
-          <w:color w:val="000000"/>
-        </w:rPr>
-        <w:t>Made the menu and associated pages work on mobile</w:t>
-      </w:r>
-    </w:p>
-    <w:p>
-      <w:pPr>
-        <w:widowControl/>
-        <w:numPr>
-          <w:ilvl w:val="0"/>
-          <w:numId w:val="1"/>
-        </w:numPr>
-        <w:spacing w:after="0"/>
-      </w:pPr>
-      <w:r>
-        <w:rPr>
-          <w:color w:val="000000"/>
-        </w:rPr>
-        <w:t>Added better mobile compatibility throughout the site</w:t>
-      </w:r>
-    </w:p>
-    <w:p>
-      <w:pPr>
-        <w:widowControl/>
-        <w:numPr>
-          <w:ilvl w:val="0"/>
-          <w:numId w:val="1"/>
-        </w:numPr>
-        <w:spacing w:after="0"/>
-      </w:pPr>
-      <w:r>
-        <w:rPr>
-          <w:color w:val="000000"/>
-        </w:rPr>
-        <w:t>Changed the ESO framework to be easier to manage</w:t>
-      </w:r>
+        <w:t xml:space="preserve">Added </w:t>
+      </w:r>
+      <w:proofErr w:type="gramStart"/>
+      <w:r>
+        <w:rPr>
+          <w:color w:val="000000"/>
+        </w:rPr>
+        <w:t>30 minute</w:t>
+      </w:r>
+      <w:proofErr w:type="gramEnd"/>
+      <w:r>
+        <w:rPr>
+          <w:color w:val="000000"/>
+        </w:rPr>
+        <w:t xml:space="preserve"> limit to </w:t>
+      </w:r>
+      <w:proofErr w:type="spellStart"/>
+      <w:r>
+        <w:rPr>
+          <w:color w:val="000000"/>
+        </w:rPr>
+        <w:t>NPA</w:t>
+      </w:r>
+      <w:proofErr w:type="spellEnd"/>
+      <w:r>
+        <w:rPr>
+          <w:color w:val="000000"/>
+        </w:rPr>
+        <w:t xml:space="preserve"> page. (will require login after 30 minutes)</w:t>
+      </w:r>
+    </w:p>
+    <w:p>
+      <w:pPr>
+        <w:widowControl/>
+        <w:numPr>
+          <w:ilvl w:val="0"/>
+          <w:numId w:val="1"/>
+        </w:numPr>
+        <w:spacing w:after="0"/>
+      </w:pPr>
+      <w:r>
+        <w:rPr>
+          <w:color w:val="000000"/>
+        </w:rPr>
+        <w:t xml:space="preserve">Added better </w:t>
+      </w:r>
+      <w:proofErr w:type="spellStart"/>
+      <w:r>
+        <w:rPr>
+          <w:color w:val="000000"/>
+        </w:rPr>
+        <w:t>NOJS</w:t>
+      </w:r>
+      <w:proofErr w:type="spellEnd"/>
+      <w:r>
+        <w:rPr>
+          <w:color w:val="000000"/>
+        </w:rPr>
+        <w:t xml:space="preserve"> compatibility to the index </w:t>
+      </w:r>
+      <w:proofErr w:type="gramStart"/>
+      <w:r>
+        <w:rPr>
+          <w:color w:val="000000"/>
+        </w:rPr>
+        <w:t>menu</w:t>
+      </w:r>
+      <w:proofErr w:type="gramEnd"/>
+    </w:p>
+    <w:p>
+      <w:pPr>
+        <w:widowControl/>
+        <w:numPr>
+          <w:ilvl w:val="0"/>
+          <w:numId w:val="1"/>
+        </w:numPr>
+        <w:spacing w:after="0"/>
+      </w:pPr>
+      <w:r>
+        <w:rPr>
+          <w:color w:val="000000"/>
+        </w:rPr>
+        <w:t xml:space="preserve">Made the menu and associated pages work on </w:t>
+      </w:r>
+      <w:proofErr w:type="gramStart"/>
+      <w:r>
+        <w:rPr>
+          <w:color w:val="000000"/>
+        </w:rPr>
+        <w:t>mobile</w:t>
+      </w:r>
+      <w:proofErr w:type="gramEnd"/>
+    </w:p>
+    <w:p>
+      <w:pPr>
+        <w:widowControl/>
+        <w:numPr>
+          <w:ilvl w:val="0"/>
+          <w:numId w:val="1"/>
+        </w:numPr>
+        <w:spacing w:after="0"/>
+      </w:pPr>
+      <w:r>
+        <w:rPr>
+          <w:color w:val="000000"/>
+        </w:rPr>
+        <w:t xml:space="preserve">Added better mobile compatibility throughout the </w:t>
+      </w:r>
+      <w:proofErr w:type="gramStart"/>
+      <w:r>
+        <w:rPr>
+          <w:color w:val="000000"/>
+        </w:rPr>
+        <w:t>site</w:t>
+      </w:r>
+      <w:proofErr w:type="gramEnd"/>
+    </w:p>
+    <w:p>
+      <w:pPr>
+        <w:widowControl/>
+        <w:numPr>
+          <w:ilvl w:val="0"/>
+          <w:numId w:val="1"/>
+        </w:numPr>
+        <w:spacing w:after="0"/>
+      </w:pPr>
+      <w:r>
+        <w:rPr>
+          <w:color w:val="000000"/>
+        </w:rPr>
+        <w:t xml:space="preserve">Changed the ESO framework to be easier to </w:t>
+      </w:r>
+      <w:proofErr w:type="gramStart"/>
+      <w:r>
+        <w:rPr>
+          <w:color w:val="000000"/>
+        </w:rPr>
+        <w:t>manage</w:t>
+      </w:r>
+      <w:proofErr w:type="gramEnd"/>
     </w:p>
     <w:p>
       <w:pPr>
@@ -1373,8 +2095,16 @@
         <w:rPr>
           <w:color w:val="000000"/>
         </w:rPr>
-        <w:t>Commented many JS pages</w:t>
-      </w:r>
+        <w:t xml:space="preserve">Commented many JS </w:t>
+      </w:r>
+      <w:proofErr w:type="gramStart"/>
+      <w:r>
+        <w:rPr>
+          <w:color w:val="000000"/>
+        </w:rPr>
+        <w:t>pages</w:t>
+      </w:r>
+      <w:proofErr w:type="gramEnd"/>
     </w:p>
     <w:p>
       <w:pPr>
@@ -1443,23 +2173,41 @@
         <w:rPr>
           <w:color w:val="000000"/>
         </w:rPr>
-        <w:t>Made the mobile compatibility work on screens that are larger than 600px</w:t>
-      </w:r>
-    </w:p>
-    <w:p>
-      <w:pPr>
-        <w:widowControl/>
-        <w:numPr>
-          <w:ilvl w:val="0"/>
-          <w:numId w:val="1"/>
-        </w:numPr>
-      </w:pPr>
-      <w:r>
-        <w:rPr>
-          <w:color w:val="000000"/>
-        </w:rPr>
-        <w:t>Made a TXT file as well as the DOCX file for the changelog</w:t>
-      </w:r>
+        <w:t xml:space="preserve">Made the mobile compatibility work on screens that are larger than </w:t>
+      </w:r>
+      <w:proofErr w:type="spellStart"/>
+      <w:proofErr w:type="gramStart"/>
+      <w:r>
+        <w:rPr>
+          <w:color w:val="000000"/>
+        </w:rPr>
+        <w:t>600px</w:t>
+      </w:r>
+      <w:proofErr w:type="spellEnd"/>
+      <w:proofErr w:type="gramEnd"/>
+    </w:p>
+    <w:p>
+      <w:pPr>
+        <w:widowControl/>
+        <w:numPr>
+          <w:ilvl w:val="0"/>
+          <w:numId w:val="1"/>
+        </w:numPr>
+      </w:pPr>
+      <w:r>
+        <w:rPr>
+          <w:color w:val="000000"/>
+        </w:rPr>
+        <w:t xml:space="preserve">Made a TXT file as well as the DOCX file for the </w:t>
+      </w:r>
+      <w:proofErr w:type="gramStart"/>
+      <w:r>
+        <w:rPr>
+          <w:color w:val="000000"/>
+        </w:rPr>
+        <w:t>changelog</w:t>
+      </w:r>
+      <w:proofErr w:type="gramEnd"/>
     </w:p>
     <w:p>
       <w:r>
@@ -1476,7 +2224,23 @@
         <w:spacing w:after="0"/>
       </w:pPr>
       <w:r>
-        <w:t>(2.4.1 not 2.5 since I only have a limited number of points. I don’t want to go into three for a long time) EDIT Changed it into Beta 2.5 (thanks ttr for the info that I can do 2.10 later, why did I not think of that :rofl:)</w:t>
+        <w:t xml:space="preserve">(2.4.1 not 2.5 since I only have a limited number of points. I don’t want to go into three for a long time) EDIT Changed it into Beta 2.5 (thanks </w:t>
+      </w:r>
+      <w:proofErr w:type="spellStart"/>
+      <w:r>
+        <w:t>ttr</w:t>
+      </w:r>
+      <w:proofErr w:type="spellEnd"/>
+      <w:r>
+        <w:t xml:space="preserve"> for the info that I can do 2.10 later, why did I not think of </w:t>
+      </w:r>
+      <w:proofErr w:type="gramStart"/>
+      <w:r>
+        <w:t>that :rofl</w:t>
+      </w:r>
+      <w:proofErr w:type="gramEnd"/>
+      <w:r>
+        <w:t>:)</w:t>
       </w:r>
     </w:p>
     <w:p>
@@ -1509,8 +2273,16 @@
           <w:color w:val="000000"/>
         </w:rPr>
         <w:lastRenderedPageBreak/>
-        <w:t>Made good mobile compatibility</w:t>
-      </w:r>
+        <w:t xml:space="preserve">Made good mobile </w:t>
+      </w:r>
+      <w:proofErr w:type="gramStart"/>
+      <w:r>
+        <w:rPr>
+          <w:color w:val="000000"/>
+        </w:rPr>
+        <w:t>compatibility</w:t>
+      </w:r>
+      <w:proofErr w:type="gramEnd"/>
     </w:p>
     <w:p>
       <w:pPr>
@@ -1525,8 +2297,16 @@
         <w:rPr>
           <w:color w:val="000000"/>
         </w:rPr>
-        <w:t>Improve the menu framework</w:t>
-      </w:r>
+        <w:t xml:space="preserve">Improve the menu </w:t>
+      </w:r>
+      <w:proofErr w:type="gramStart"/>
+      <w:r>
+        <w:rPr>
+          <w:color w:val="000000"/>
+        </w:rPr>
+        <w:t>framework</w:t>
+      </w:r>
+      <w:proofErr w:type="gramEnd"/>
     </w:p>
     <w:p>
       <w:pPr>
@@ -1541,8 +2321,16 @@
         <w:rPr>
           <w:color w:val="000000"/>
         </w:rPr>
-        <w:t>Added worlds page</w:t>
-      </w:r>
+        <w:t xml:space="preserve">Added worlds </w:t>
+      </w:r>
+      <w:proofErr w:type="gramStart"/>
+      <w:r>
+        <w:rPr>
+          <w:color w:val="000000"/>
+        </w:rPr>
+        <w:t>page</w:t>
+      </w:r>
+      <w:proofErr w:type="gramEnd"/>
     </w:p>
     <w:p>
       <w:pPr>
@@ -1569,28 +2357,44 @@
         </w:numPr>
         <w:spacing w:after="0"/>
       </w:pPr>
-      <w:r>
-        <w:rPr>
-          <w:color w:val="000000"/>
-        </w:rPr>
-        <w:t>Bugfixed some of the main mobile compatibility</w:t>
-      </w:r>
-    </w:p>
-    <w:p>
-      <w:pPr>
-        <w:widowControl/>
-        <w:numPr>
-          <w:ilvl w:val="0"/>
-          <w:numId w:val="1"/>
-        </w:numPr>
-        <w:spacing w:after="0"/>
-      </w:pPr>
-      <w:r>
-        <w:rPr>
-          <w:color w:val="000000"/>
-        </w:rPr>
-        <w:t>Fixed bug where icon would not render for main page</w:t>
-      </w:r>
+      <w:proofErr w:type="spellStart"/>
+      <w:r>
+        <w:rPr>
+          <w:color w:val="000000"/>
+        </w:rPr>
+        <w:t>Bugfixed</w:t>
+      </w:r>
+      <w:proofErr w:type="spellEnd"/>
+      <w:r>
+        <w:rPr>
+          <w:color w:val="000000"/>
+        </w:rPr>
+        <w:t xml:space="preserve"> some of the main mobile compatibility</w:t>
+      </w:r>
+    </w:p>
+    <w:p>
+      <w:pPr>
+        <w:widowControl/>
+        <w:numPr>
+          <w:ilvl w:val="0"/>
+          <w:numId w:val="1"/>
+        </w:numPr>
+        <w:spacing w:after="0"/>
+      </w:pPr>
+      <w:r>
+        <w:rPr>
+          <w:color w:val="000000"/>
+        </w:rPr>
+        <w:t xml:space="preserve">Fixed bug where icon would not render for main </w:t>
+      </w:r>
+      <w:proofErr w:type="gramStart"/>
+      <w:r>
+        <w:rPr>
+          <w:color w:val="000000"/>
+        </w:rPr>
+        <w:t>page</w:t>
+      </w:r>
+      <w:proofErr w:type="gramEnd"/>
     </w:p>
     <w:p>
       <w:pPr>
@@ -1638,12 +2442,14 @@
       <w:r>
         <w:t xml:space="preserve">mobile </w:t>
       </w:r>
+      <w:proofErr w:type="gramStart"/>
       <w:r>
         <w:rPr>
           <w:color w:val="000000"/>
         </w:rPr>
         <w:t>compatibility</w:t>
       </w:r>
+      <w:proofErr w:type="gramEnd"/>
     </w:p>
     <w:p>
       <w:pPr>
@@ -1756,7 +2562,15 @@
         </w:numPr>
       </w:pPr>
       <w:r>
-        <w:t>Fix for devices that use https (SSL) if the server is https (like github pages)</w:t>
+        <w:t xml:space="preserve">Fix for devices that use https (SSL) if the server is https (like </w:t>
+      </w:r>
+      <w:proofErr w:type="spellStart"/>
+      <w:r>
+        <w:t>github</w:t>
+      </w:r>
+      <w:proofErr w:type="spellEnd"/>
+      <w:r>
+        <w:t xml:space="preserve"> pages)</w:t>
       </w:r>
     </w:p>
     <w:p>
@@ -1773,68 +2587,101 @@
         </w:numPr>
       </w:pPr>
       <w:r>
-        <w:t>Started working on general section redesign</w:t>
-      </w:r>
-    </w:p>
-    <w:p>
-      <w:pPr>
-        <w:pStyle w:val="ListParagraph"/>
-        <w:numPr>
-          <w:ilvl w:val="0"/>
-          <w:numId w:val="1"/>
-        </w:numPr>
-      </w:pPr>
-      <w:r>
-        <w:t>Removed beta from index title</w:t>
-      </w:r>
-    </w:p>
-    <w:p>
-      <w:pPr>
-        <w:pStyle w:val="ListParagraph"/>
-        <w:numPr>
-          <w:ilvl w:val="0"/>
-          <w:numId w:val="1"/>
-        </w:numPr>
-      </w:pPr>
-      <w:r>
-        <w:t>Fixed a typo in the readme document</w:t>
-      </w:r>
-    </w:p>
-    <w:p>
-      <w:pPr>
-        <w:pStyle w:val="ListParagraph"/>
-        <w:numPr>
-          <w:ilvl w:val="0"/>
-          <w:numId w:val="1"/>
-        </w:numPr>
-      </w:pPr>
-      <w:r>
-        <w:t>Added credit where due (fuel rats [general] &amp; alcast [ESO])</w:t>
-      </w:r>
-    </w:p>
-    <w:p>
-      <w:pPr>
-        <w:pStyle w:val="ListParagraph"/>
-        <w:numPr>
-          <w:ilvl w:val="0"/>
-          <w:numId w:val="1"/>
-        </w:numPr>
-      </w:pPr>
-      <w:r>
-        <w:t>Create a rudimentary, ugly sitemap</w:t>
-      </w:r>
-    </w:p>
-    <w:p>
-      <w:pPr>
-        <w:pStyle w:val="ListParagraph"/>
-        <w:numPr>
-          <w:ilvl w:val="0"/>
-          <w:numId w:val="1"/>
-        </w:numPr>
-      </w:pPr>
-      <w:r>
-        <w:t>Added link for beta website</w:t>
-      </w:r>
+        <w:t xml:space="preserve">Started working on general section </w:t>
+      </w:r>
+      <w:proofErr w:type="gramStart"/>
+      <w:r>
+        <w:t>redesign</w:t>
+      </w:r>
+      <w:proofErr w:type="gramEnd"/>
+    </w:p>
+    <w:p>
+      <w:pPr>
+        <w:pStyle w:val="ListParagraph"/>
+        <w:numPr>
+          <w:ilvl w:val="0"/>
+          <w:numId w:val="1"/>
+        </w:numPr>
+      </w:pPr>
+      <w:r>
+        <w:t xml:space="preserve">Removed beta from index </w:t>
+      </w:r>
+      <w:proofErr w:type="gramStart"/>
+      <w:r>
+        <w:t>title</w:t>
+      </w:r>
+      <w:proofErr w:type="gramEnd"/>
+    </w:p>
+    <w:p>
+      <w:pPr>
+        <w:pStyle w:val="ListParagraph"/>
+        <w:numPr>
+          <w:ilvl w:val="0"/>
+          <w:numId w:val="1"/>
+        </w:numPr>
+      </w:pPr>
+      <w:r>
+        <w:t xml:space="preserve">Fixed a typo in the readme </w:t>
+      </w:r>
+      <w:proofErr w:type="gramStart"/>
+      <w:r>
+        <w:t>document</w:t>
+      </w:r>
+      <w:proofErr w:type="gramEnd"/>
+    </w:p>
+    <w:p>
+      <w:pPr>
+        <w:pStyle w:val="ListParagraph"/>
+        <w:numPr>
+          <w:ilvl w:val="0"/>
+          <w:numId w:val="1"/>
+        </w:numPr>
+      </w:pPr>
+      <w:r>
+        <w:t xml:space="preserve">Added credit where due (fuel rats [general] &amp; </w:t>
+      </w:r>
+      <w:proofErr w:type="spellStart"/>
+      <w:r>
+        <w:t>alcast</w:t>
+      </w:r>
+      <w:proofErr w:type="spellEnd"/>
+      <w:r>
+        <w:t xml:space="preserve"> [ESO])</w:t>
+      </w:r>
+    </w:p>
+    <w:p>
+      <w:pPr>
+        <w:pStyle w:val="ListParagraph"/>
+        <w:numPr>
+          <w:ilvl w:val="0"/>
+          <w:numId w:val="1"/>
+        </w:numPr>
+      </w:pPr>
+      <w:r>
+        <w:t xml:space="preserve">Create a rudimentary, ugly </w:t>
+      </w:r>
+      <w:proofErr w:type="gramStart"/>
+      <w:r>
+        <w:t>sitemap</w:t>
+      </w:r>
+      <w:proofErr w:type="gramEnd"/>
+    </w:p>
+    <w:p>
+      <w:pPr>
+        <w:pStyle w:val="ListParagraph"/>
+        <w:numPr>
+          <w:ilvl w:val="0"/>
+          <w:numId w:val="1"/>
+        </w:numPr>
+      </w:pPr>
+      <w:r>
+        <w:t xml:space="preserve">Added link for beta </w:t>
+      </w:r>
+      <w:proofErr w:type="gramStart"/>
+      <w:r>
+        <w:t>website</w:t>
+      </w:r>
+      <w:proofErr w:type="gramEnd"/>
     </w:p>
     <w:p>
       <w:pPr>
@@ -1857,8 +2704,13 @@
         </w:numPr>
       </w:pPr>
       <w:r>
-        <w:t>Added rounded corners to ESO section</w:t>
-      </w:r>
+        <w:t xml:space="preserve">Added rounded corners to ESO </w:t>
+      </w:r>
+      <w:proofErr w:type="gramStart"/>
+      <w:r>
+        <w:t>section</w:t>
+      </w:r>
+      <w:proofErr w:type="gramEnd"/>
     </w:p>
     <w:p>
       <w:pPr>
@@ -1881,8 +2733,13 @@
         </w:numPr>
       </w:pPr>
       <w:r>
-        <w:t>Added the Clash Royale Section for my clan</w:t>
-      </w:r>
+        <w:t xml:space="preserve">Added the Clash Royale Section for my </w:t>
+      </w:r>
+      <w:proofErr w:type="gramStart"/>
+      <w:r>
+        <w:t>clan</w:t>
+      </w:r>
+      <w:proofErr w:type="gramEnd"/>
     </w:p>
     <w:p>
       <w:pPr>
@@ -1893,8 +2750,13 @@
         </w:numPr>
       </w:pPr>
       <w:r>
-        <w:t>Linked to it in general</w:t>
-      </w:r>
+        <w:t xml:space="preserve">Linked to it in </w:t>
+      </w:r>
+      <w:proofErr w:type="gramStart"/>
+      <w:r>
+        <w:t>general</w:t>
+      </w:r>
+      <w:proofErr w:type="gramEnd"/>
     </w:p>
     <w:p>
       <w:pPr>
@@ -1929,19 +2791,32 @@
         </w:numPr>
       </w:pPr>
       <w:r>
-        <w:t>Found out how I like the round corners theme</w:t>
-      </w:r>
-    </w:p>
-    <w:p>
-      <w:pPr>
-        <w:pStyle w:val="ListParagraph"/>
-        <w:numPr>
-          <w:ilvl w:val="0"/>
-          <w:numId w:val="1"/>
-        </w:numPr>
-      </w:pPr>
-      <w:r>
-        <w:t xml:space="preserve">A couple other things that I forgot </w:t>
+        <w:t xml:space="preserve">Found out how I like the round corners </w:t>
+      </w:r>
+      <w:proofErr w:type="gramStart"/>
+      <w:r>
+        <w:t>theme</w:t>
+      </w:r>
+      <w:proofErr w:type="gramEnd"/>
+    </w:p>
+    <w:p>
+      <w:pPr>
+        <w:pStyle w:val="ListParagraph"/>
+        <w:numPr>
+          <w:ilvl w:val="0"/>
+          <w:numId w:val="1"/>
+        </w:numPr>
+      </w:pPr>
+      <w:r>
+        <w:t xml:space="preserve">A couple other things that I </w:t>
+      </w:r>
+      <w:proofErr w:type="gramStart"/>
+      <w:r>
+        <w:t>forgot</w:t>
+      </w:r>
+      <w:proofErr w:type="gramEnd"/>
+      <w:r>
+        <w:t xml:space="preserve"> </w:t>
       </w:r>
     </w:p>
     <w:p>
@@ -1977,20 +2852,49 @@
         </w:numPr>
       </w:pPr>
       <w:r>
-        <w:t>Fixes to make more parts of the site valid HTML5.</w:t>
-      </w:r>
-    </w:p>
-    <w:p>
-      <w:pPr>
-        <w:pStyle w:val="ListParagraph"/>
-        <w:numPr>
-          <w:ilvl w:val="0"/>
-          <w:numId w:val="1"/>
-        </w:numPr>
-      </w:pPr>
-      <w:r>
-        <w:t>Add discontinuation message to 64support, and a landing page for 64support from the coding page</w:t>
-      </w:r>
+        <w:t xml:space="preserve">Fixes to make more parts of the site valid </w:t>
+      </w:r>
+      <w:proofErr w:type="spellStart"/>
+      <w:r>
+        <w:t>HTML5</w:t>
+      </w:r>
+      <w:proofErr w:type="spellEnd"/>
+      <w:r>
+        <w:t>.</w:t>
+      </w:r>
+    </w:p>
+    <w:p>
+      <w:pPr>
+        <w:pStyle w:val="ListParagraph"/>
+        <w:numPr>
+          <w:ilvl w:val="0"/>
+          <w:numId w:val="1"/>
+        </w:numPr>
+      </w:pPr>
+      <w:r>
+        <w:t xml:space="preserve">Add discontinuation message to </w:t>
+      </w:r>
+      <w:proofErr w:type="spellStart"/>
+      <w:r>
+        <w:t>64support</w:t>
+      </w:r>
+      <w:proofErr w:type="spellEnd"/>
+      <w:r>
+        <w:t xml:space="preserve">, and a landing page for </w:t>
+      </w:r>
+      <w:proofErr w:type="spellStart"/>
+      <w:r>
+        <w:t>64support</w:t>
+      </w:r>
+      <w:proofErr w:type="spellEnd"/>
+      <w:r>
+        <w:t xml:space="preserve"> from the coding </w:t>
+      </w:r>
+      <w:proofErr w:type="gramStart"/>
+      <w:r>
+        <w:t>page</w:t>
+      </w:r>
+      <w:proofErr w:type="gramEnd"/>
     </w:p>
     <w:p>
       <w:pPr>
@@ -2013,8 +2917,13 @@
         </w:numPr>
       </w:pPr>
       <w:r>
-        <w:t>Reworked the framework into the general framework</w:t>
-      </w:r>
+        <w:t xml:space="preserve">Reworked the framework into the general </w:t>
+      </w:r>
+      <w:proofErr w:type="gramStart"/>
+      <w:r>
+        <w:t>framework</w:t>
+      </w:r>
+      <w:proofErr w:type="gramEnd"/>
     </w:p>
     <w:p>
       <w:pPr>
@@ -2026,8 +2935,13 @@
       </w:pPr>
       <w:r>
         <w:lastRenderedPageBreak/>
-        <w:t>Solved a TON of bugs with that new framework</w:t>
-      </w:r>
+        <w:t xml:space="preserve">Solved a TON of bugs with that new </w:t>
+      </w:r>
+      <w:proofErr w:type="gramStart"/>
+      <w:r>
+        <w:t>framework</w:t>
+      </w:r>
+      <w:proofErr w:type="gramEnd"/>
     </w:p>
     <w:p>
       <w:pPr>
@@ -2038,8 +2952,13 @@
         </w:numPr>
       </w:pPr>
       <w:r>
-        <w:t>Fixed some more bugs with it</w:t>
-      </w:r>
+        <w:t xml:space="preserve">Fixed some more bugs with </w:t>
+      </w:r>
+      <w:proofErr w:type="gramStart"/>
+      <w:r>
+        <w:t>it</w:t>
+      </w:r>
+      <w:proofErr w:type="gramEnd"/>
     </w:p>
     <w:p>
       <w:pPr>
@@ -2050,8 +2969,13 @@
         </w:numPr>
       </w:pPr>
       <w:r>
-        <w:t>Fixed bug where worlds page would not work</w:t>
-      </w:r>
+        <w:t xml:space="preserve">Fixed bug where worlds page would not </w:t>
+      </w:r>
+      <w:proofErr w:type="gramStart"/>
+      <w:r>
+        <w:t>work</w:t>
+      </w:r>
+      <w:proofErr w:type="gramEnd"/>
     </w:p>
     <w:p>
       <w:pPr>
@@ -2062,8 +2986,13 @@
         </w:numPr>
       </w:pPr>
       <w:r>
-        <w:t>Deleted old pages</w:t>
-      </w:r>
+        <w:t xml:space="preserve">Deleted old </w:t>
+      </w:r>
+      <w:proofErr w:type="gramStart"/>
+      <w:r>
+        <w:t>pages</w:t>
+      </w:r>
+      <w:proofErr w:type="gramEnd"/>
     </w:p>
     <w:p>
       <w:r>
@@ -2132,20 +3061,41 @@
         </w:numPr>
       </w:pPr>
       <w:r>
-        <w:t>Changed colours for index page.</w:t>
-      </w:r>
-    </w:p>
-    <w:p>
-      <w:pPr>
-        <w:pStyle w:val="ListParagraph"/>
-        <w:numPr>
-          <w:ilvl w:val="0"/>
-          <w:numId w:val="1"/>
-        </w:numPr>
-      </w:pPr>
-      <w:r>
-        <w:t>Fixed bug where ESO centered menubar was not actually centered</w:t>
-      </w:r>
+        <w:t xml:space="preserve">Changed </w:t>
+      </w:r>
+      <w:proofErr w:type="spellStart"/>
+      <w:r>
+        <w:t>colours</w:t>
+      </w:r>
+      <w:proofErr w:type="spellEnd"/>
+      <w:r>
+        <w:t xml:space="preserve"> for index page.</w:t>
+      </w:r>
+    </w:p>
+    <w:p>
+      <w:pPr>
+        <w:pStyle w:val="ListParagraph"/>
+        <w:numPr>
+          <w:ilvl w:val="0"/>
+          <w:numId w:val="1"/>
+        </w:numPr>
+      </w:pPr>
+      <w:r>
+        <w:t xml:space="preserve">Fixed bug where ESO centered </w:t>
+      </w:r>
+      <w:proofErr w:type="spellStart"/>
+      <w:r>
+        <w:t>menubar</w:t>
+      </w:r>
+      <w:proofErr w:type="spellEnd"/>
+      <w:r>
+        <w:t xml:space="preserve"> was not actually </w:t>
+      </w:r>
+      <w:proofErr w:type="gramStart"/>
+      <w:r>
+        <w:t>centered</w:t>
+      </w:r>
+      <w:proofErr w:type="gramEnd"/>
     </w:p>
     <w:p>
       <w:pPr>
@@ -2192,32 +3142,47 @@
         </w:numPr>
       </w:pPr>
       <w:r>
-        <w:t>Fix ESO table bug where it would not work on mobile</w:t>
-      </w:r>
-    </w:p>
-    <w:p>
-      <w:pPr>
-        <w:pStyle w:val="ListParagraph"/>
-        <w:numPr>
-          <w:ilvl w:val="0"/>
-          <w:numId w:val="1"/>
-        </w:numPr>
-      </w:pPr>
-      <w:r>
-        <w:t>Fixed MC bug where the content pane was not quite tall enough on mobile</w:t>
-      </w:r>
-    </w:p>
-    <w:p>
-      <w:pPr>
-        <w:pStyle w:val="ListParagraph"/>
-        <w:numPr>
-          <w:ilvl w:val="0"/>
-          <w:numId w:val="1"/>
-        </w:numPr>
-      </w:pPr>
-      <w:r>
-        <w:t>Added some more ESO content</w:t>
-      </w:r>
+        <w:t xml:space="preserve">Fix ESO table bug where it would not work on </w:t>
+      </w:r>
+      <w:proofErr w:type="gramStart"/>
+      <w:r>
+        <w:t>mobile</w:t>
+      </w:r>
+      <w:proofErr w:type="gramEnd"/>
+    </w:p>
+    <w:p>
+      <w:pPr>
+        <w:pStyle w:val="ListParagraph"/>
+        <w:numPr>
+          <w:ilvl w:val="0"/>
+          <w:numId w:val="1"/>
+        </w:numPr>
+      </w:pPr>
+      <w:r>
+        <w:t xml:space="preserve">Fixed MC bug where the content pane was not quite tall enough on </w:t>
+      </w:r>
+      <w:proofErr w:type="gramStart"/>
+      <w:r>
+        <w:t>mobile</w:t>
+      </w:r>
+      <w:proofErr w:type="gramEnd"/>
+    </w:p>
+    <w:p>
+      <w:pPr>
+        <w:pStyle w:val="ListParagraph"/>
+        <w:numPr>
+          <w:ilvl w:val="0"/>
+          <w:numId w:val="1"/>
+        </w:numPr>
+      </w:pPr>
+      <w:r>
+        <w:t xml:space="preserve">Added some more ESO </w:t>
+      </w:r>
+      <w:proofErr w:type="gramStart"/>
+      <w:r>
+        <w:t>content</w:t>
+      </w:r>
+      <w:proofErr w:type="gramEnd"/>
     </w:p>
     <w:p>
       <w:r>
@@ -2233,8 +3198,13 @@
         </w:numPr>
       </w:pPr>
       <w:r>
-        <w:t>Bugfix where the images show 30% even in mobile, now they show full width in mobile</w:t>
-      </w:r>
+        <w:t xml:space="preserve">Bugfix where the images show 30% even in mobile, now they show full width in </w:t>
+      </w:r>
+      <w:proofErr w:type="gramStart"/>
+      <w:r>
+        <w:t>mobile</w:t>
+      </w:r>
+      <w:proofErr w:type="gramEnd"/>
     </w:p>
     <w:p>
       <w:pPr>
@@ -2317,8 +3287,13 @@
         </w:numPr>
       </w:pPr>
       <w:r>
-        <w:t>Added BG to general section</w:t>
-      </w:r>
+        <w:t xml:space="preserve">Added BG to general </w:t>
+      </w:r>
+      <w:proofErr w:type="gramStart"/>
+      <w:r>
+        <w:t>section</w:t>
+      </w:r>
+      <w:proofErr w:type="gramEnd"/>
     </w:p>
     <w:p>
       <w:r>
@@ -2337,32 +3312,47 @@
         </w:numPr>
       </w:pPr>
       <w:r>
-        <w:t>Fix a link in the alpha site so people who haven’t looked at the website in a while won’t be confused when their bookmarks don’t work</w:t>
-      </w:r>
-    </w:p>
-    <w:p>
-      <w:pPr>
-        <w:pStyle w:val="ListParagraph"/>
-        <w:numPr>
-          <w:ilvl w:val="0"/>
-          <w:numId w:val="1"/>
-        </w:numPr>
-      </w:pPr>
-      <w:r>
-        <w:t>Improve wording in the general section</w:t>
-      </w:r>
-    </w:p>
-    <w:p>
-      <w:pPr>
-        <w:pStyle w:val="ListParagraph"/>
-        <w:numPr>
-          <w:ilvl w:val="0"/>
-          <w:numId w:val="1"/>
-        </w:numPr>
-      </w:pPr>
-      <w:r>
-        <w:t>Added download links to MC Worlds</w:t>
-      </w:r>
+        <w:t xml:space="preserve">Fix a link in the alpha site so people who haven’t looked at the website in a while won’t be confused when their bookmarks don’t </w:t>
+      </w:r>
+      <w:proofErr w:type="gramStart"/>
+      <w:r>
+        <w:t>work</w:t>
+      </w:r>
+      <w:proofErr w:type="gramEnd"/>
+    </w:p>
+    <w:p>
+      <w:pPr>
+        <w:pStyle w:val="ListParagraph"/>
+        <w:numPr>
+          <w:ilvl w:val="0"/>
+          <w:numId w:val="1"/>
+        </w:numPr>
+      </w:pPr>
+      <w:r>
+        <w:t xml:space="preserve">Improve wording in the general </w:t>
+      </w:r>
+      <w:proofErr w:type="gramStart"/>
+      <w:r>
+        <w:t>section</w:t>
+      </w:r>
+      <w:proofErr w:type="gramEnd"/>
+    </w:p>
+    <w:p>
+      <w:pPr>
+        <w:pStyle w:val="ListParagraph"/>
+        <w:numPr>
+          <w:ilvl w:val="0"/>
+          <w:numId w:val="1"/>
+        </w:numPr>
+      </w:pPr>
+      <w:r>
+        <w:t xml:space="preserve">Added download links to MC </w:t>
+      </w:r>
+      <w:proofErr w:type="gramStart"/>
+      <w:r>
+        <w:t>Worlds</w:t>
+      </w:r>
+      <w:proofErr w:type="gramEnd"/>
     </w:p>
     <w:p>
       <w:pPr>
@@ -2376,20 +3366,40 @@
         <w:t>Added</w:t>
       </w:r>
       <w:r>
-        <w:t xml:space="preserve"> links to both MC maps</w:t>
-      </w:r>
-    </w:p>
-    <w:p>
-      <w:pPr>
-        <w:pStyle w:val="ListParagraph"/>
-        <w:numPr>
-          <w:ilvl w:val="0"/>
-          <w:numId w:val="1"/>
-        </w:numPr>
-      </w:pPr>
-      <w:r>
-        <w:t>Fixed the bug where contact.hml would not show translucent bg</w:t>
-      </w:r>
+        <w:t xml:space="preserve"> links to both MC </w:t>
+      </w:r>
+      <w:proofErr w:type="gramStart"/>
+      <w:r>
+        <w:t>maps</w:t>
+      </w:r>
+      <w:proofErr w:type="gramEnd"/>
+    </w:p>
+    <w:p>
+      <w:pPr>
+        <w:pStyle w:val="ListParagraph"/>
+        <w:numPr>
+          <w:ilvl w:val="0"/>
+          <w:numId w:val="1"/>
+        </w:numPr>
+      </w:pPr>
+      <w:r>
+        <w:t xml:space="preserve">Fixed the bug where </w:t>
+      </w:r>
+      <w:proofErr w:type="spellStart"/>
+      <w:r>
+        <w:t>contact.hml</w:t>
+      </w:r>
+      <w:proofErr w:type="spellEnd"/>
+      <w:r>
+        <w:t xml:space="preserve"> would not show translucent </w:t>
+      </w:r>
+      <w:proofErr w:type="spellStart"/>
+      <w:proofErr w:type="gramStart"/>
+      <w:r>
+        <w:t>bg</w:t>
+      </w:r>
+      <w:proofErr w:type="spellEnd"/>
+      <w:proofErr w:type="gramEnd"/>
     </w:p>
     <w:p>
       <w:r>
@@ -2408,8 +3418,13 @@
         </w:numPr>
       </w:pPr>
       <w:r>
-        <w:t>Removed unnecessary files</w:t>
-      </w:r>
+        <w:t xml:space="preserve">Removed unnecessary </w:t>
+      </w:r>
+      <w:proofErr w:type="gramStart"/>
+      <w:r>
+        <w:t>files</w:t>
+      </w:r>
+      <w:proofErr w:type="gramEnd"/>
     </w:p>
     <w:p>
       <w:pPr>
@@ -2534,8 +3549,13 @@
         </w:numPr>
       </w:pPr>
       <w:r>
-        <w:t>Fixed some bugs</w:t>
-      </w:r>
+        <w:t xml:space="preserve">Fixed some </w:t>
+      </w:r>
+      <w:proofErr w:type="gramStart"/>
+      <w:r>
+        <w:t>bugs</w:t>
+      </w:r>
+      <w:proofErr w:type="gramEnd"/>
     </w:p>
     <w:p>
       <w:pPr>
@@ -2575,8 +3595,13 @@
         </w:numPr>
       </w:pPr>
       <w:r>
-        <w:t>Added portal to school section</w:t>
-      </w:r>
+        <w:t xml:space="preserve">Added portal to school </w:t>
+      </w:r>
+      <w:proofErr w:type="gramStart"/>
+      <w:r>
+        <w:t>section</w:t>
+      </w:r>
+      <w:proofErr w:type="gramEnd"/>
     </w:p>
     <w:p>
       <w:pPr>
@@ -2590,106 +3615,173 @@
         <w:t xml:space="preserve">Added better design to </w:t>
       </w:r>
       <w:r>
-        <w:t>coding section</w:t>
-      </w:r>
-    </w:p>
-    <w:p>
-      <w:pPr>
-        <w:pStyle w:val="ListParagraph"/>
-        <w:numPr>
-          <w:ilvl w:val="0"/>
-          <w:numId w:val="1"/>
-        </w:numPr>
-      </w:pPr>
-      <w:r>
-        <w:t>Removed maininfo.css since the only page that required it was moved to general</w:t>
-      </w:r>
-    </w:p>
-    <w:p>
-      <w:pPr>
-        <w:pStyle w:val="ListParagraph"/>
-        <w:numPr>
-          <w:ilvl w:val="0"/>
-          <w:numId w:val="1"/>
-        </w:numPr>
-      </w:pPr>
-      <w:r>
-        <w:t>Fixed bug where main page bg would not scroll with content in desktop mode when scrolling was needed.</w:t>
-      </w:r>
-      <w:r>
-        <w:t xml:space="preserve"> (so there was white at the bottom)</w:t>
-      </w:r>
-    </w:p>
-    <w:p>
-      <w:pPr>
-        <w:pStyle w:val="ListParagraph"/>
-        <w:numPr>
-          <w:ilvl w:val="0"/>
-          <w:numId w:val="1"/>
-        </w:numPr>
-      </w:pPr>
-      <w:r>
-        <w:t>Added static highlights for software section</w:t>
-      </w:r>
-    </w:p>
-    <w:p>
-      <w:pPr>
-        <w:pStyle w:val="ListParagraph"/>
-        <w:numPr>
-          <w:ilvl w:val="0"/>
-          <w:numId w:val="1"/>
-        </w:numPr>
-      </w:pPr>
-      <w:r>
-        <w:t>Fixed bug where all general pages were named ESO</w:t>
-      </w:r>
-    </w:p>
-    <w:p>
-      <w:pPr>
-        <w:pStyle w:val="ListParagraph"/>
-        <w:numPr>
-          <w:ilvl w:val="0"/>
-          <w:numId w:val="1"/>
-        </w:numPr>
-      </w:pPr>
-      <w:r>
-        <w:t>Added portal mechanic to School section</w:t>
-      </w:r>
-    </w:p>
-    <w:p>
-      <w:pPr>
-        <w:pStyle w:val="ListParagraph"/>
-        <w:numPr>
-          <w:ilvl w:val="0"/>
-          <w:numId w:val="1"/>
-        </w:numPr>
-      </w:pPr>
-      <w:r>
-        <w:t>Added portals to old sites</w:t>
-      </w:r>
-    </w:p>
-    <w:p>
-      <w:pPr>
-        <w:pStyle w:val="ListParagraph"/>
-        <w:numPr>
-          <w:ilvl w:val="0"/>
-          <w:numId w:val="1"/>
-        </w:numPr>
-      </w:pPr>
-      <w:r>
-        <w:t>Fixed bug where links looked broken in oldsite access page</w:t>
-      </w:r>
-    </w:p>
-    <w:p>
-      <w:pPr>
-        <w:pStyle w:val="ListParagraph"/>
-        <w:numPr>
-          <w:ilvl w:val="0"/>
-          <w:numId w:val="1"/>
-        </w:numPr>
-      </w:pPr>
-      <w:r>
-        <w:t>Removed some target=”_blank” to clean up a bit</w:t>
+        <w:t xml:space="preserve">coding </w:t>
+      </w:r>
+      <w:proofErr w:type="gramStart"/>
+      <w:r>
+        <w:t>section</w:t>
+      </w:r>
+      <w:proofErr w:type="gramEnd"/>
+    </w:p>
+    <w:p>
+      <w:pPr>
+        <w:pStyle w:val="ListParagraph"/>
+        <w:numPr>
+          <w:ilvl w:val="0"/>
+          <w:numId w:val="1"/>
+        </w:numPr>
+      </w:pPr>
+      <w:r>
+        <w:t xml:space="preserve">Removed maininfo.css since the only page that required it was moved to </w:t>
+      </w:r>
+      <w:proofErr w:type="gramStart"/>
+      <w:r>
+        <w:t>general</w:t>
+      </w:r>
+      <w:proofErr w:type="gramEnd"/>
+    </w:p>
+    <w:p>
+      <w:pPr>
+        <w:pStyle w:val="ListParagraph"/>
+        <w:numPr>
+          <w:ilvl w:val="0"/>
+          <w:numId w:val="1"/>
+        </w:numPr>
+      </w:pPr>
+      <w:r>
+        <w:t xml:space="preserve">Fixed bug where main page </w:t>
+      </w:r>
+      <w:proofErr w:type="spellStart"/>
+      <w:r>
+        <w:t>bg</w:t>
+      </w:r>
+      <w:proofErr w:type="spellEnd"/>
+      <w:r>
+        <w:t xml:space="preserve"> would not scroll with content in desktop mode when scrolling was needed.</w:t>
+      </w:r>
+      <w:r>
+        <w:t xml:space="preserve"> (</w:t>
+      </w:r>
+      <w:proofErr w:type="gramStart"/>
+      <w:r>
+        <w:t>so</w:t>
+      </w:r>
+      <w:proofErr w:type="gramEnd"/>
+      <w:r>
+        <w:t xml:space="preserve"> there was white at the bottom)</w:t>
+      </w:r>
+    </w:p>
+    <w:p>
+      <w:pPr>
+        <w:pStyle w:val="ListParagraph"/>
+        <w:numPr>
+          <w:ilvl w:val="0"/>
+          <w:numId w:val="1"/>
+        </w:numPr>
+      </w:pPr>
+      <w:r>
+        <w:t xml:space="preserve">Added static highlights for software </w:t>
+      </w:r>
+      <w:proofErr w:type="gramStart"/>
+      <w:r>
+        <w:t>section</w:t>
+      </w:r>
+      <w:proofErr w:type="gramEnd"/>
+    </w:p>
+    <w:p>
+      <w:pPr>
+        <w:pStyle w:val="ListParagraph"/>
+        <w:numPr>
+          <w:ilvl w:val="0"/>
+          <w:numId w:val="1"/>
+        </w:numPr>
+      </w:pPr>
+      <w:r>
+        <w:t xml:space="preserve">Fixed bug where all general pages were named </w:t>
+      </w:r>
+      <w:proofErr w:type="gramStart"/>
+      <w:r>
+        <w:t>ESO</w:t>
+      </w:r>
+      <w:proofErr w:type="gramEnd"/>
+    </w:p>
+    <w:p>
+      <w:pPr>
+        <w:pStyle w:val="ListParagraph"/>
+        <w:numPr>
+          <w:ilvl w:val="0"/>
+          <w:numId w:val="1"/>
+        </w:numPr>
+      </w:pPr>
+      <w:r>
+        <w:t xml:space="preserve">Added portal mechanic to School </w:t>
+      </w:r>
+      <w:proofErr w:type="gramStart"/>
+      <w:r>
+        <w:t>section</w:t>
+      </w:r>
+      <w:proofErr w:type="gramEnd"/>
+    </w:p>
+    <w:p>
+      <w:pPr>
+        <w:pStyle w:val="ListParagraph"/>
+        <w:numPr>
+          <w:ilvl w:val="0"/>
+          <w:numId w:val="1"/>
+        </w:numPr>
+      </w:pPr>
+      <w:r>
+        <w:t xml:space="preserve">Added portals to old </w:t>
+      </w:r>
+      <w:proofErr w:type="gramStart"/>
+      <w:r>
+        <w:t>sites</w:t>
+      </w:r>
+      <w:proofErr w:type="gramEnd"/>
+    </w:p>
+    <w:p>
+      <w:pPr>
+        <w:pStyle w:val="ListParagraph"/>
+        <w:numPr>
+          <w:ilvl w:val="0"/>
+          <w:numId w:val="1"/>
+        </w:numPr>
+      </w:pPr>
+      <w:r>
+        <w:t xml:space="preserve">Fixed bug where links looked broken in </w:t>
+      </w:r>
+      <w:proofErr w:type="spellStart"/>
+      <w:r>
+        <w:t>oldsite</w:t>
+      </w:r>
+      <w:proofErr w:type="spellEnd"/>
+      <w:r>
+        <w:t xml:space="preserve"> access </w:t>
+      </w:r>
+      <w:proofErr w:type="gramStart"/>
+      <w:r>
+        <w:t>page</w:t>
+      </w:r>
+      <w:proofErr w:type="gramEnd"/>
+    </w:p>
+    <w:p>
+      <w:pPr>
+        <w:pStyle w:val="ListParagraph"/>
+        <w:numPr>
+          <w:ilvl w:val="0"/>
+          <w:numId w:val="1"/>
+        </w:numPr>
+      </w:pPr>
+      <w:r>
+        <w:t>Removed some target</w:t>
+      </w:r>
+      <w:proofErr w:type="gramStart"/>
+      <w:r>
+        <w:t>=”_</w:t>
+      </w:r>
+      <w:proofErr w:type="gramEnd"/>
+      <w:r>
+        <w:t>blank” to clean up a bit</w:t>
       </w:r>
     </w:p>
     <w:p>
@@ -2713,11 +3805,16 @@
         </w:numPr>
       </w:pPr>
       <w:r>
-        <w:t>Fixed bug where there was text that said links don’t work that actually do wor</w:t>
+        <w:t xml:space="preserve">Fixed bug where there was text that said links don’t work that actually do </w:t>
+      </w:r>
+      <w:proofErr w:type="gramStart"/>
+      <w:r>
+        <w:t>wor</w:t>
       </w:r>
       <w:r>
         <w:t>k</w:t>
       </w:r>
+      <w:proofErr w:type="gramEnd"/>
     </w:p>
     <w:p>
       <w:pPr>
@@ -2746,19 +3843,32 @@
         <w:t>Updated CR section to have better cor</w:t>
       </w:r>
       <w:r>
-        <w:t>ner radius</w:t>
-      </w:r>
-    </w:p>
-    <w:p>
-      <w:pPr>
-        <w:pStyle w:val="ListParagraph"/>
-        <w:numPr>
-          <w:ilvl w:val="0"/>
-          <w:numId w:val="1"/>
-        </w:numPr>
-      </w:pPr>
-      <w:r>
-        <w:t xml:space="preserve">Removed 64support </w:t>
+        <w:t xml:space="preserve">ner </w:t>
+      </w:r>
+      <w:proofErr w:type="gramStart"/>
+      <w:r>
+        <w:t>radius</w:t>
+      </w:r>
+      <w:proofErr w:type="gramEnd"/>
+    </w:p>
+    <w:p>
+      <w:pPr>
+        <w:pStyle w:val="ListParagraph"/>
+        <w:numPr>
+          <w:ilvl w:val="0"/>
+          <w:numId w:val="1"/>
+        </w:numPr>
+      </w:pPr>
+      <w:r>
+        <w:t xml:space="preserve">Removed </w:t>
+      </w:r>
+      <w:proofErr w:type="spellStart"/>
+      <w:r>
+        <w:t>64support</w:t>
+      </w:r>
+      <w:proofErr w:type="spellEnd"/>
+      <w:r>
+        <w:t xml:space="preserve"> </w:t>
       </w:r>
       <w:r>
         <w:t>files (kept zip)</w:t>
@@ -2781,32 +3891,58 @@
         </w:numPr>
       </w:pPr>
       <w:r>
-        <w:t>Wow this took awhile</w:t>
-      </w:r>
-    </w:p>
-    <w:p>
-      <w:pPr>
-        <w:pStyle w:val="ListParagraph"/>
-        <w:numPr>
-          <w:ilvl w:val="0"/>
-          <w:numId w:val="1"/>
-        </w:numPr>
-      </w:pPr>
-      <w:r>
-        <w:t>Bump dbad-clean from 2.0 to 2.0.1</w:t>
-      </w:r>
-    </w:p>
-    <w:p>
-      <w:pPr>
-        <w:pStyle w:val="ListParagraph"/>
-        <w:numPr>
-          <w:ilvl w:val="0"/>
-          <w:numId w:val="1"/>
-        </w:numPr>
-      </w:pPr>
-      <w:r>
-        <w:t>Completely redid the NPA section</w:t>
-      </w:r>
+        <w:t xml:space="preserve">Wow this took </w:t>
+      </w:r>
+      <w:proofErr w:type="gramStart"/>
+      <w:r>
+        <w:t>awhile</w:t>
+      </w:r>
+      <w:proofErr w:type="gramEnd"/>
+    </w:p>
+    <w:p>
+      <w:pPr>
+        <w:pStyle w:val="ListParagraph"/>
+        <w:numPr>
+          <w:ilvl w:val="0"/>
+          <w:numId w:val="1"/>
+        </w:numPr>
+      </w:pPr>
+      <w:r>
+        <w:t xml:space="preserve">Bump </w:t>
+      </w:r>
+      <w:proofErr w:type="spellStart"/>
+      <w:r>
+        <w:t>dbad</w:t>
+      </w:r>
+      <w:proofErr w:type="spellEnd"/>
+      <w:r>
+        <w:t>-clean from 2.0 to 2.0.1</w:t>
+      </w:r>
+    </w:p>
+    <w:p>
+      <w:pPr>
+        <w:pStyle w:val="ListParagraph"/>
+        <w:numPr>
+          <w:ilvl w:val="0"/>
+          <w:numId w:val="1"/>
+        </w:numPr>
+      </w:pPr>
+      <w:r>
+        <w:t xml:space="preserve">Completely redid the </w:t>
+      </w:r>
+      <w:proofErr w:type="spellStart"/>
+      <w:r>
+        <w:t>NPA</w:t>
+      </w:r>
+      <w:proofErr w:type="spellEnd"/>
+      <w:r>
+        <w:t xml:space="preserve"> </w:t>
+      </w:r>
+      <w:proofErr w:type="gramStart"/>
+      <w:r>
+        <w:t>section</w:t>
+      </w:r>
+      <w:proofErr w:type="gramEnd"/>
     </w:p>
     <w:p>
       <w:pPr>
@@ -2817,8 +3953,13 @@
         </w:numPr>
       </w:pPr>
       <w:r>
-        <w:t>Huge refactor</w:t>
-      </w:r>
+        <w:t xml:space="preserve">Huge </w:t>
+      </w:r>
+      <w:proofErr w:type="gramStart"/>
+      <w:r>
+        <w:t>refactor</w:t>
+      </w:r>
+      <w:proofErr w:type="gramEnd"/>
     </w:p>
     <w:p>
       <w:pPr>
@@ -2841,8 +3982,13 @@
         </w:numPr>
       </w:pPr>
       <w:r>
-        <w:t>Fix slow loading</w:t>
-      </w:r>
+        <w:t xml:space="preserve">Fix slow </w:t>
+      </w:r>
+      <w:proofErr w:type="gramStart"/>
+      <w:r>
+        <w:t>loading</w:t>
+      </w:r>
+      <w:proofErr w:type="gramEnd"/>
     </w:p>
     <w:p>
       <w:pPr>
@@ -2865,32 +4011,53 @@
         </w:numPr>
       </w:pPr>
       <w:r>
-        <w:t>Improved the NPA security</w:t>
-      </w:r>
-    </w:p>
-    <w:p>
-      <w:pPr>
-        <w:pStyle w:val="ListParagraph"/>
-        <w:numPr>
-          <w:ilvl w:val="0"/>
-          <w:numId w:val="1"/>
-        </w:numPr>
-      </w:pPr>
-      <w:r>
-        <w:t>Added a ton of JS to the NPA section</w:t>
-      </w:r>
-    </w:p>
-    <w:p>
-      <w:pPr>
-        <w:pStyle w:val="ListParagraph"/>
-        <w:numPr>
-          <w:ilvl w:val="0"/>
-          <w:numId w:val="1"/>
-        </w:numPr>
-      </w:pPr>
-      <w:r>
-        <w:t>Added brew section</w:t>
-      </w:r>
+        <w:t xml:space="preserve">Improved the </w:t>
+      </w:r>
+      <w:proofErr w:type="spellStart"/>
+      <w:r>
+        <w:t>NPA</w:t>
+      </w:r>
+      <w:proofErr w:type="spellEnd"/>
+      <w:r>
+        <w:t xml:space="preserve"> security</w:t>
+      </w:r>
+    </w:p>
+    <w:p>
+      <w:pPr>
+        <w:pStyle w:val="ListParagraph"/>
+        <w:numPr>
+          <w:ilvl w:val="0"/>
+          <w:numId w:val="1"/>
+        </w:numPr>
+      </w:pPr>
+      <w:r>
+        <w:t xml:space="preserve">Added a ton of JS to the </w:t>
+      </w:r>
+      <w:proofErr w:type="spellStart"/>
+      <w:r>
+        <w:t>NPA</w:t>
+      </w:r>
+      <w:proofErr w:type="spellEnd"/>
+      <w:r>
+        <w:t xml:space="preserve"> section</w:t>
+      </w:r>
+    </w:p>
+    <w:p>
+      <w:pPr>
+        <w:pStyle w:val="ListParagraph"/>
+        <w:numPr>
+          <w:ilvl w:val="0"/>
+          <w:numId w:val="1"/>
+        </w:numPr>
+      </w:pPr>
+      <w:r>
+        <w:t xml:space="preserve">Added brew </w:t>
+      </w:r>
+      <w:proofErr w:type="gramStart"/>
+      <w:r>
+        <w:t>section</w:t>
+      </w:r>
+      <w:proofErr w:type="gramEnd"/>
     </w:p>
     <w:p>
       <w:pPr>
@@ -2938,7 +4105,15 @@
         </w:numPr>
       </w:pPr>
       <w:r>
-        <w:t xml:space="preserve">Fix some OWS bugs IT IS </w:t>
+        <w:t xml:space="preserve">Fix some </w:t>
+      </w:r>
+      <w:proofErr w:type="spellStart"/>
+      <w:r>
+        <w:t>OWS</w:t>
+      </w:r>
+      <w:proofErr w:type="spellEnd"/>
+      <w:r>
+        <w:t xml:space="preserve"> bugs IT IS </w:t>
       </w:r>
       <w:r>
         <w:rPr>
@@ -2950,6 +4125,44 @@
       <w:r>
         <w:t xml:space="preserve"> BEING SUPPORTED; THIS IS A ONE TIME FIX </w:t>
       </w:r>
+    </w:p>
+    <w:p>
+      <w:r>
+        <w:t>Beta 2.11.1</w:t>
+      </w:r>
+    </w:p>
+    <w:p>
+      <w:pPr>
+        <w:pStyle w:val="ListParagraph"/>
+        <w:numPr>
+          <w:ilvl w:val="0"/>
+          <w:numId w:val="1"/>
+        </w:numPr>
+      </w:pPr>
+      <w:r>
+        <w:t xml:space="preserve">Bugfix where text was </w:t>
+      </w:r>
+      <w:proofErr w:type="spellStart"/>
+      <w:r>
+        <w:t>unselectable</w:t>
+      </w:r>
+      <w:proofErr w:type="spellEnd"/>
+      <w:r>
+        <w:t xml:space="preserve"> and </w:t>
+      </w:r>
+      <w:proofErr w:type="spellStart"/>
+      <w:r>
+        <w:t>unclicable</w:t>
+      </w:r>
+      <w:proofErr w:type="spellEnd"/>
+      <w:r>
+        <w:t xml:space="preserve"> in chromium </w:t>
+      </w:r>
+      <w:proofErr w:type="gramStart"/>
+      <w:r>
+        <w:t>browsers</w:t>
+      </w:r>
+      <w:proofErr w:type="gramEnd"/>
     </w:p>
     <w:sectPr>
       <w:pgSz w:w="12240" w:h="15840"/>
@@ -3698,6 +4911,7 @@
   <w:style w:type="character" w:default="1" w:styleId="DefaultParagraphFont">
     <w:name w:val="Default Paragraph Font"/>
     <w:uiPriority w:val="1"/>
+    <w:semiHidden/>
     <w:unhideWhenUsed/>
   </w:style>
   <w:style w:type="table" w:default="1" w:styleId="TableNormal">

</xml_diff>